<commit_message>
added more complex analysis of precipitation bias as well as correcting errors in data
</commit_message>
<xml_diff>
--- a/figures/for_paper/abundance_selection_table.docx
+++ b/figures/for_paper/abundance_selection_table.docx
@@ -490,31 +490,31 @@
                 <w:rFonts w:ascii="Calibri" w:hAnsi="Calibri"/>
                 <w:sz w:val="20"/>
               </w:rPr>
-              <w:t xml:space="default">0.006</w:t>
-            </w:r>
-          </w:p>
-        </w:tc>
-        <w:tc>
-          <w:tcPr>
-            <w:tcBorders>
-              <w:top w:val="single" w:space="0" w:color="D3D3D3"/>
-              <w:bottom w:val="single" w:space="0" w:color="D3D3D3"/>
-              <w:start w:val="single" w:space="0" w:color="D3D3D3"/>
-              <w:end w:val="single" w:space="0" w:color="D3D3D3"/>
-            </w:tcBorders>
-          </w:tcPr>
-          <w:p>
-            <w:pPr>
-              <w:spacing w:before="0" w:after="60"/>
-              <w:keepNext/>
-              <w:jc w:val="end"/>
-            </w:pPr>
-            <w:r>
-              <w:rPr>
-                <w:rFonts w:ascii="Calibri" w:hAnsi="Calibri"/>
-                <w:sz w:val="20"/>
-              </w:rPr>
-              <w:t xml:space="default">-0.511</w:t>
+              <w:t xml:space="default">0.007</w:t>
+            </w:r>
+          </w:p>
+        </w:tc>
+        <w:tc>
+          <w:tcPr>
+            <w:tcBorders>
+              <w:top w:val="single" w:space="0" w:color="D3D3D3"/>
+              <w:bottom w:val="single" w:space="0" w:color="D3D3D3"/>
+              <w:start w:val="single" w:space="0" w:color="D3D3D3"/>
+              <w:end w:val="single" w:space="0" w:color="D3D3D3"/>
+            </w:tcBorders>
+          </w:tcPr>
+          <w:p>
+            <w:pPr>
+              <w:spacing w:before="0" w:after="60"/>
+              <w:keepNext/>
+              <w:jc w:val="end"/>
+            </w:pPr>
+            <w:r>
+              <w:rPr>
+                <w:rFonts w:ascii="Calibri" w:hAnsi="Calibri"/>
+                <w:sz w:val="20"/>
+              </w:rPr>
+              <w:t xml:space="default">-0.491</w:t>
             </w:r>
           </w:p>
         </w:tc>
@@ -730,31 +730,31 @@
                 <w:rFonts w:ascii="Calibri" w:hAnsi="Calibri"/>
                 <w:sz w:val="20"/>
               </w:rPr>
-              <w:t xml:space="default">-330.900</w:t>
-            </w:r>
-          </w:p>
-        </w:tc>
-        <w:tc>
-          <w:tcPr>
-            <w:tcBorders>
-              <w:top w:val="single" w:space="0" w:color="D3D3D3"/>
-              <w:bottom w:val="single" w:space="0" w:color="D3D3D3"/>
-              <w:start w:val="single" w:space="0" w:color="D3D3D3"/>
-              <w:end w:val="single" w:space="0" w:color="D3D3D3"/>
-            </w:tcBorders>
-          </w:tcPr>
-          <w:p>
-            <w:pPr>
-              <w:spacing w:before="0" w:after="60"/>
-              <w:keepNext/>
-              <w:jc w:val="end"/>
-            </w:pPr>
-            <w:r>
-              <w:rPr>
-                <w:rFonts w:ascii="Calibri" w:hAnsi="Calibri"/>
-                <w:sz w:val="20"/>
-              </w:rPr>
-              <w:t xml:space="default">684.891</w:t>
+              <w:t xml:space="default">-330.993</w:t>
+            </w:r>
+          </w:p>
+        </w:tc>
+        <w:tc>
+          <w:tcPr>
+            <w:tcBorders>
+              <w:top w:val="single" w:space="0" w:color="D3D3D3"/>
+              <w:bottom w:val="single" w:space="0" w:color="D3D3D3"/>
+              <w:start w:val="single" w:space="0" w:color="D3D3D3"/>
+              <w:end w:val="single" w:space="0" w:color="D3D3D3"/>
+            </w:tcBorders>
+          </w:tcPr>
+          <w:p>
+            <w:pPr>
+              <w:spacing w:before="0" w:after="60"/>
+              <w:keepNext/>
+              <w:jc w:val="end"/>
+            </w:pPr>
+            <w:r>
+              <w:rPr>
+                <w:rFonts w:ascii="Calibri" w:hAnsi="Calibri"/>
+                <w:sz w:val="20"/>
+              </w:rPr>
+              <w:t xml:space="default">685.078</w:t>
             </w:r>
           </w:p>
         </w:tc>
@@ -802,7 +802,7 @@
                 <w:rFonts w:ascii="Calibri" w:hAnsi="Calibri"/>
                 <w:sz w:val="20"/>
               </w:rPr>
-              <w:t xml:space="default">0.226</w:t>
+              <w:t xml:space="default">0.272</w:t>
             </w:r>
           </w:p>
         </w:tc>
@@ -850,7 +850,7 @@
                 <w:rFonts w:ascii="Calibri" w:hAnsi="Calibri"/>
                 <w:sz w:val="20"/>
               </w:rPr>
-              <w:t xml:space="default">0.113</w:t>
+              <w:t xml:space="default">0.114</w:t>
             </w:r>
           </w:p>
         </w:tc>
@@ -951,7 +951,7 @@
                 <w:rFonts w:ascii="Calibri" w:hAnsi="Calibri"/>
                 <w:sz w:val="20"/>
               </w:rPr>
-              <w:t xml:space="default">-0.580</w:t>
+              <w:t xml:space="default">-0.574</w:t>
             </w:r>
           </w:p>
         </w:tc>
@@ -1167,48 +1167,72 @@
                 <w:rFonts w:ascii="Calibri" w:hAnsi="Calibri"/>
                 <w:sz w:val="20"/>
               </w:rPr>
-              <w:t xml:space="default">-332.105</w:t>
-            </w:r>
-          </w:p>
-        </w:tc>
-        <w:tc>
-          <w:tcPr>
-            <w:tcBorders>
-              <w:top w:val="single" w:space="0" w:color="D3D3D3"/>
-              <w:bottom w:val="single" w:space="0" w:color="D3D3D3"/>
-              <w:start w:val="single" w:space="0" w:color="D3D3D3"/>
-              <w:end w:val="single" w:space="0" w:color="D3D3D3"/>
-            </w:tcBorders>
-          </w:tcPr>
-          <w:p>
-            <w:pPr>
-              <w:spacing w:before="0" w:after="60"/>
-              <w:keepNext/>
-              <w:jc w:val="end"/>
-            </w:pPr>
-            <w:r>
-              <w:rPr>
-                <w:rFonts w:ascii="Calibri" w:hAnsi="Calibri"/>
-                <w:sz w:val="20"/>
-              </w:rPr>
-              <w:t xml:space="default">685.114</w:t>
-            </w:r>
-          </w:p>
-        </w:tc>
-        <w:tc>
-          <w:tcPr>
-            <w:tcBorders>
-              <w:top w:val="single" w:space="0" w:color="D3D3D3"/>
-              <w:bottom w:val="single" w:space="0" w:color="D3D3D3"/>
-              <w:start w:val="single" w:space="0" w:color="D3D3D3"/>
-              <w:end w:val="single" w:space="0" w:color="D3D3D3"/>
-            </w:tcBorders>
-          </w:tcPr>
-          <w:p>
-            <w:pPr>
-              <w:spacing w:before="0" w:after="60"/>
-              <w:keepNext/>
-              <w:jc w:val="end"/>
+              <w:t xml:space="default">-332.280</w:t>
+            </w:r>
+          </w:p>
+        </w:tc>
+        <w:tc>
+          <w:tcPr>
+            <w:tcBorders>
+              <w:top w:val="single" w:space="0" w:color="D3D3D3"/>
+              <w:bottom w:val="single" w:space="0" w:color="D3D3D3"/>
+              <w:start w:val="single" w:space="0" w:color="D3D3D3"/>
+              <w:end w:val="single" w:space="0" w:color="D3D3D3"/>
+            </w:tcBorders>
+          </w:tcPr>
+          <w:p>
+            <w:pPr>
+              <w:spacing w:before="0" w:after="60"/>
+              <w:keepNext/>
+              <w:jc w:val="end"/>
+            </w:pPr>
+            <w:r>
+              <w:rPr>
+                <w:rFonts w:ascii="Calibri" w:hAnsi="Calibri"/>
+                <w:sz w:val="20"/>
+              </w:rPr>
+              <w:t xml:space="default">685.466</w:t>
+            </w:r>
+          </w:p>
+        </w:tc>
+        <w:tc>
+          <w:tcPr>
+            <w:tcBorders>
+              <w:top w:val="single" w:space="0" w:color="D3D3D3"/>
+              <w:bottom w:val="single" w:space="0" w:color="D3D3D3"/>
+              <w:start w:val="single" w:space="0" w:color="D3D3D3"/>
+              <w:end w:val="single" w:space="0" w:color="D3D3D3"/>
+            </w:tcBorders>
+          </w:tcPr>
+          <w:p>
+            <w:pPr>
+              <w:spacing w:before="0" w:after="60"/>
+              <w:keepNext/>
+              <w:jc w:val="end"/>
+            </w:pPr>
+            <w:r>
+              <w:rPr>
+                <w:rFonts w:ascii="Calibri" w:hAnsi="Calibri"/>
+                <w:sz w:val="20"/>
+              </w:rPr>
+              <w:t xml:space="default">0.388</w:t>
+            </w:r>
+          </w:p>
+        </w:tc>
+        <w:tc>
+          <w:tcPr>
+            <w:tcBorders>
+              <w:top w:val="single" w:space="0" w:color="D3D3D3"/>
+              <w:bottom w:val="single" w:space="0" w:color="D3D3D3"/>
+              <w:start w:val="single" w:space="0" w:color="D3D3D3"/>
+              <w:end w:val="single" w:space="0" w:color="D3D3D3"/>
+            </w:tcBorders>
+          </w:tcPr>
+          <w:p>
+            <w:pPr>
+              <w:spacing w:before="0" w:after="60"/>
+              <w:keepNext/>
+              <w:jc w:val="center"/>
             </w:pPr>
             <w:r>
               <w:rPr>
@@ -1232,30 +1256,6 @@
             <w:pPr>
               <w:spacing w:before="0" w:after="60"/>
               <w:keepNext/>
-              <w:jc w:val="center"/>
-            </w:pPr>
-            <w:r>
-              <w:rPr>
-                <w:rFonts w:ascii="Calibri" w:hAnsi="Calibri"/>
-                <w:sz w:val="20"/>
-              </w:rPr>
-              <w:t xml:space="default">0.202</w:t>
-            </w:r>
-          </w:p>
-        </w:tc>
-        <w:tc>
-          <w:tcPr>
-            <w:tcBorders>
-              <w:top w:val="single" w:space="0" w:color="D3D3D3"/>
-              <w:bottom w:val="single" w:space="0" w:color="D3D3D3"/>
-              <w:start w:val="single" w:space="0" w:color="D3D3D3"/>
-              <w:end w:val="single" w:space="0" w:color="D3D3D3"/>
-            </w:tcBorders>
-          </w:tcPr>
-          <w:p>
-            <w:pPr>
-              <w:spacing w:before="0" w:after="60"/>
-              <w:keepNext/>
               <w:jc w:val="start"/>
             </w:pPr>
             <w:r>
@@ -1287,7 +1287,7 @@
                 <w:rFonts w:ascii="Calibri" w:hAnsi="Calibri"/>
                 <w:sz w:val="20"/>
               </w:rPr>
-              <w:t xml:space="default">0.127</w:t>
+              <w:t xml:space="default">0.126</w:t>
             </w:r>
           </w:p>
         </w:tc>
@@ -1364,7 +1364,7 @@
                 <w:rFonts w:ascii="Calibri" w:hAnsi="Calibri"/>
                 <w:sz w:val="20"/>
               </w:rPr>
-              <w:t xml:space="default">0.008</w:t>
+              <w:t xml:space="default">0.010</w:t>
             </w:r>
           </w:p>
         </w:tc>
@@ -1604,79 +1604,79 @@
                 <w:rFonts w:ascii="Calibri" w:hAnsi="Calibri"/>
                 <w:sz w:val="20"/>
               </w:rPr>
-              <w:t xml:space="default">-332.622</w:t>
-            </w:r>
-          </w:p>
-        </w:tc>
-        <w:tc>
-          <w:tcPr>
-            <w:tcBorders>
-              <w:top w:val="single" w:space="0" w:color="D3D3D3"/>
-              <w:bottom w:val="single" w:space="0" w:color="D3D3D3"/>
-              <w:start w:val="single" w:space="0" w:color="D3D3D3"/>
-              <w:end w:val="single" w:space="0" w:color="D3D3D3"/>
-            </w:tcBorders>
-          </w:tcPr>
-          <w:p>
-            <w:pPr>
-              <w:spacing w:before="0" w:after="60"/>
-              <w:keepNext/>
-              <w:jc w:val="end"/>
-            </w:pPr>
-            <w:r>
-              <w:rPr>
-                <w:rFonts w:ascii="Calibri" w:hAnsi="Calibri"/>
-                <w:sz w:val="20"/>
-              </w:rPr>
-              <w:t xml:space="default">686.149</w:t>
-            </w:r>
-          </w:p>
-        </w:tc>
-        <w:tc>
-          <w:tcPr>
-            <w:tcBorders>
-              <w:top w:val="single" w:space="0" w:color="D3D3D3"/>
-              <w:bottom w:val="single" w:space="0" w:color="D3D3D3"/>
-              <w:start w:val="single" w:space="0" w:color="D3D3D3"/>
-              <w:end w:val="single" w:space="0" w:color="D3D3D3"/>
-            </w:tcBorders>
-          </w:tcPr>
-          <w:p>
-            <w:pPr>
-              <w:spacing w:before="0" w:after="60"/>
-              <w:keepNext/>
-              <w:jc w:val="end"/>
-            </w:pPr>
-            <w:r>
-              <w:rPr>
-                <w:rFonts w:ascii="Calibri" w:hAnsi="Calibri"/>
-                <w:sz w:val="20"/>
-              </w:rPr>
-              <w:t xml:space="default">1.258</w:t>
-            </w:r>
-          </w:p>
-        </w:tc>
-        <w:tc>
-          <w:tcPr>
-            <w:tcBorders>
-              <w:top w:val="single" w:space="0" w:color="D3D3D3"/>
-              <w:bottom w:val="single" w:space="0" w:color="D3D3D3"/>
-              <w:start w:val="single" w:space="0" w:color="D3D3D3"/>
-              <w:end w:val="single" w:space="0" w:color="D3D3D3"/>
-            </w:tcBorders>
-          </w:tcPr>
-          <w:p>
-            <w:pPr>
-              <w:spacing w:before="0" w:after="60"/>
-              <w:keepNext/>
-              <w:jc w:val="center"/>
-            </w:pPr>
-            <w:r>
-              <w:rPr>
-                <w:rFonts w:ascii="Calibri" w:hAnsi="Calibri"/>
-                <w:sz w:val="20"/>
-              </w:rPr>
-              <w:t xml:space="default">0.120</w:t>
+              <w:t xml:space="default">-332.672</w:t>
+            </w:r>
+          </w:p>
+        </w:tc>
+        <w:tc>
+          <w:tcPr>
+            <w:tcBorders>
+              <w:top w:val="single" w:space="0" w:color="D3D3D3"/>
+              <w:bottom w:val="single" w:space="0" w:color="D3D3D3"/>
+              <w:start w:val="single" w:space="0" w:color="D3D3D3"/>
+              <w:end w:val="single" w:space="0" w:color="D3D3D3"/>
+            </w:tcBorders>
+          </w:tcPr>
+          <w:p>
+            <w:pPr>
+              <w:spacing w:before="0" w:after="60"/>
+              <w:keepNext/>
+              <w:jc w:val="end"/>
+            </w:pPr>
+            <w:r>
+              <w:rPr>
+                <w:rFonts w:ascii="Calibri" w:hAnsi="Calibri"/>
+                <w:sz w:val="20"/>
+              </w:rPr>
+              <w:t xml:space="default">686.250</w:t>
+            </w:r>
+          </w:p>
+        </w:tc>
+        <w:tc>
+          <w:tcPr>
+            <w:tcBorders>
+              <w:top w:val="single" w:space="0" w:color="D3D3D3"/>
+              <w:bottom w:val="single" w:space="0" w:color="D3D3D3"/>
+              <w:start w:val="single" w:space="0" w:color="D3D3D3"/>
+              <w:end w:val="single" w:space="0" w:color="D3D3D3"/>
+            </w:tcBorders>
+          </w:tcPr>
+          <w:p>
+            <w:pPr>
+              <w:spacing w:before="0" w:after="60"/>
+              <w:keepNext/>
+              <w:jc w:val="end"/>
+            </w:pPr>
+            <w:r>
+              <w:rPr>
+                <w:rFonts w:ascii="Calibri" w:hAnsi="Calibri"/>
+                <w:sz w:val="20"/>
+              </w:rPr>
+              <w:t xml:space="default">1.172</w:t>
+            </w:r>
+          </w:p>
+        </w:tc>
+        <w:tc>
+          <w:tcPr>
+            <w:tcBorders>
+              <w:top w:val="single" w:space="0" w:color="D3D3D3"/>
+              <w:bottom w:val="single" w:space="0" w:color="D3D3D3"/>
+              <w:start w:val="single" w:space="0" w:color="D3D3D3"/>
+              <w:end w:val="single" w:space="0" w:color="D3D3D3"/>
+            </w:tcBorders>
+          </w:tcPr>
+          <w:p>
+            <w:pPr>
+              <w:spacing w:before="0" w:after="60"/>
+              <w:keepNext/>
+              <w:jc w:val="center"/>
+            </w:pPr>
+            <w:r>
+              <w:rPr>
+                <w:rFonts w:ascii="Calibri" w:hAnsi="Calibri"/>
+                <w:sz w:val="20"/>
+              </w:rPr>
+              <w:t xml:space="default">0.151</w:t>
             </w:r>
           </w:p>
         </w:tc>
@@ -1724,7 +1724,7 @@
                 <w:rFonts w:ascii="Calibri" w:hAnsi="Calibri"/>
                 <w:sz w:val="20"/>
               </w:rPr>
-              <w:t xml:space="default">0.105</w:t>
+              <w:t xml:space="default">0.107</w:t>
             </w:r>
           </w:p>
         </w:tc>
@@ -1777,55 +1777,103 @@
                 <w:rFonts w:ascii="Calibri" w:hAnsi="Calibri"/>
                 <w:sz w:val="20"/>
               </w:rPr>
-              <w:t xml:space="default">0.002</w:t>
-            </w:r>
-          </w:p>
-        </w:tc>
-        <w:tc>
-          <w:tcPr>
-            <w:tcBorders>
-              <w:top w:val="single" w:space="0" w:color="D3D3D3"/>
-              <w:bottom w:val="single" w:space="0" w:color="D3D3D3"/>
-              <w:start w:val="single" w:space="0" w:color="D3D3D3"/>
-              <w:end w:val="single" w:space="0" w:color="D3D3D3"/>
-            </w:tcBorders>
-          </w:tcPr>
-          <w:p>
-            <w:pPr>
-              <w:spacing w:before="0" w:after="60"/>
-              <w:keepNext/>
-              <w:jc w:val="end"/>
-            </w:pPr>
-            <w:r>
-              <w:rPr>
-                <w:rFonts w:ascii="Calibri" w:hAnsi="Calibri"/>
-                <w:sz w:val="20"/>
-              </w:rPr>
-              <w:t xml:space="default">NA</w:t>
-            </w:r>
-          </w:p>
-        </w:tc>
-        <w:tc>
-          <w:tcPr>
-            <w:tcBorders>
-              <w:top w:val="single" w:space="0" w:color="D3D3D3"/>
-              <w:bottom w:val="single" w:space="0" w:color="D3D3D3"/>
-              <w:start w:val="single" w:space="0" w:color="D3D3D3"/>
-              <w:end w:val="single" w:space="0" w:color="D3D3D3"/>
-            </w:tcBorders>
-          </w:tcPr>
-          <w:p>
-            <w:pPr>
-              <w:spacing w:before="0" w:after="60"/>
-              <w:keepNext/>
-              <w:jc w:val="end"/>
-            </w:pPr>
-            <w:r>
-              <w:rPr>
-                <w:rFonts w:ascii="Calibri" w:hAnsi="Calibri"/>
-                <w:sz w:val="20"/>
-              </w:rPr>
-              <w:t xml:space="default">-0.479</w:t>
+              <w:t xml:space="default">-0.001</w:t>
+            </w:r>
+          </w:p>
+        </w:tc>
+        <w:tc>
+          <w:tcPr>
+            <w:tcBorders>
+              <w:top w:val="single" w:space="0" w:color="D3D3D3"/>
+              <w:bottom w:val="single" w:space="0" w:color="D3D3D3"/>
+              <w:start w:val="single" w:space="0" w:color="D3D3D3"/>
+              <w:end w:val="single" w:space="0" w:color="D3D3D3"/>
+            </w:tcBorders>
+          </w:tcPr>
+          <w:p>
+            <w:pPr>
+              <w:spacing w:before="0" w:after="60"/>
+              <w:keepNext/>
+              <w:jc w:val="end"/>
+            </w:pPr>
+            <w:r>
+              <w:rPr>
+                <w:rFonts w:ascii="Calibri" w:hAnsi="Calibri"/>
+                <w:sz w:val="20"/>
+              </w:rPr>
+              <w:t xml:space="default">NA</w:t>
+            </w:r>
+          </w:p>
+        </w:tc>
+        <w:tc>
+          <w:tcPr>
+            <w:tcBorders>
+              <w:top w:val="single" w:space="0" w:color="D3D3D3"/>
+              <w:bottom w:val="single" w:space="0" w:color="D3D3D3"/>
+              <w:start w:val="single" w:space="0" w:color="D3D3D3"/>
+              <w:end w:val="single" w:space="0" w:color="D3D3D3"/>
+            </w:tcBorders>
+          </w:tcPr>
+          <w:p>
+            <w:pPr>
+              <w:spacing w:before="0" w:after="60"/>
+              <w:keepNext/>
+              <w:jc w:val="end"/>
+            </w:pPr>
+            <w:r>
+              <w:rPr>
+                <w:rFonts w:ascii="Calibri" w:hAnsi="Calibri"/>
+                <w:sz w:val="20"/>
+              </w:rPr>
+              <w:t xml:space="default">NA</w:t>
+            </w:r>
+          </w:p>
+        </w:tc>
+        <w:tc>
+          <w:tcPr>
+            <w:tcBorders>
+              <w:top w:val="single" w:space="0" w:color="D3D3D3"/>
+              <w:bottom w:val="single" w:space="0" w:color="D3D3D3"/>
+              <w:start w:val="single" w:space="0" w:color="D3D3D3"/>
+              <w:end w:val="single" w:space="0" w:color="D3D3D3"/>
+            </w:tcBorders>
+          </w:tcPr>
+          <w:p>
+            <w:pPr>
+              <w:spacing w:before="0" w:after="60"/>
+              <w:keepNext/>
+              <w:jc w:val="center"/>
+            </w:pPr>
+            <w:r>
+              <w:rPr>
+                <w:rFonts w:ascii="Calibri" w:hAnsi="Calibri"/>
+                <w:sz w:val="20"/>
+              </w:rPr>
+              <w:t xml:space="default">NA</w:t>
+            </w:r>
+          </w:p>
+        </w:tc>
+        <w:tc>
+          <w:tcPr>
+            <w:tcBorders>
+              <w:top w:val="single" w:space="0" w:color="D3D3D3"/>
+              <w:bottom w:val="single" w:space="0" w:color="D3D3D3"/>
+              <w:start w:val="single" w:space="0" w:color="D3D3D3"/>
+              <w:end w:val="single" w:space="0" w:color="D3D3D3"/>
+            </w:tcBorders>
+          </w:tcPr>
+          <w:p>
+            <w:pPr>
+              <w:spacing w:before="0" w:after="60"/>
+              <w:keepNext/>
+              <w:jc w:val="center"/>
+            </w:pPr>
+            <w:r>
+              <w:rPr>
+                <w:rFonts w:ascii="Calibri" w:hAnsi="Calibri"/>
+                <w:sz w:val="20"/>
+              </w:rPr>
+              <w:t xml:space="default">NA</w:t>
             </w:r>
           </w:p>
         </w:tc>
@@ -1945,175 +1993,127 @@
                 <w:rFonts w:ascii="Calibri" w:hAnsi="Calibri"/>
                 <w:sz w:val="20"/>
               </w:rPr>
-              <w:t xml:space="default">NA</w:t>
-            </w:r>
-          </w:p>
-        </w:tc>
-        <w:tc>
-          <w:tcPr>
-            <w:tcBorders>
-              <w:top w:val="single" w:space="0" w:color="D3D3D3"/>
-              <w:bottom w:val="single" w:space="0" w:color="D3D3D3"/>
-              <w:start w:val="single" w:space="0" w:color="D3D3D3"/>
-              <w:end w:val="single" w:space="0" w:color="D3D3D3"/>
-            </w:tcBorders>
-          </w:tcPr>
-          <w:p>
-            <w:pPr>
-              <w:spacing w:before="0" w:after="60"/>
-              <w:keepNext/>
-              <w:jc w:val="center"/>
-            </w:pPr>
-            <w:r>
-              <w:rPr>
-                <w:rFonts w:ascii="Calibri" w:hAnsi="Calibri"/>
-                <w:sz w:val="20"/>
-              </w:rPr>
-              <w:t xml:space="default">NA</w:t>
-            </w:r>
-          </w:p>
-        </w:tc>
-        <w:tc>
-          <w:tcPr>
-            <w:tcBorders>
-              <w:top w:val="single" w:space="0" w:color="D3D3D3"/>
-              <w:bottom w:val="single" w:space="0" w:color="D3D3D3"/>
-              <w:start w:val="single" w:space="0" w:color="D3D3D3"/>
-              <w:end w:val="single" w:space="0" w:color="D3D3D3"/>
-            </w:tcBorders>
-          </w:tcPr>
-          <w:p>
-            <w:pPr>
-              <w:spacing w:before="0" w:after="60"/>
-              <w:keepNext/>
-              <w:jc w:val="center"/>
-            </w:pPr>
-            <w:r>
-              <w:rPr>
-                <w:rFonts w:ascii="Calibri" w:hAnsi="Calibri"/>
-                <w:sz w:val="20"/>
-              </w:rPr>
-              <w:t xml:space="default">~perc_annual_dist*above_below+sqrt_inv_n_tilda-1</w:t>
-            </w:r>
-          </w:p>
-        </w:tc>
-        <w:tc>
-          <w:tcPr>
-            <w:tcBorders>
-              <w:top w:val="single" w:space="0" w:color="D3D3D3"/>
-              <w:bottom w:val="single" w:space="0" w:color="D3D3D3"/>
-              <w:start w:val="single" w:space="0" w:color="D3D3D3"/>
-              <w:end w:val="single" w:space="0" w:color="D3D3D3"/>
-            </w:tcBorders>
-          </w:tcPr>
-          <w:p>
-            <w:pPr>
-              <w:spacing w:before="0" w:after="60"/>
-              <w:keepNext/>
-              <w:jc w:val="end"/>
-            </w:pPr>
-            <w:r>
-              <w:rPr>
-                <w:rFonts w:ascii="Calibri" w:hAnsi="Calibri"/>
-                <w:sz w:val="20"/>
-              </w:rPr>
-              <w:t xml:space="default">8</w:t>
-            </w:r>
-          </w:p>
-        </w:tc>
-        <w:tc>
-          <w:tcPr>
-            <w:tcBorders>
-              <w:top w:val="single" w:space="0" w:color="D3D3D3"/>
-              <w:bottom w:val="single" w:space="0" w:color="D3D3D3"/>
-              <w:start w:val="single" w:space="0" w:color="D3D3D3"/>
-              <w:end w:val="single" w:space="0" w:color="D3D3D3"/>
-            </w:tcBorders>
-          </w:tcPr>
-          <w:p>
-            <w:pPr>
-              <w:spacing w:before="0" w:after="60"/>
-              <w:keepNext/>
-              <w:jc w:val="end"/>
-            </w:pPr>
-            <w:r>
-              <w:rPr>
-                <w:rFonts w:ascii="Calibri" w:hAnsi="Calibri"/>
-                <w:sz w:val="20"/>
-              </w:rPr>
-              <w:t xml:space="default">-335.171</w:t>
-            </w:r>
-          </w:p>
-        </w:tc>
-        <w:tc>
-          <w:tcPr>
-            <w:tcBorders>
-              <w:top w:val="single" w:space="0" w:color="D3D3D3"/>
-              <w:bottom w:val="single" w:space="0" w:color="D3D3D3"/>
-              <w:start w:val="single" w:space="0" w:color="D3D3D3"/>
-              <w:end w:val="single" w:space="0" w:color="D3D3D3"/>
-            </w:tcBorders>
-          </w:tcPr>
-          <w:p>
-            <w:pPr>
-              <w:spacing w:before="0" w:after="60"/>
-              <w:keepNext/>
-              <w:jc w:val="end"/>
-            </w:pPr>
-            <w:r>
-              <w:rPr>
-                <w:rFonts w:ascii="Calibri" w:hAnsi="Calibri"/>
-                <w:sz w:val="20"/>
-              </w:rPr>
-              <w:t xml:space="default">686.930</w:t>
-            </w:r>
-          </w:p>
-        </w:tc>
-        <w:tc>
-          <w:tcPr>
-            <w:tcBorders>
-              <w:top w:val="single" w:space="0" w:color="D3D3D3"/>
-              <w:bottom w:val="single" w:space="0" w:color="D3D3D3"/>
-              <w:start w:val="single" w:space="0" w:color="D3D3D3"/>
-              <w:end w:val="single" w:space="0" w:color="D3D3D3"/>
-            </w:tcBorders>
-          </w:tcPr>
-          <w:p>
-            <w:pPr>
-              <w:spacing w:before="0" w:after="60"/>
-              <w:keepNext/>
-              <w:jc w:val="end"/>
-            </w:pPr>
-            <w:r>
-              <w:rPr>
-                <w:rFonts w:ascii="Calibri" w:hAnsi="Calibri"/>
-                <w:sz w:val="20"/>
-              </w:rPr>
-              <w:t xml:space="default">2.039</w:t>
-            </w:r>
-          </w:p>
-        </w:tc>
-        <w:tc>
-          <w:tcPr>
-            <w:tcBorders>
-              <w:top w:val="single" w:space="0" w:color="D3D3D3"/>
-              <w:bottom w:val="single" w:space="0" w:color="D3D3D3"/>
-              <w:start w:val="single" w:space="0" w:color="D3D3D3"/>
-              <w:end w:val="single" w:space="0" w:color="D3D3D3"/>
-            </w:tcBorders>
-          </w:tcPr>
-          <w:p>
-            <w:pPr>
-              <w:spacing w:before="0" w:after="60"/>
-              <w:keepNext/>
-              <w:jc w:val="center"/>
-            </w:pPr>
-            <w:r>
-              <w:rPr>
-                <w:rFonts w:ascii="Calibri" w:hAnsi="Calibri"/>
-                <w:sz w:val="20"/>
-              </w:rPr>
-              <w:t xml:space="default">0.081</w:t>
+              <w:t xml:space="default">~perc_annual_dist*Functional_group_size.y-1</w:t>
+            </w:r>
+          </w:p>
+        </w:tc>
+        <w:tc>
+          <w:tcPr>
+            <w:tcBorders>
+              <w:top w:val="single" w:space="0" w:color="D3D3D3"/>
+              <w:bottom w:val="single" w:space="0" w:color="D3D3D3"/>
+              <w:start w:val="single" w:space="0" w:color="D3D3D3"/>
+              <w:end w:val="single" w:space="0" w:color="D3D3D3"/>
+            </w:tcBorders>
+          </w:tcPr>
+          <w:p>
+            <w:pPr>
+              <w:spacing w:before="0" w:after="60"/>
+              <w:keepNext/>
+              <w:jc w:val="end"/>
+            </w:pPr>
+            <w:r>
+              <w:rPr>
+                <w:rFonts w:ascii="Calibri" w:hAnsi="Calibri"/>
+                <w:sz w:val="20"/>
+              </w:rPr>
+              <w:t xml:space="default">9</w:t>
+            </w:r>
+          </w:p>
+        </w:tc>
+        <w:tc>
+          <w:tcPr>
+            <w:tcBorders>
+              <w:top w:val="single" w:space="0" w:color="D3D3D3"/>
+              <w:bottom w:val="single" w:space="0" w:color="D3D3D3"/>
+              <w:start w:val="single" w:space="0" w:color="D3D3D3"/>
+              <w:end w:val="single" w:space="0" w:color="D3D3D3"/>
+            </w:tcBorders>
+          </w:tcPr>
+          <w:p>
+            <w:pPr>
+              <w:spacing w:before="0" w:after="60"/>
+              <w:keepNext/>
+              <w:jc w:val="end"/>
+            </w:pPr>
+            <w:r>
+              <w:rPr>
+                <w:rFonts w:ascii="Calibri" w:hAnsi="Calibri"/>
+                <w:sz w:val="20"/>
+              </w:rPr>
+              <w:t xml:space="default">-334.294</w:t>
+            </w:r>
+          </w:p>
+        </w:tc>
+        <w:tc>
+          <w:tcPr>
+            <w:tcBorders>
+              <w:top w:val="single" w:space="0" w:color="D3D3D3"/>
+              <w:bottom w:val="single" w:space="0" w:color="D3D3D3"/>
+              <w:start w:val="single" w:space="0" w:color="D3D3D3"/>
+              <w:end w:val="single" w:space="0" w:color="D3D3D3"/>
+            </w:tcBorders>
+          </w:tcPr>
+          <w:p>
+            <w:pPr>
+              <w:spacing w:before="0" w:after="60"/>
+              <w:keepNext/>
+              <w:jc w:val="end"/>
+            </w:pPr>
+            <w:r>
+              <w:rPr>
+                <w:rFonts w:ascii="Calibri" w:hAnsi="Calibri"/>
+                <w:sz w:val="20"/>
+              </w:rPr>
+              <w:t xml:space="default">687.326</w:t>
+            </w:r>
+          </w:p>
+        </w:tc>
+        <w:tc>
+          <w:tcPr>
+            <w:tcBorders>
+              <w:top w:val="single" w:space="0" w:color="D3D3D3"/>
+              <w:bottom w:val="single" w:space="0" w:color="D3D3D3"/>
+              <w:start w:val="single" w:space="0" w:color="D3D3D3"/>
+              <w:end w:val="single" w:space="0" w:color="D3D3D3"/>
+            </w:tcBorders>
+          </w:tcPr>
+          <w:p>
+            <w:pPr>
+              <w:spacing w:before="0" w:after="60"/>
+              <w:keepNext/>
+              <w:jc w:val="end"/>
+            </w:pPr>
+            <w:r>
+              <w:rPr>
+                <w:rFonts w:ascii="Calibri" w:hAnsi="Calibri"/>
+                <w:sz w:val="20"/>
+              </w:rPr>
+              <w:t xml:space="default">2.248</w:t>
+            </w:r>
+          </w:p>
+        </w:tc>
+        <w:tc>
+          <w:tcPr>
+            <w:tcBorders>
+              <w:top w:val="single" w:space="0" w:color="D3D3D3"/>
+              <w:bottom w:val="single" w:space="0" w:color="D3D3D3"/>
+              <w:start w:val="single" w:space="0" w:color="D3D3D3"/>
+              <w:end w:val="single" w:space="0" w:color="D3D3D3"/>
+            </w:tcBorders>
+          </w:tcPr>
+          <w:p>
+            <w:pPr>
+              <w:spacing w:before="0" w:after="60"/>
+              <w:keepNext/>
+              <w:jc w:val="center"/>
+            </w:pPr>
+            <w:r>
+              <w:rPr>
+                <w:rFonts w:ascii="Calibri" w:hAnsi="Calibri"/>
+                <w:sz w:val="20"/>
+              </w:rPr>
+              <w:t xml:space="default">0.088</w:t>
             </w:r>
           </w:p>
         </w:tc>
@@ -2137,31 +2137,31 @@
                 <w:rFonts w:ascii="Calibri" w:hAnsi="Calibri"/>
                 <w:sz w:val="20"/>
               </w:rPr>
-              <w:t xml:space="default">M7</w:t>
-            </w:r>
-          </w:p>
-        </w:tc>
-        <w:tc>
-          <w:tcPr>
-            <w:tcBorders>
-              <w:top w:val="single" w:space="0" w:color="D3D3D3"/>
-              <w:bottom w:val="single" w:space="0" w:color="D3D3D3"/>
-              <w:start w:val="single" w:space="0" w:color="D3D3D3"/>
-              <w:end w:val="single" w:space="0" w:color="D3D3D3"/>
-            </w:tcBorders>
-          </w:tcPr>
-          <w:p>
-            <w:pPr>
-              <w:spacing w:before="0" w:after="60"/>
-              <w:keepNext/>
-              <w:jc w:val="end"/>
-            </w:pPr>
-            <w:r>
-              <w:rPr>
-                <w:rFonts w:ascii="Calibri" w:hAnsi="Calibri"/>
-                <w:sz w:val="20"/>
-              </w:rPr>
-              <w:t xml:space="default">0.137</w:t>
+              <w:t xml:space="default">M9</w:t>
+            </w:r>
+          </w:p>
+        </w:tc>
+        <w:tc>
+          <w:tcPr>
+            <w:tcBorders>
+              <w:top w:val="single" w:space="0" w:color="D3D3D3"/>
+              <w:bottom w:val="single" w:space="0" w:color="D3D3D3"/>
+              <w:start w:val="single" w:space="0" w:color="D3D3D3"/>
+              <w:end w:val="single" w:space="0" w:color="D3D3D3"/>
+            </w:tcBorders>
+          </w:tcPr>
+          <w:p>
+            <w:pPr>
+              <w:spacing w:before="0" w:after="60"/>
+              <w:keepNext/>
+              <w:jc w:val="end"/>
+            </w:pPr>
+            <w:r>
+              <w:rPr>
+                <w:rFonts w:ascii="Calibri" w:hAnsi="Calibri"/>
+                <w:sz w:val="20"/>
+              </w:rPr>
+              <w:t xml:space="default">0.109</w:t>
             </w:r>
           </w:p>
         </w:tc>
@@ -2238,31 +2238,31 @@
                 <w:rFonts w:ascii="Calibri" w:hAnsi="Calibri"/>
                 <w:sz w:val="20"/>
               </w:rPr>
-              <w:t xml:space="default">0.002</w:t>
-            </w:r>
-          </w:p>
-        </w:tc>
-        <w:tc>
-          <w:tcPr>
-            <w:tcBorders>
-              <w:top w:val="single" w:space="0" w:color="D3D3D3"/>
-              <w:bottom w:val="single" w:space="0" w:color="D3D3D3"/>
-              <w:start w:val="single" w:space="0" w:color="D3D3D3"/>
-              <w:end w:val="single" w:space="0" w:color="D3D3D3"/>
-            </w:tcBorders>
-          </w:tcPr>
-          <w:p>
-            <w:pPr>
-              <w:spacing w:before="0" w:after="60"/>
-              <w:keepNext/>
-              <w:jc w:val="end"/>
-            </w:pPr>
-            <w:r>
-              <w:rPr>
-                <w:rFonts w:ascii="Calibri" w:hAnsi="Calibri"/>
-                <w:sz w:val="20"/>
-              </w:rPr>
-              <w:t xml:space="default">-0.467</w:t>
+              <w:t xml:space="default">0.003</w:t>
+            </w:r>
+          </w:p>
+        </w:tc>
+        <w:tc>
+          <w:tcPr>
+            <w:tcBorders>
+              <w:top w:val="single" w:space="0" w:color="D3D3D3"/>
+              <w:bottom w:val="single" w:space="0" w:color="D3D3D3"/>
+              <w:start w:val="single" w:space="0" w:color="D3D3D3"/>
+              <w:end w:val="single" w:space="0" w:color="D3D3D3"/>
+            </w:tcBorders>
+          </w:tcPr>
+          <w:p>
+            <w:pPr>
+              <w:spacing w:before="0" w:after="60"/>
+              <w:keepNext/>
+              <w:jc w:val="end"/>
+            </w:pPr>
+            <w:r>
+              <w:rPr>
+                <w:rFonts w:ascii="Calibri" w:hAnsi="Calibri"/>
+                <w:sz w:val="20"/>
+              </w:rPr>
+              <w:t xml:space="default">-0.476</w:t>
             </w:r>
           </w:p>
         </w:tc>
@@ -2478,79 +2478,79 @@
                 <w:rFonts w:ascii="Calibri" w:hAnsi="Calibri"/>
                 <w:sz w:val="20"/>
               </w:rPr>
-              <w:t xml:space="default">-334.097</w:t>
-            </w:r>
-          </w:p>
-        </w:tc>
-        <w:tc>
-          <w:tcPr>
-            <w:tcBorders>
-              <w:top w:val="single" w:space="0" w:color="D3D3D3"/>
-              <w:bottom w:val="single" w:space="0" w:color="D3D3D3"/>
-              <w:start w:val="single" w:space="0" w:color="D3D3D3"/>
-              <w:end w:val="single" w:space="0" w:color="D3D3D3"/>
-            </w:tcBorders>
-          </w:tcPr>
-          <w:p>
-            <w:pPr>
-              <w:spacing w:before="0" w:after="60"/>
-              <w:keepNext/>
-              <w:jc w:val="end"/>
-            </w:pPr>
-            <w:r>
-              <w:rPr>
-                <w:rFonts w:ascii="Calibri" w:hAnsi="Calibri"/>
-                <w:sz w:val="20"/>
-              </w:rPr>
-              <w:t xml:space="default">686.933</w:t>
-            </w:r>
-          </w:p>
-        </w:tc>
-        <w:tc>
-          <w:tcPr>
-            <w:tcBorders>
-              <w:top w:val="single" w:space="0" w:color="D3D3D3"/>
-              <w:bottom w:val="single" w:space="0" w:color="D3D3D3"/>
-              <w:start w:val="single" w:space="0" w:color="D3D3D3"/>
-              <w:end w:val="single" w:space="0" w:color="D3D3D3"/>
-            </w:tcBorders>
-          </w:tcPr>
-          <w:p>
-            <w:pPr>
-              <w:spacing w:before="0" w:after="60"/>
-              <w:keepNext/>
-              <w:jc w:val="end"/>
-            </w:pPr>
-            <w:r>
-              <w:rPr>
-                <w:rFonts w:ascii="Calibri" w:hAnsi="Calibri"/>
-                <w:sz w:val="20"/>
-              </w:rPr>
-              <w:t xml:space="default">2.042</w:t>
-            </w:r>
-          </w:p>
-        </w:tc>
-        <w:tc>
-          <w:tcPr>
-            <w:tcBorders>
-              <w:top w:val="single" w:space="0" w:color="D3D3D3"/>
-              <w:bottom w:val="single" w:space="0" w:color="D3D3D3"/>
-              <w:start w:val="single" w:space="0" w:color="D3D3D3"/>
-              <w:end w:val="single" w:space="0" w:color="D3D3D3"/>
-            </w:tcBorders>
-          </w:tcPr>
-          <w:p>
-            <w:pPr>
-              <w:spacing w:before="0" w:after="60"/>
-              <w:keepNext/>
-              <w:jc w:val="center"/>
-            </w:pPr>
-            <w:r>
-              <w:rPr>
-                <w:rFonts w:ascii="Calibri" w:hAnsi="Calibri"/>
-                <w:sz w:val="20"/>
-              </w:rPr>
-              <w:t xml:space="default">0.081</w:t>
+              <w:t xml:space="default">-334.863</w:t>
+            </w:r>
+          </w:p>
+        </w:tc>
+        <w:tc>
+          <w:tcPr>
+            <w:tcBorders>
+              <w:top w:val="single" w:space="0" w:color="D3D3D3"/>
+              <w:bottom w:val="single" w:space="0" w:color="D3D3D3"/>
+              <w:start w:val="single" w:space="0" w:color="D3D3D3"/>
+              <w:end w:val="single" w:space="0" w:color="D3D3D3"/>
+            </w:tcBorders>
+          </w:tcPr>
+          <w:p>
+            <w:pPr>
+              <w:spacing w:before="0" w:after="60"/>
+              <w:keepNext/>
+              <w:jc w:val="end"/>
+            </w:pPr>
+            <w:r>
+              <w:rPr>
+                <w:rFonts w:ascii="Calibri" w:hAnsi="Calibri"/>
+                <w:sz w:val="20"/>
+              </w:rPr>
+              <w:t xml:space="default">688.464</w:t>
+            </w:r>
+          </w:p>
+        </w:tc>
+        <w:tc>
+          <w:tcPr>
+            <w:tcBorders>
+              <w:top w:val="single" w:space="0" w:color="D3D3D3"/>
+              <w:bottom w:val="single" w:space="0" w:color="D3D3D3"/>
+              <w:start w:val="single" w:space="0" w:color="D3D3D3"/>
+              <w:end w:val="single" w:space="0" w:color="D3D3D3"/>
+            </w:tcBorders>
+          </w:tcPr>
+          <w:p>
+            <w:pPr>
+              <w:spacing w:before="0" w:after="60"/>
+              <w:keepNext/>
+              <w:jc w:val="end"/>
+            </w:pPr>
+            <w:r>
+              <w:rPr>
+                <w:rFonts w:ascii="Calibri" w:hAnsi="Calibri"/>
+                <w:sz w:val="20"/>
+              </w:rPr>
+              <w:t xml:space="default">3.387</w:t>
+            </w:r>
+          </w:p>
+        </w:tc>
+        <w:tc>
+          <w:tcPr>
+            <w:tcBorders>
+              <w:top w:val="single" w:space="0" w:color="D3D3D3"/>
+              <w:bottom w:val="single" w:space="0" w:color="D3D3D3"/>
+              <w:start w:val="single" w:space="0" w:color="D3D3D3"/>
+              <w:end w:val="single" w:space="0" w:color="D3D3D3"/>
+            </w:tcBorders>
+          </w:tcPr>
+          <w:p>
+            <w:pPr>
+              <w:spacing w:before="0" w:after="60"/>
+              <w:keepNext/>
+              <w:jc w:val="center"/>
+            </w:pPr>
+            <w:r>
+              <w:rPr>
+                <w:rFonts w:ascii="Calibri" w:hAnsi="Calibri"/>
+                <w:sz w:val="20"/>
+              </w:rPr>
+              <w:t xml:space="default">0.050</w:t>
             </w:r>
           </w:p>
         </w:tc>
@@ -2598,7 +2598,7 @@
                 <w:rFonts w:ascii="Calibri" w:hAnsi="Calibri"/>
                 <w:sz w:val="20"/>
               </w:rPr>
-              <w:t xml:space="default">0.115</w:t>
+              <w:t xml:space="default">0.095</w:t>
             </w:r>
           </w:p>
         </w:tc>
@@ -2651,103 +2651,55 @@
                 <w:rFonts w:ascii="Calibri" w:hAnsi="Calibri"/>
                 <w:sz w:val="20"/>
               </w:rPr>
-              <w:t xml:space="default">-0.001</w:t>
-            </w:r>
-          </w:p>
-        </w:tc>
-        <w:tc>
-          <w:tcPr>
-            <w:tcBorders>
-              <w:top w:val="single" w:space="0" w:color="D3D3D3"/>
-              <w:bottom w:val="single" w:space="0" w:color="D3D3D3"/>
-              <w:start w:val="single" w:space="0" w:color="D3D3D3"/>
-              <w:end w:val="single" w:space="0" w:color="D3D3D3"/>
-            </w:tcBorders>
-          </w:tcPr>
-          <w:p>
-            <w:pPr>
-              <w:spacing w:before="0" w:after="60"/>
-              <w:keepNext/>
-              <w:jc w:val="end"/>
-            </w:pPr>
-            <w:r>
-              <w:rPr>
-                <w:rFonts w:ascii="Calibri" w:hAnsi="Calibri"/>
-                <w:sz w:val="20"/>
-              </w:rPr>
-              <w:t xml:space="default">NA</w:t>
-            </w:r>
-          </w:p>
-        </w:tc>
-        <w:tc>
-          <w:tcPr>
-            <w:tcBorders>
-              <w:top w:val="single" w:space="0" w:color="D3D3D3"/>
-              <w:bottom w:val="single" w:space="0" w:color="D3D3D3"/>
-              <w:start w:val="single" w:space="0" w:color="D3D3D3"/>
-              <w:end w:val="single" w:space="0" w:color="D3D3D3"/>
-            </w:tcBorders>
-          </w:tcPr>
-          <w:p>
-            <w:pPr>
-              <w:spacing w:before="0" w:after="60"/>
-              <w:keepNext/>
-              <w:jc w:val="end"/>
-            </w:pPr>
-            <w:r>
-              <w:rPr>
-                <w:rFonts w:ascii="Calibri" w:hAnsi="Calibri"/>
-                <w:sz w:val="20"/>
-              </w:rPr>
-              <w:t xml:space="default">NA</w:t>
-            </w:r>
-          </w:p>
-        </w:tc>
-        <w:tc>
-          <w:tcPr>
-            <w:tcBorders>
-              <w:top w:val="single" w:space="0" w:color="D3D3D3"/>
-              <w:bottom w:val="single" w:space="0" w:color="D3D3D3"/>
-              <w:start w:val="single" w:space="0" w:color="D3D3D3"/>
-              <w:end w:val="single" w:space="0" w:color="D3D3D3"/>
-            </w:tcBorders>
-          </w:tcPr>
-          <w:p>
-            <w:pPr>
-              <w:spacing w:before="0" w:after="60"/>
-              <w:keepNext/>
-              <w:jc w:val="center"/>
-            </w:pPr>
-            <w:r>
-              <w:rPr>
-                <w:rFonts w:ascii="Calibri" w:hAnsi="Calibri"/>
-                <w:sz w:val="20"/>
-              </w:rPr>
-              <w:t xml:space="default">NA</w:t>
-            </w:r>
-          </w:p>
-        </w:tc>
-        <w:tc>
-          <w:tcPr>
-            <w:tcBorders>
-              <w:top w:val="single" w:space="0" w:color="D3D3D3"/>
-              <w:bottom w:val="single" w:space="0" w:color="D3D3D3"/>
-              <w:start w:val="single" w:space="0" w:color="D3D3D3"/>
-              <w:end w:val="single" w:space="0" w:color="D3D3D3"/>
-            </w:tcBorders>
-          </w:tcPr>
-          <w:p>
-            <w:pPr>
-              <w:spacing w:before="0" w:after="60"/>
-              <w:keepNext/>
-              <w:jc w:val="center"/>
-            </w:pPr>
-            <w:r>
-              <w:rPr>
-                <w:rFonts w:ascii="Calibri" w:hAnsi="Calibri"/>
-                <w:sz w:val="20"/>
-              </w:rPr>
-              <w:t xml:space="default">NA</w:t>
+              <w:t xml:space="default">0.002</w:t>
+            </w:r>
+          </w:p>
+        </w:tc>
+        <w:tc>
+          <w:tcPr>
+            <w:tcBorders>
+              <w:top w:val="single" w:space="0" w:color="D3D3D3"/>
+              <w:bottom w:val="single" w:space="0" w:color="D3D3D3"/>
+              <w:start w:val="single" w:space="0" w:color="D3D3D3"/>
+              <w:end w:val="single" w:space="0" w:color="D3D3D3"/>
+            </w:tcBorders>
+          </w:tcPr>
+          <w:p>
+            <w:pPr>
+              <w:spacing w:before="0" w:after="60"/>
+              <w:keepNext/>
+              <w:jc w:val="end"/>
+            </w:pPr>
+            <w:r>
+              <w:rPr>
+                <w:rFonts w:ascii="Calibri" w:hAnsi="Calibri"/>
+                <w:sz w:val="20"/>
+              </w:rPr>
+              <w:t xml:space="default">NA</w:t>
+            </w:r>
+          </w:p>
+        </w:tc>
+        <w:tc>
+          <w:tcPr>
+            <w:tcBorders>
+              <w:top w:val="single" w:space="0" w:color="D3D3D3"/>
+              <w:bottom w:val="single" w:space="0" w:color="D3D3D3"/>
+              <w:start w:val="single" w:space="0" w:color="D3D3D3"/>
+              <w:end w:val="single" w:space="0" w:color="D3D3D3"/>
+            </w:tcBorders>
+          </w:tcPr>
+          <w:p>
+            <w:pPr>
+              <w:spacing w:before="0" w:after="60"/>
+              <w:keepNext/>
+              <w:jc w:val="end"/>
+            </w:pPr>
+            <w:r>
+              <w:rPr>
+                <w:rFonts w:ascii="Calibri" w:hAnsi="Calibri"/>
+                <w:sz w:val="20"/>
+              </w:rPr>
+              <w:t xml:space="default">-0.491</w:t>
             </w:r>
           </w:p>
         </w:tc>
@@ -2867,127 +2819,175 @@
                 <w:rFonts w:ascii="Calibri" w:hAnsi="Calibri"/>
                 <w:sz w:val="20"/>
               </w:rPr>
-              <w:t xml:space="default">~perc_annual_dist*Functional_group_size.y-1</w:t>
-            </w:r>
-          </w:p>
-        </w:tc>
-        <w:tc>
-          <w:tcPr>
-            <w:tcBorders>
-              <w:top w:val="single" w:space="0" w:color="D3D3D3"/>
-              <w:bottom w:val="single" w:space="0" w:color="D3D3D3"/>
-              <w:start w:val="single" w:space="0" w:color="D3D3D3"/>
-              <w:end w:val="single" w:space="0" w:color="D3D3D3"/>
-            </w:tcBorders>
-          </w:tcPr>
-          <w:p>
-            <w:pPr>
-              <w:spacing w:before="0" w:after="60"/>
-              <w:keepNext/>
-              <w:jc w:val="end"/>
-            </w:pPr>
-            <w:r>
-              <w:rPr>
-                <w:rFonts w:ascii="Calibri" w:hAnsi="Calibri"/>
-                <w:sz w:val="20"/>
-              </w:rPr>
-              <w:t xml:space="default">9</w:t>
-            </w:r>
-          </w:p>
-        </w:tc>
-        <w:tc>
-          <w:tcPr>
-            <w:tcBorders>
-              <w:top w:val="single" w:space="0" w:color="D3D3D3"/>
-              <w:bottom w:val="single" w:space="0" w:color="D3D3D3"/>
-              <w:start w:val="single" w:space="0" w:color="D3D3D3"/>
-              <w:end w:val="single" w:space="0" w:color="D3D3D3"/>
-            </w:tcBorders>
-          </w:tcPr>
-          <w:p>
-            <w:pPr>
-              <w:spacing w:before="0" w:after="60"/>
-              <w:keepNext/>
-              <w:jc w:val="end"/>
-            </w:pPr>
-            <w:r>
-              <w:rPr>
-                <w:rFonts w:ascii="Calibri" w:hAnsi="Calibri"/>
-                <w:sz w:val="20"/>
-              </w:rPr>
-              <w:t xml:space="default">-334.133</w:t>
-            </w:r>
-          </w:p>
-        </w:tc>
-        <w:tc>
-          <w:tcPr>
-            <w:tcBorders>
-              <w:top w:val="single" w:space="0" w:color="D3D3D3"/>
-              <w:bottom w:val="single" w:space="0" w:color="D3D3D3"/>
-              <w:start w:val="single" w:space="0" w:color="D3D3D3"/>
-              <w:end w:val="single" w:space="0" w:color="D3D3D3"/>
-            </w:tcBorders>
-          </w:tcPr>
-          <w:p>
-            <w:pPr>
-              <w:spacing w:before="0" w:after="60"/>
-              <w:keepNext/>
-              <w:jc w:val="end"/>
-            </w:pPr>
-            <w:r>
-              <w:rPr>
-                <w:rFonts w:ascii="Calibri" w:hAnsi="Calibri"/>
-                <w:sz w:val="20"/>
-              </w:rPr>
-              <w:t xml:space="default">687.004</w:t>
-            </w:r>
-          </w:p>
-        </w:tc>
-        <w:tc>
-          <w:tcPr>
-            <w:tcBorders>
-              <w:top w:val="single" w:space="0" w:color="D3D3D3"/>
-              <w:bottom w:val="single" w:space="0" w:color="D3D3D3"/>
-              <w:start w:val="single" w:space="0" w:color="D3D3D3"/>
-              <w:end w:val="single" w:space="0" w:color="D3D3D3"/>
-            </w:tcBorders>
-          </w:tcPr>
-          <w:p>
-            <w:pPr>
-              <w:spacing w:before="0" w:after="60"/>
-              <w:keepNext/>
-              <w:jc w:val="end"/>
-            </w:pPr>
-            <w:r>
-              <w:rPr>
-                <w:rFonts w:ascii="Calibri" w:hAnsi="Calibri"/>
-                <w:sz w:val="20"/>
-              </w:rPr>
-              <w:t xml:space="default">2.114</w:t>
-            </w:r>
-          </w:p>
-        </w:tc>
-        <w:tc>
-          <w:tcPr>
-            <w:tcBorders>
-              <w:top w:val="single" w:space="0" w:color="D3D3D3"/>
-              <w:bottom w:val="single" w:space="0" w:color="D3D3D3"/>
-              <w:start w:val="single" w:space="0" w:color="D3D3D3"/>
-              <w:end w:val="single" w:space="0" w:color="D3D3D3"/>
-            </w:tcBorders>
-          </w:tcPr>
-          <w:p>
-            <w:pPr>
-              <w:spacing w:before="0" w:after="60"/>
-              <w:keepNext/>
-              <w:jc w:val="center"/>
-            </w:pPr>
-            <w:r>
-              <w:rPr>
-                <w:rFonts w:ascii="Calibri" w:hAnsi="Calibri"/>
-                <w:sz w:val="20"/>
-              </w:rPr>
-              <w:t xml:space="default">0.078</w:t>
+              <w:t xml:space="default">NA</w:t>
+            </w:r>
+          </w:p>
+        </w:tc>
+        <w:tc>
+          <w:tcPr>
+            <w:tcBorders>
+              <w:top w:val="single" w:space="0" w:color="D3D3D3"/>
+              <w:bottom w:val="single" w:space="0" w:color="D3D3D3"/>
+              <w:start w:val="single" w:space="0" w:color="D3D3D3"/>
+              <w:end w:val="single" w:space="0" w:color="D3D3D3"/>
+            </w:tcBorders>
+          </w:tcPr>
+          <w:p>
+            <w:pPr>
+              <w:spacing w:before="0" w:after="60"/>
+              <w:keepNext/>
+              <w:jc w:val="center"/>
+            </w:pPr>
+            <w:r>
+              <w:rPr>
+                <w:rFonts w:ascii="Calibri" w:hAnsi="Calibri"/>
+                <w:sz w:val="20"/>
+              </w:rPr>
+              <w:t xml:space="default">NA</w:t>
+            </w:r>
+          </w:p>
+        </w:tc>
+        <w:tc>
+          <w:tcPr>
+            <w:tcBorders>
+              <w:top w:val="single" w:space="0" w:color="D3D3D3"/>
+              <w:bottom w:val="single" w:space="0" w:color="D3D3D3"/>
+              <w:start w:val="single" w:space="0" w:color="D3D3D3"/>
+              <w:end w:val="single" w:space="0" w:color="D3D3D3"/>
+            </w:tcBorders>
+          </w:tcPr>
+          <w:p>
+            <w:pPr>
+              <w:spacing w:before="0" w:after="60"/>
+              <w:keepNext/>
+              <w:jc w:val="center"/>
+            </w:pPr>
+            <w:r>
+              <w:rPr>
+                <w:rFonts w:ascii="Calibri" w:hAnsi="Calibri"/>
+                <w:sz w:val="20"/>
+              </w:rPr>
+              <w:t xml:space="default">~perc_annual_dist*above_below+sqrt_inv_n_tilda-1</w:t>
+            </w:r>
+          </w:p>
+        </w:tc>
+        <w:tc>
+          <w:tcPr>
+            <w:tcBorders>
+              <w:top w:val="single" w:space="0" w:color="D3D3D3"/>
+              <w:bottom w:val="single" w:space="0" w:color="D3D3D3"/>
+              <w:start w:val="single" w:space="0" w:color="D3D3D3"/>
+              <w:end w:val="single" w:space="0" w:color="D3D3D3"/>
+            </w:tcBorders>
+          </w:tcPr>
+          <w:p>
+            <w:pPr>
+              <w:spacing w:before="0" w:after="60"/>
+              <w:keepNext/>
+              <w:jc w:val="end"/>
+            </w:pPr>
+            <w:r>
+              <w:rPr>
+                <w:rFonts w:ascii="Calibri" w:hAnsi="Calibri"/>
+                <w:sz w:val="20"/>
+              </w:rPr>
+              <w:t xml:space="default">8</w:t>
+            </w:r>
+          </w:p>
+        </w:tc>
+        <w:tc>
+          <w:tcPr>
+            <w:tcBorders>
+              <w:top w:val="single" w:space="0" w:color="D3D3D3"/>
+              <w:bottom w:val="single" w:space="0" w:color="D3D3D3"/>
+              <w:start w:val="single" w:space="0" w:color="D3D3D3"/>
+              <w:end w:val="single" w:space="0" w:color="D3D3D3"/>
+            </w:tcBorders>
+          </w:tcPr>
+          <w:p>
+            <w:pPr>
+              <w:spacing w:before="0" w:after="60"/>
+              <w:keepNext/>
+              <w:jc w:val="end"/>
+            </w:pPr>
+            <w:r>
+              <w:rPr>
+                <w:rFonts w:ascii="Calibri" w:hAnsi="Calibri"/>
+                <w:sz w:val="20"/>
+              </w:rPr>
+              <w:t xml:space="default">-335.986</w:t>
+            </w:r>
+          </w:p>
+        </w:tc>
+        <w:tc>
+          <w:tcPr>
+            <w:tcBorders>
+              <w:top w:val="single" w:space="0" w:color="D3D3D3"/>
+              <w:bottom w:val="single" w:space="0" w:color="D3D3D3"/>
+              <w:start w:val="single" w:space="0" w:color="D3D3D3"/>
+              <w:end w:val="single" w:space="0" w:color="D3D3D3"/>
+            </w:tcBorders>
+          </w:tcPr>
+          <w:p>
+            <w:pPr>
+              <w:spacing w:before="0" w:after="60"/>
+              <w:keepNext/>
+              <w:jc w:val="end"/>
+            </w:pPr>
+            <w:r>
+              <w:rPr>
+                <w:rFonts w:ascii="Calibri" w:hAnsi="Calibri"/>
+                <w:sz w:val="20"/>
+              </w:rPr>
+              <w:t xml:space="default">688.559</w:t>
+            </w:r>
+          </w:p>
+        </w:tc>
+        <w:tc>
+          <w:tcPr>
+            <w:tcBorders>
+              <w:top w:val="single" w:space="0" w:color="D3D3D3"/>
+              <w:bottom w:val="single" w:space="0" w:color="D3D3D3"/>
+              <w:start w:val="single" w:space="0" w:color="D3D3D3"/>
+              <w:end w:val="single" w:space="0" w:color="D3D3D3"/>
+            </w:tcBorders>
+          </w:tcPr>
+          <w:p>
+            <w:pPr>
+              <w:spacing w:before="0" w:after="60"/>
+              <w:keepNext/>
+              <w:jc w:val="end"/>
+            </w:pPr>
+            <w:r>
+              <w:rPr>
+                <w:rFonts w:ascii="Calibri" w:hAnsi="Calibri"/>
+                <w:sz w:val="20"/>
+              </w:rPr>
+              <w:t xml:space="default">3.482</w:t>
+            </w:r>
+          </w:p>
+        </w:tc>
+        <w:tc>
+          <w:tcPr>
+            <w:tcBorders>
+              <w:top w:val="single" w:space="0" w:color="D3D3D3"/>
+              <w:bottom w:val="single" w:space="0" w:color="D3D3D3"/>
+              <w:start w:val="single" w:space="0" w:color="D3D3D3"/>
+              <w:end w:val="single" w:space="0" w:color="D3D3D3"/>
+            </w:tcBorders>
+          </w:tcPr>
+          <w:p>
+            <w:pPr>
+              <w:spacing w:before="0" w:after="60"/>
+              <w:keepNext/>
+              <w:jc w:val="center"/>
+            </w:pPr>
+            <w:r>
+              <w:rPr>
+                <w:rFonts w:ascii="Calibri" w:hAnsi="Calibri"/>
+                <w:sz w:val="20"/>
+              </w:rPr>
+              <w:t xml:space="default">0.048</w:t>
             </w:r>
           </w:p>
         </w:tc>
@@ -3011,31 +3011,31 @@
                 <w:rFonts w:ascii="Calibri" w:hAnsi="Calibri"/>
                 <w:sz w:val="20"/>
               </w:rPr>
-              <w:t xml:space="default">M9</w:t>
-            </w:r>
-          </w:p>
-        </w:tc>
-        <w:tc>
-          <w:tcPr>
-            <w:tcBorders>
-              <w:top w:val="single" w:space="0" w:color="D3D3D3"/>
-              <w:bottom w:val="single" w:space="0" w:color="D3D3D3"/>
-              <w:start w:val="single" w:space="0" w:color="D3D3D3"/>
-              <w:end w:val="single" w:space="0" w:color="D3D3D3"/>
-            </w:tcBorders>
-          </w:tcPr>
-          <w:p>
-            <w:pPr>
-              <w:spacing w:before="0" w:after="60"/>
-              <w:keepNext/>
-              <w:jc w:val="end"/>
-            </w:pPr>
-            <w:r>
-              <w:rPr>
-                <w:rFonts w:ascii="Calibri" w:hAnsi="Calibri"/>
-                <w:sz w:val="20"/>
-              </w:rPr>
-              <w:t xml:space="default">0.110</w:t>
+              <w:t xml:space="default">M7</w:t>
+            </w:r>
+          </w:p>
+        </w:tc>
+        <w:tc>
+          <w:tcPr>
+            <w:tcBorders>
+              <w:top w:val="single" w:space="0" w:color="D3D3D3"/>
+              <w:bottom w:val="single" w:space="0" w:color="D3D3D3"/>
+              <w:start w:val="single" w:space="0" w:color="D3D3D3"/>
+              <w:end w:val="single" w:space="0" w:color="D3D3D3"/>
+            </w:tcBorders>
+          </w:tcPr>
+          <w:p>
+            <w:pPr>
+              <w:spacing w:before="0" w:after="60"/>
+              <w:keepNext/>
+              <w:jc w:val="end"/>
+            </w:pPr>
+            <w:r>
+              <w:rPr>
+                <w:rFonts w:ascii="Calibri" w:hAnsi="Calibri"/>
+                <w:sz w:val="20"/>
+              </w:rPr>
+              <w:t xml:space="default">0.118</w:t>
             </w:r>
           </w:p>
         </w:tc>
@@ -3112,7 +3112,7 @@
                 <w:rFonts w:ascii="Calibri" w:hAnsi="Calibri"/>
                 <w:sz w:val="20"/>
               </w:rPr>
-              <w:t xml:space="default">0.003</w:t>
+              <w:t xml:space="default">0.004</w:t>
             </w:r>
           </w:p>
         </w:tc>
@@ -3352,79 +3352,79 @@
                 <w:rFonts w:ascii="Calibri" w:hAnsi="Calibri"/>
                 <w:sz w:val="20"/>
               </w:rPr>
-              <w:t xml:space="default">-335.573</w:t>
-            </w:r>
-          </w:p>
-        </w:tc>
-        <w:tc>
-          <w:tcPr>
-            <w:tcBorders>
-              <w:top w:val="single" w:space="0" w:color="D3D3D3"/>
-              <w:bottom w:val="single" w:space="0" w:color="D3D3D3"/>
-              <w:start w:val="single" w:space="0" w:color="D3D3D3"/>
-              <w:end w:val="single" w:space="0" w:color="D3D3D3"/>
-            </w:tcBorders>
-          </w:tcPr>
-          <w:p>
-            <w:pPr>
-              <w:spacing w:before="0" w:after="60"/>
-              <w:keepNext/>
-              <w:jc w:val="end"/>
-            </w:pPr>
-            <w:r>
-              <w:rPr>
-                <w:rFonts w:ascii="Calibri" w:hAnsi="Calibri"/>
-                <w:sz w:val="20"/>
-              </w:rPr>
-              <w:t xml:space="default">687.733</w:t>
-            </w:r>
-          </w:p>
-        </w:tc>
-        <w:tc>
-          <w:tcPr>
-            <w:tcBorders>
-              <w:top w:val="single" w:space="0" w:color="D3D3D3"/>
-              <w:bottom w:val="single" w:space="0" w:color="D3D3D3"/>
-              <w:start w:val="single" w:space="0" w:color="D3D3D3"/>
-              <w:end w:val="single" w:space="0" w:color="D3D3D3"/>
-            </w:tcBorders>
-          </w:tcPr>
-          <w:p>
-            <w:pPr>
-              <w:spacing w:before="0" w:after="60"/>
-              <w:keepNext/>
-              <w:jc w:val="end"/>
-            </w:pPr>
-            <w:r>
-              <w:rPr>
-                <w:rFonts w:ascii="Calibri" w:hAnsi="Calibri"/>
-                <w:sz w:val="20"/>
-              </w:rPr>
-              <w:t xml:space="default">2.843</w:t>
-            </w:r>
-          </w:p>
-        </w:tc>
-        <w:tc>
-          <w:tcPr>
-            <w:tcBorders>
-              <w:top w:val="single" w:space="0" w:color="D3D3D3"/>
-              <w:bottom w:val="single" w:space="0" w:color="D3D3D3"/>
-              <w:start w:val="single" w:space="0" w:color="D3D3D3"/>
-              <w:end w:val="single" w:space="0" w:color="D3D3D3"/>
-            </w:tcBorders>
-          </w:tcPr>
-          <w:p>
-            <w:pPr>
-              <w:spacing w:before="0" w:after="60"/>
-              <w:keepNext/>
-              <w:jc w:val="center"/>
-            </w:pPr>
-            <w:r>
-              <w:rPr>
-                <w:rFonts w:ascii="Calibri" w:hAnsi="Calibri"/>
-                <w:sz w:val="20"/>
-              </w:rPr>
-              <w:t xml:space="default">0.054</w:t>
+              <w:t xml:space="default">-336.359</w:t>
+            </w:r>
+          </w:p>
+        </w:tc>
+        <w:tc>
+          <w:tcPr>
+            <w:tcBorders>
+              <w:top w:val="single" w:space="0" w:color="D3D3D3"/>
+              <w:bottom w:val="single" w:space="0" w:color="D3D3D3"/>
+              <w:start w:val="single" w:space="0" w:color="D3D3D3"/>
+              <w:end w:val="single" w:space="0" w:color="D3D3D3"/>
+            </w:tcBorders>
+          </w:tcPr>
+          <w:p>
+            <w:pPr>
+              <w:spacing w:before="0" w:after="60"/>
+              <w:keepNext/>
+              <w:jc w:val="end"/>
+            </w:pPr>
+            <w:r>
+              <w:rPr>
+                <w:rFonts w:ascii="Calibri" w:hAnsi="Calibri"/>
+                <w:sz w:val="20"/>
+              </w:rPr>
+              <w:t xml:space="default">689.305</w:t>
+            </w:r>
+          </w:p>
+        </w:tc>
+        <w:tc>
+          <w:tcPr>
+            <w:tcBorders>
+              <w:top w:val="single" w:space="0" w:color="D3D3D3"/>
+              <w:bottom w:val="single" w:space="0" w:color="D3D3D3"/>
+              <w:start w:val="single" w:space="0" w:color="D3D3D3"/>
+              <w:end w:val="single" w:space="0" w:color="D3D3D3"/>
+            </w:tcBorders>
+          </w:tcPr>
+          <w:p>
+            <w:pPr>
+              <w:spacing w:before="0" w:after="60"/>
+              <w:keepNext/>
+              <w:jc w:val="end"/>
+            </w:pPr>
+            <w:r>
+              <w:rPr>
+                <w:rFonts w:ascii="Calibri" w:hAnsi="Calibri"/>
+                <w:sz w:val="20"/>
+              </w:rPr>
+              <w:t xml:space="default">4.228</w:t>
+            </w:r>
+          </w:p>
+        </w:tc>
+        <w:tc>
+          <w:tcPr>
+            <w:tcBorders>
+              <w:top w:val="single" w:space="0" w:color="D3D3D3"/>
+              <w:bottom w:val="single" w:space="0" w:color="D3D3D3"/>
+              <w:start w:val="single" w:space="0" w:color="D3D3D3"/>
+              <w:end w:val="single" w:space="0" w:color="D3D3D3"/>
+            </w:tcBorders>
+          </w:tcPr>
+          <w:p>
+            <w:pPr>
+              <w:spacing w:before="0" w:after="60"/>
+              <w:keepNext/>
+              <w:jc w:val="center"/>
+            </w:pPr>
+            <w:r>
+              <w:rPr>
+                <w:rFonts w:ascii="Calibri" w:hAnsi="Calibri"/>
+                <w:sz w:val="20"/>
+              </w:rPr>
+              <w:t xml:space="default">0.033</w:t>
             </w:r>
           </w:p>
         </w:tc>
@@ -3472,7 +3472,7 @@
                 <w:rFonts w:ascii="Calibri" w:hAnsi="Calibri"/>
                 <w:sz w:val="20"/>
               </w:rPr>
-              <w:t xml:space="default">0.118</w:t>
+              <w:t xml:space="default">0.101</w:t>
             </w:r>
           </w:p>
         </w:tc>
@@ -3789,79 +3789,79 @@
                 <w:rFonts w:ascii="Calibri" w:hAnsi="Calibri"/>
                 <w:sz w:val="20"/>
               </w:rPr>
-              <w:t xml:space="default">-336.700</w:t>
-            </w:r>
-          </w:p>
-        </w:tc>
-        <w:tc>
-          <w:tcPr>
-            <w:tcBorders>
-              <w:top w:val="single" w:space="0" w:color="D3D3D3"/>
-              <w:bottom w:val="single" w:space="0" w:color="D3D3D3"/>
-              <w:start w:val="single" w:space="0" w:color="D3D3D3"/>
-              <w:end w:val="single" w:space="0" w:color="D3D3D3"/>
-            </w:tcBorders>
-          </w:tcPr>
-          <w:p>
-            <w:pPr>
-              <w:spacing w:before="0" w:after="60"/>
-              <w:keepNext/>
-              <w:jc w:val="end"/>
-            </w:pPr>
-            <w:r>
-              <w:rPr>
-                <w:rFonts w:ascii="Calibri" w:hAnsi="Calibri"/>
-                <w:sz w:val="20"/>
-              </w:rPr>
-              <w:t xml:space="default">687.855</w:t>
-            </w:r>
-          </w:p>
-        </w:tc>
-        <w:tc>
-          <w:tcPr>
-            <w:tcBorders>
-              <w:top w:val="single" w:space="0" w:color="D3D3D3"/>
-              <w:bottom w:val="single" w:space="0" w:color="D3D3D3"/>
-              <w:start w:val="single" w:space="0" w:color="D3D3D3"/>
-              <w:end w:val="single" w:space="0" w:color="D3D3D3"/>
-            </w:tcBorders>
-          </w:tcPr>
-          <w:p>
-            <w:pPr>
-              <w:spacing w:before="0" w:after="60"/>
-              <w:keepNext/>
-              <w:jc w:val="end"/>
-            </w:pPr>
-            <w:r>
-              <w:rPr>
-                <w:rFonts w:ascii="Calibri" w:hAnsi="Calibri"/>
-                <w:sz w:val="20"/>
-              </w:rPr>
-              <w:t xml:space="default">2.965</w:t>
-            </w:r>
-          </w:p>
-        </w:tc>
-        <w:tc>
-          <w:tcPr>
-            <w:tcBorders>
-              <w:top w:val="single" w:space="0" w:color="D3D3D3"/>
-              <w:bottom w:val="single" w:space="0" w:color="D3D3D3"/>
-              <w:start w:val="single" w:space="0" w:color="D3D3D3"/>
-              <w:end w:val="single" w:space="0" w:color="D3D3D3"/>
-            </w:tcBorders>
-          </w:tcPr>
-          <w:p>
-            <w:pPr>
-              <w:spacing w:before="0" w:after="60"/>
-              <w:keepNext/>
-              <w:jc w:val="center"/>
-            </w:pPr>
-            <w:r>
-              <w:rPr>
-                <w:rFonts w:ascii="Calibri" w:hAnsi="Calibri"/>
-                <w:sz w:val="20"/>
-              </w:rPr>
-              <w:t xml:space="default">0.051</w:t>
+              <w:t xml:space="default">-337.540</w:t>
+            </w:r>
+          </w:p>
+        </w:tc>
+        <w:tc>
+          <w:tcPr>
+            <w:tcBorders>
+              <w:top w:val="single" w:space="0" w:color="D3D3D3"/>
+              <w:bottom w:val="single" w:space="0" w:color="D3D3D3"/>
+              <w:start w:val="single" w:space="0" w:color="D3D3D3"/>
+              <w:end w:val="single" w:space="0" w:color="D3D3D3"/>
+            </w:tcBorders>
+          </w:tcPr>
+          <w:p>
+            <w:pPr>
+              <w:spacing w:before="0" w:after="60"/>
+              <w:keepNext/>
+              <w:jc w:val="end"/>
+            </w:pPr>
+            <w:r>
+              <w:rPr>
+                <w:rFonts w:ascii="Calibri" w:hAnsi="Calibri"/>
+                <w:sz w:val="20"/>
+              </w:rPr>
+              <w:t xml:space="default">689.535</w:t>
+            </w:r>
+          </w:p>
+        </w:tc>
+        <w:tc>
+          <w:tcPr>
+            <w:tcBorders>
+              <w:top w:val="single" w:space="0" w:color="D3D3D3"/>
+              <w:bottom w:val="single" w:space="0" w:color="D3D3D3"/>
+              <w:start w:val="single" w:space="0" w:color="D3D3D3"/>
+              <w:end w:val="single" w:space="0" w:color="D3D3D3"/>
+            </w:tcBorders>
+          </w:tcPr>
+          <w:p>
+            <w:pPr>
+              <w:spacing w:before="0" w:after="60"/>
+              <w:keepNext/>
+              <w:jc w:val="end"/>
+            </w:pPr>
+            <w:r>
+              <w:rPr>
+                <w:rFonts w:ascii="Calibri" w:hAnsi="Calibri"/>
+                <w:sz w:val="20"/>
+              </w:rPr>
+              <w:t xml:space="default">4.458</w:t>
+            </w:r>
+          </w:p>
+        </w:tc>
+        <w:tc>
+          <w:tcPr>
+            <w:tcBorders>
+              <w:top w:val="single" w:space="0" w:color="D3D3D3"/>
+              <w:bottom w:val="single" w:space="0" w:color="D3D3D3"/>
+              <w:start w:val="single" w:space="0" w:color="D3D3D3"/>
+              <w:end w:val="single" w:space="0" w:color="D3D3D3"/>
+            </w:tcBorders>
+          </w:tcPr>
+          <w:p>
+            <w:pPr>
+              <w:spacing w:before="0" w:after="60"/>
+              <w:keepNext/>
+              <w:jc w:val="center"/>
+            </w:pPr>
+            <w:r>
+              <w:rPr>
+                <w:rFonts w:ascii="Calibri" w:hAnsi="Calibri"/>
+                <w:sz w:val="20"/>
+              </w:rPr>
+              <w:t xml:space="default">0.029</w:t>
             </w:r>
           </w:p>
         </w:tc>
@@ -3909,7 +3909,7 @@
                 <w:rFonts w:ascii="Calibri" w:hAnsi="Calibri"/>
                 <w:sz w:val="20"/>
               </w:rPr>
-              <w:t xml:space="default">0.139</w:t>
+              <w:t xml:space="default">0.122</w:t>
             </w:r>
           </w:p>
         </w:tc>
@@ -3962,55 +3962,55 @@
                 <w:rFonts w:ascii="Calibri" w:hAnsi="Calibri"/>
                 <w:sz w:val="20"/>
               </w:rPr>
-              <w:t xml:space="default">0.003</w:t>
-            </w:r>
-          </w:p>
-        </w:tc>
-        <w:tc>
-          <w:tcPr>
-            <w:tcBorders>
-              <w:top w:val="single" w:space="0" w:color="D3D3D3"/>
-              <w:bottom w:val="single" w:space="0" w:color="D3D3D3"/>
-              <w:start w:val="single" w:space="0" w:color="D3D3D3"/>
-              <w:end w:val="single" w:space="0" w:color="D3D3D3"/>
-            </w:tcBorders>
-          </w:tcPr>
-          <w:p>
-            <w:pPr>
-              <w:spacing w:before="0" w:after="60"/>
-              <w:keepNext/>
-              <w:jc w:val="end"/>
-            </w:pPr>
-            <w:r>
-              <w:rPr>
-                <w:rFonts w:ascii="Calibri" w:hAnsi="Calibri"/>
-                <w:sz w:val="20"/>
-              </w:rPr>
-              <w:t xml:space="default">0.003</w:t>
-            </w:r>
-          </w:p>
-        </w:tc>
-        <w:tc>
-          <w:tcPr>
-            <w:tcBorders>
-              <w:top w:val="single" w:space="0" w:color="D3D3D3"/>
-              <w:bottom w:val="single" w:space="0" w:color="D3D3D3"/>
-              <w:start w:val="single" w:space="0" w:color="D3D3D3"/>
-              <w:end w:val="single" w:space="0" w:color="D3D3D3"/>
-            </w:tcBorders>
-          </w:tcPr>
-          <w:p>
-            <w:pPr>
-              <w:spacing w:before="0" w:after="60"/>
-              <w:keepNext/>
-              <w:jc w:val="end"/>
-            </w:pPr>
-            <w:r>
-              <w:rPr>
-                <w:rFonts w:ascii="Calibri" w:hAnsi="Calibri"/>
-                <w:sz w:val="20"/>
-              </w:rPr>
-              <w:t xml:space="default">-0.574</w:t>
+              <w:t xml:space="default">0.002</w:t>
+            </w:r>
+          </w:p>
+        </w:tc>
+        <w:tc>
+          <w:tcPr>
+            <w:tcBorders>
+              <w:top w:val="single" w:space="0" w:color="D3D3D3"/>
+              <w:bottom w:val="single" w:space="0" w:color="D3D3D3"/>
+              <w:start w:val="single" w:space="0" w:color="D3D3D3"/>
+              <w:end w:val="single" w:space="0" w:color="D3D3D3"/>
+            </w:tcBorders>
+          </w:tcPr>
+          <w:p>
+            <w:pPr>
+              <w:spacing w:before="0" w:after="60"/>
+              <w:keepNext/>
+              <w:jc w:val="end"/>
+            </w:pPr>
+            <w:r>
+              <w:rPr>
+                <w:rFonts w:ascii="Calibri" w:hAnsi="Calibri"/>
+                <w:sz w:val="20"/>
+              </w:rPr>
+              <w:t xml:space="default">0.005</w:t>
+            </w:r>
+          </w:p>
+        </w:tc>
+        <w:tc>
+          <w:tcPr>
+            <w:tcBorders>
+              <w:top w:val="single" w:space="0" w:color="D3D3D3"/>
+              <w:bottom w:val="single" w:space="0" w:color="D3D3D3"/>
+              <w:start w:val="single" w:space="0" w:color="D3D3D3"/>
+              <w:end w:val="single" w:space="0" w:color="D3D3D3"/>
+            </w:tcBorders>
+          </w:tcPr>
+          <w:p>
+            <w:pPr>
+              <w:spacing w:before="0" w:after="60"/>
+              <w:keepNext/>
+              <w:jc w:val="end"/>
+            </w:pPr>
+            <w:r>
+              <w:rPr>
+                <w:rFonts w:ascii="Calibri" w:hAnsi="Calibri"/>
+                <w:sz w:val="20"/>
+              </w:rPr>
+              <w:t xml:space="default">-0.534</w:t>
             </w:r>
           </w:p>
         </w:tc>
@@ -4226,79 +4226,79 @@
                 <w:rFonts w:ascii="Calibri" w:hAnsi="Calibri"/>
                 <w:sz w:val="20"/>
               </w:rPr>
-              <w:t xml:space="default">-335.518</w:t>
-            </w:r>
-          </w:p>
-        </w:tc>
-        <w:tc>
-          <w:tcPr>
-            <w:tcBorders>
-              <w:top w:val="single" w:space="0" w:color="D3D3D3"/>
-              <w:bottom w:val="single" w:space="0" w:color="D3D3D3"/>
-              <w:start w:val="single" w:space="0" w:color="D3D3D3"/>
-              <w:end w:val="single" w:space="0" w:color="D3D3D3"/>
-            </w:tcBorders>
-          </w:tcPr>
-          <w:p>
-            <w:pPr>
-              <w:spacing w:before="0" w:after="60"/>
-              <w:keepNext/>
-              <w:jc w:val="end"/>
-            </w:pPr>
-            <w:r>
-              <w:rPr>
-                <w:rFonts w:ascii="Calibri" w:hAnsi="Calibri"/>
-                <w:sz w:val="20"/>
-              </w:rPr>
-              <w:t xml:space="default">689.774</w:t>
-            </w:r>
-          </w:p>
-        </w:tc>
-        <w:tc>
-          <w:tcPr>
-            <w:tcBorders>
-              <w:top w:val="single" w:space="0" w:color="D3D3D3"/>
-              <w:bottom w:val="single" w:space="0" w:color="D3D3D3"/>
-              <w:start w:val="single" w:space="0" w:color="D3D3D3"/>
-              <w:end w:val="single" w:space="0" w:color="D3D3D3"/>
-            </w:tcBorders>
-          </w:tcPr>
-          <w:p>
-            <w:pPr>
-              <w:spacing w:before="0" w:after="60"/>
-              <w:keepNext/>
-              <w:jc w:val="end"/>
-            </w:pPr>
-            <w:r>
-              <w:rPr>
-                <w:rFonts w:ascii="Calibri" w:hAnsi="Calibri"/>
-                <w:sz w:val="20"/>
-              </w:rPr>
-              <w:t xml:space="default">4.883</w:t>
-            </w:r>
-          </w:p>
-        </w:tc>
-        <w:tc>
-          <w:tcPr>
-            <w:tcBorders>
-              <w:top w:val="single" w:space="0" w:color="D3D3D3"/>
-              <w:bottom w:val="single" w:space="0" w:color="D3D3D3"/>
-              <w:start w:val="single" w:space="0" w:color="D3D3D3"/>
-              <w:end w:val="single" w:space="0" w:color="D3D3D3"/>
-            </w:tcBorders>
-          </w:tcPr>
-          <w:p>
-            <w:pPr>
-              <w:spacing w:before="0" w:after="60"/>
-              <w:keepNext/>
-              <w:jc w:val="center"/>
-            </w:pPr>
-            <w:r>
-              <w:rPr>
-                <w:rFonts w:ascii="Calibri" w:hAnsi="Calibri"/>
-                <w:sz w:val="20"/>
-              </w:rPr>
-              <w:t xml:space="default">0.020</w:t>
+              <w:t xml:space="default">-335.743</w:t>
+            </w:r>
+          </w:p>
+        </w:tc>
+        <w:tc>
+          <w:tcPr>
+            <w:tcBorders>
+              <w:top w:val="single" w:space="0" w:color="D3D3D3"/>
+              <w:bottom w:val="single" w:space="0" w:color="D3D3D3"/>
+              <w:start w:val="single" w:space="0" w:color="D3D3D3"/>
+              <w:end w:val="single" w:space="0" w:color="D3D3D3"/>
+            </w:tcBorders>
+          </w:tcPr>
+          <w:p>
+            <w:pPr>
+              <w:spacing w:before="0" w:after="60"/>
+              <w:keepNext/>
+              <w:jc w:val="end"/>
+            </w:pPr>
+            <w:r>
+              <w:rPr>
+                <w:rFonts w:ascii="Calibri" w:hAnsi="Calibri"/>
+                <w:sz w:val="20"/>
+              </w:rPr>
+              <w:t xml:space="default">690.223</w:t>
+            </w:r>
+          </w:p>
+        </w:tc>
+        <w:tc>
+          <w:tcPr>
+            <w:tcBorders>
+              <w:top w:val="single" w:space="0" w:color="D3D3D3"/>
+              <w:bottom w:val="single" w:space="0" w:color="D3D3D3"/>
+              <w:start w:val="single" w:space="0" w:color="D3D3D3"/>
+              <w:end w:val="single" w:space="0" w:color="D3D3D3"/>
+            </w:tcBorders>
+          </w:tcPr>
+          <w:p>
+            <w:pPr>
+              <w:spacing w:before="0" w:after="60"/>
+              <w:keepNext/>
+              <w:jc w:val="end"/>
+            </w:pPr>
+            <w:r>
+              <w:rPr>
+                <w:rFonts w:ascii="Calibri" w:hAnsi="Calibri"/>
+                <w:sz w:val="20"/>
+              </w:rPr>
+              <w:t xml:space="default">5.145</w:t>
+            </w:r>
+          </w:p>
+        </w:tc>
+        <w:tc>
+          <w:tcPr>
+            <w:tcBorders>
+              <w:top w:val="single" w:space="0" w:color="D3D3D3"/>
+              <w:bottom w:val="single" w:space="0" w:color="D3D3D3"/>
+              <w:start w:val="single" w:space="0" w:color="D3D3D3"/>
+              <w:end w:val="single" w:space="0" w:color="D3D3D3"/>
+            </w:tcBorders>
+          </w:tcPr>
+          <w:p>
+            <w:pPr>
+              <w:spacing w:before="0" w:after="60"/>
+              <w:keepNext/>
+              <w:jc w:val="center"/>
+            </w:pPr>
+            <w:r>
+              <w:rPr>
+                <w:rFonts w:ascii="Calibri" w:hAnsi="Calibri"/>
+                <w:sz w:val="20"/>
+              </w:rPr>
+              <w:t xml:space="default">0.021</w:t>
             </w:r>
           </w:p>
         </w:tc>
@@ -4346,7 +4346,7 @@
                 <w:rFonts w:ascii="Calibri" w:hAnsi="Calibri"/>
                 <w:sz w:val="20"/>
               </w:rPr>
-              <w:t xml:space="default">0.104</w:t>
+              <w:t xml:space="default">0.102</w:t>
             </w:r>
           </w:p>
         </w:tc>
@@ -4399,55 +4399,55 @@
                 <w:rFonts w:ascii="Calibri" w:hAnsi="Calibri"/>
                 <w:sz w:val="20"/>
               </w:rPr>
-              <w:t xml:space="default">0.003</w:t>
-            </w:r>
-          </w:p>
-        </w:tc>
-        <w:tc>
-          <w:tcPr>
-            <w:tcBorders>
-              <w:top w:val="single" w:space="0" w:color="D3D3D3"/>
-              <w:bottom w:val="single" w:space="0" w:color="D3D3D3"/>
-              <w:start w:val="single" w:space="0" w:color="D3D3D3"/>
-              <w:end w:val="single" w:space="0" w:color="D3D3D3"/>
-            </w:tcBorders>
-          </w:tcPr>
-          <w:p>
-            <w:pPr>
-              <w:spacing w:before="0" w:after="60"/>
-              <w:keepNext/>
-              <w:jc w:val="end"/>
-            </w:pPr>
-            <w:r>
-              <w:rPr>
-                <w:rFonts w:ascii="Calibri" w:hAnsi="Calibri"/>
-                <w:sz w:val="20"/>
-              </w:rPr>
-              <w:t xml:space="default">NA</w:t>
-            </w:r>
-          </w:p>
-        </w:tc>
-        <w:tc>
-          <w:tcPr>
-            <w:tcBorders>
-              <w:top w:val="single" w:space="0" w:color="D3D3D3"/>
-              <w:bottom w:val="single" w:space="0" w:color="D3D3D3"/>
-              <w:start w:val="single" w:space="0" w:color="D3D3D3"/>
-              <w:end w:val="single" w:space="0" w:color="D3D3D3"/>
-            </w:tcBorders>
-          </w:tcPr>
-          <w:p>
-            <w:pPr>
-              <w:spacing w:before="0" w:after="60"/>
-              <w:keepNext/>
-              <w:jc w:val="end"/>
-            </w:pPr>
-            <w:r>
-              <w:rPr>
-                <w:rFonts w:ascii="Calibri" w:hAnsi="Calibri"/>
-                <w:sz w:val="20"/>
-              </w:rPr>
-              <w:t xml:space="default">-0.613</w:t>
+              <w:t xml:space="default">0.002</w:t>
+            </w:r>
+          </w:p>
+        </w:tc>
+        <w:tc>
+          <w:tcPr>
+            <w:tcBorders>
+              <w:top w:val="single" w:space="0" w:color="D3D3D3"/>
+              <w:bottom w:val="single" w:space="0" w:color="D3D3D3"/>
+              <w:start w:val="single" w:space="0" w:color="D3D3D3"/>
+              <w:end w:val="single" w:space="0" w:color="D3D3D3"/>
+            </w:tcBorders>
+          </w:tcPr>
+          <w:p>
+            <w:pPr>
+              <w:spacing w:before="0" w:after="60"/>
+              <w:keepNext/>
+              <w:jc w:val="end"/>
+            </w:pPr>
+            <w:r>
+              <w:rPr>
+                <w:rFonts w:ascii="Calibri" w:hAnsi="Calibri"/>
+                <w:sz w:val="20"/>
+              </w:rPr>
+              <w:t xml:space="default">NA</w:t>
+            </w:r>
+          </w:p>
+        </w:tc>
+        <w:tc>
+          <w:tcPr>
+            <w:tcBorders>
+              <w:top w:val="single" w:space="0" w:color="D3D3D3"/>
+              <w:bottom w:val="single" w:space="0" w:color="D3D3D3"/>
+              <w:start w:val="single" w:space="0" w:color="D3D3D3"/>
+              <w:end w:val="single" w:space="0" w:color="D3D3D3"/>
+            </w:tcBorders>
+          </w:tcPr>
+          <w:p>
+            <w:pPr>
+              <w:spacing w:before="0" w:after="60"/>
+              <w:keepNext/>
+              <w:jc w:val="end"/>
+            </w:pPr>
+            <w:r>
+              <w:rPr>
+                <w:rFonts w:ascii="Calibri" w:hAnsi="Calibri"/>
+                <w:sz w:val="20"/>
+              </w:rPr>
+              <w:t xml:space="default">-0.593</w:t>
             </w:r>
           </w:p>
         </w:tc>
@@ -4663,55 +4663,55 @@
                 <w:rFonts w:ascii="Calibri" w:hAnsi="Calibri"/>
                 <w:sz w:val="20"/>
               </w:rPr>
-              <w:t xml:space="default">-336.602</w:t>
-            </w:r>
-          </w:p>
-        </w:tc>
-        <w:tc>
-          <w:tcPr>
-            <w:tcBorders>
-              <w:top w:val="single" w:space="0" w:color="D3D3D3"/>
-              <w:bottom w:val="single" w:space="0" w:color="D3D3D3"/>
-              <w:start w:val="single" w:space="0" w:color="D3D3D3"/>
-              <w:end w:val="single" w:space="0" w:color="D3D3D3"/>
-            </w:tcBorders>
-          </w:tcPr>
-          <w:p>
-            <w:pPr>
-              <w:spacing w:before="0" w:after="60"/>
-              <w:keepNext/>
-              <w:jc w:val="end"/>
-            </w:pPr>
-            <w:r>
-              <w:rPr>
-                <w:rFonts w:ascii="Calibri" w:hAnsi="Calibri"/>
-                <w:sz w:val="20"/>
-              </w:rPr>
-              <w:t xml:space="default">689.792</w:t>
-            </w:r>
-          </w:p>
-        </w:tc>
-        <w:tc>
-          <w:tcPr>
-            <w:tcBorders>
-              <w:top w:val="single" w:space="0" w:color="D3D3D3"/>
-              <w:bottom w:val="single" w:space="0" w:color="D3D3D3"/>
-              <w:start w:val="single" w:space="0" w:color="D3D3D3"/>
-              <w:end w:val="single" w:space="0" w:color="D3D3D3"/>
-            </w:tcBorders>
-          </w:tcPr>
-          <w:p>
-            <w:pPr>
-              <w:spacing w:before="0" w:after="60"/>
-              <w:keepNext/>
-              <w:jc w:val="end"/>
-            </w:pPr>
-            <w:r>
-              <w:rPr>
-                <w:rFonts w:ascii="Calibri" w:hAnsi="Calibri"/>
-                <w:sz w:val="20"/>
-              </w:rPr>
-              <w:t xml:space="default">4.901</w:t>
+              <w:t xml:space="default">-336.903</w:t>
+            </w:r>
+          </w:p>
+        </w:tc>
+        <w:tc>
+          <w:tcPr>
+            <w:tcBorders>
+              <w:top w:val="single" w:space="0" w:color="D3D3D3"/>
+              <w:bottom w:val="single" w:space="0" w:color="D3D3D3"/>
+              <w:start w:val="single" w:space="0" w:color="D3D3D3"/>
+              <w:end w:val="single" w:space="0" w:color="D3D3D3"/>
+            </w:tcBorders>
+          </w:tcPr>
+          <w:p>
+            <w:pPr>
+              <w:spacing w:before="0" w:after="60"/>
+              <w:keepNext/>
+              <w:jc w:val="end"/>
+            </w:pPr>
+            <w:r>
+              <w:rPr>
+                <w:rFonts w:ascii="Calibri" w:hAnsi="Calibri"/>
+                <w:sz w:val="20"/>
+              </w:rPr>
+              <w:t xml:space="default">690.393</w:t>
+            </w:r>
+          </w:p>
+        </w:tc>
+        <w:tc>
+          <w:tcPr>
+            <w:tcBorders>
+              <w:top w:val="single" w:space="0" w:color="D3D3D3"/>
+              <w:bottom w:val="single" w:space="0" w:color="D3D3D3"/>
+              <w:start w:val="single" w:space="0" w:color="D3D3D3"/>
+              <w:end w:val="single" w:space="0" w:color="D3D3D3"/>
+            </w:tcBorders>
+          </w:tcPr>
+          <w:p>
+            <w:pPr>
+              <w:spacing w:before="0" w:after="60"/>
+              <w:keepNext/>
+              <w:jc w:val="end"/>
+            </w:pPr>
+            <w:r>
+              <w:rPr>
+                <w:rFonts w:ascii="Calibri" w:hAnsi="Calibri"/>
+                <w:sz w:val="20"/>
+              </w:rPr>
+              <w:t xml:space="default">5.315</w:t>
             </w:r>
           </w:p>
         </w:tc>
@@ -4783,7 +4783,7 @@
                 <w:rFonts w:ascii="Calibri" w:hAnsi="Calibri"/>
                 <w:sz w:val="20"/>
               </w:rPr>
-              <w:t xml:space="default">0.120</w:t>
+              <w:t xml:space="default">0.117</w:t>
             </w:r>
           </w:p>
         </w:tc>
@@ -4860,31 +4860,31 @@
                 <w:rFonts w:ascii="Calibri" w:hAnsi="Calibri"/>
                 <w:sz w:val="20"/>
               </w:rPr>
-              <w:t xml:space="default">0.004</w:t>
-            </w:r>
-          </w:p>
-        </w:tc>
-        <w:tc>
-          <w:tcPr>
-            <w:tcBorders>
-              <w:top w:val="single" w:space="0" w:color="D3D3D3"/>
-              <w:bottom w:val="single" w:space="0" w:color="D3D3D3"/>
-              <w:start w:val="single" w:space="0" w:color="D3D3D3"/>
-              <w:end w:val="single" w:space="0" w:color="D3D3D3"/>
-            </w:tcBorders>
-          </w:tcPr>
-          <w:p>
-            <w:pPr>
-              <w:spacing w:before="0" w:after="60"/>
-              <w:keepNext/>
-              <w:jc w:val="end"/>
-            </w:pPr>
-            <w:r>
-              <w:rPr>
-                <w:rFonts w:ascii="Calibri" w:hAnsi="Calibri"/>
-                <w:sz w:val="20"/>
-              </w:rPr>
-              <w:t xml:space="default">-0.495</w:t>
+              <w:t xml:space="default">0.005</w:t>
+            </w:r>
+          </w:p>
+        </w:tc>
+        <w:tc>
+          <w:tcPr>
+            <w:tcBorders>
+              <w:top w:val="single" w:space="0" w:color="D3D3D3"/>
+              <w:bottom w:val="single" w:space="0" w:color="D3D3D3"/>
+              <w:start w:val="single" w:space="0" w:color="D3D3D3"/>
+              <w:end w:val="single" w:space="0" w:color="D3D3D3"/>
+            </w:tcBorders>
+          </w:tcPr>
+          <w:p>
+            <w:pPr>
+              <w:spacing w:before="0" w:after="60"/>
+              <w:keepNext/>
+              <w:jc w:val="end"/>
+            </w:pPr>
+            <w:r>
+              <w:rPr>
+                <w:rFonts w:ascii="Calibri" w:hAnsi="Calibri"/>
+                <w:sz w:val="20"/>
+              </w:rPr>
+              <w:t xml:space="default">-0.500</w:t>
             </w:r>
           </w:p>
         </w:tc>
@@ -5100,79 +5100,79 @@
                 <w:rFonts w:ascii="Calibri" w:hAnsi="Calibri"/>
                 <w:sz w:val="20"/>
               </w:rPr>
-              <w:t xml:space="default">-337.702</w:t>
-            </w:r>
-          </w:p>
-        </w:tc>
-        <w:tc>
-          <w:tcPr>
-            <w:tcBorders>
-              <w:top w:val="single" w:space="0" w:color="D3D3D3"/>
-              <w:bottom w:val="single" w:space="0" w:color="D3D3D3"/>
-              <w:start w:val="single" w:space="0" w:color="D3D3D3"/>
-              <w:end w:val="single" w:space="0" w:color="D3D3D3"/>
-            </w:tcBorders>
-          </w:tcPr>
-          <w:p>
-            <w:pPr>
-              <w:spacing w:before="0" w:after="60"/>
-              <w:keepNext/>
-              <w:jc w:val="end"/>
-            </w:pPr>
-            <w:r>
-              <w:rPr>
-                <w:rFonts w:ascii="Calibri" w:hAnsi="Calibri"/>
-                <w:sz w:val="20"/>
-              </w:rPr>
-              <w:t xml:space="default">689.859</w:t>
-            </w:r>
-          </w:p>
-        </w:tc>
-        <w:tc>
-          <w:tcPr>
-            <w:tcBorders>
-              <w:top w:val="single" w:space="0" w:color="D3D3D3"/>
-              <w:bottom w:val="single" w:space="0" w:color="D3D3D3"/>
-              <w:start w:val="single" w:space="0" w:color="D3D3D3"/>
-              <w:end w:val="single" w:space="0" w:color="D3D3D3"/>
-            </w:tcBorders>
-          </w:tcPr>
-          <w:p>
-            <w:pPr>
-              <w:spacing w:before="0" w:after="60"/>
-              <w:keepNext/>
-              <w:jc w:val="end"/>
-            </w:pPr>
-            <w:r>
-              <w:rPr>
-                <w:rFonts w:ascii="Calibri" w:hAnsi="Calibri"/>
-                <w:sz w:val="20"/>
-              </w:rPr>
-              <w:t xml:space="default">4.969</w:t>
-            </w:r>
-          </w:p>
-        </w:tc>
-        <w:tc>
-          <w:tcPr>
-            <w:tcBorders>
-              <w:top w:val="single" w:space="0" w:color="D3D3D3"/>
-              <w:bottom w:val="single" w:space="0" w:color="D3D3D3"/>
-              <w:start w:val="single" w:space="0" w:color="D3D3D3"/>
-              <w:end w:val="single" w:space="0" w:color="D3D3D3"/>
-            </w:tcBorders>
-          </w:tcPr>
-          <w:p>
-            <w:pPr>
-              <w:spacing w:before="0" w:after="60"/>
-              <w:keepNext/>
-              <w:jc w:val="center"/>
-            </w:pPr>
-            <w:r>
-              <w:rPr>
-                <w:rFonts w:ascii="Calibri" w:hAnsi="Calibri"/>
-                <w:sz w:val="20"/>
-              </w:rPr>
-              <w:t xml:space="default">0.019</w:t>
+              <w:t xml:space="default">-338.030</w:t>
+            </w:r>
+          </w:p>
+        </w:tc>
+        <w:tc>
+          <w:tcPr>
+            <w:tcBorders>
+              <w:top w:val="single" w:space="0" w:color="D3D3D3"/>
+              <w:bottom w:val="single" w:space="0" w:color="D3D3D3"/>
+              <w:start w:val="single" w:space="0" w:color="D3D3D3"/>
+              <w:end w:val="single" w:space="0" w:color="D3D3D3"/>
+            </w:tcBorders>
+          </w:tcPr>
+          <w:p>
+            <w:pPr>
+              <w:spacing w:before="0" w:after="60"/>
+              <w:keepNext/>
+              <w:jc w:val="end"/>
+            </w:pPr>
+            <w:r>
+              <w:rPr>
+                <w:rFonts w:ascii="Calibri" w:hAnsi="Calibri"/>
+                <w:sz w:val="20"/>
+              </w:rPr>
+              <w:t xml:space="default">690.515</w:t>
+            </w:r>
+          </w:p>
+        </w:tc>
+        <w:tc>
+          <w:tcPr>
+            <w:tcBorders>
+              <w:top w:val="single" w:space="0" w:color="D3D3D3"/>
+              <w:bottom w:val="single" w:space="0" w:color="D3D3D3"/>
+              <w:start w:val="single" w:space="0" w:color="D3D3D3"/>
+              <w:end w:val="single" w:space="0" w:color="D3D3D3"/>
+            </w:tcBorders>
+          </w:tcPr>
+          <w:p>
+            <w:pPr>
+              <w:spacing w:before="0" w:after="60"/>
+              <w:keepNext/>
+              <w:jc w:val="end"/>
+            </w:pPr>
+            <w:r>
+              <w:rPr>
+                <w:rFonts w:ascii="Calibri" w:hAnsi="Calibri"/>
+                <w:sz w:val="20"/>
+              </w:rPr>
+              <w:t xml:space="default">5.437</w:t>
+            </w:r>
+          </w:p>
+        </w:tc>
+        <w:tc>
+          <w:tcPr>
+            <w:tcBorders>
+              <w:top w:val="single" w:space="0" w:color="D3D3D3"/>
+              <w:bottom w:val="single" w:space="0" w:color="D3D3D3"/>
+              <w:start w:val="single" w:space="0" w:color="D3D3D3"/>
+              <w:end w:val="single" w:space="0" w:color="D3D3D3"/>
+            </w:tcBorders>
+          </w:tcPr>
+          <w:p>
+            <w:pPr>
+              <w:spacing w:before="0" w:after="60"/>
+              <w:keepNext/>
+              <w:jc w:val="center"/>
+            </w:pPr>
+            <w:r>
+              <w:rPr>
+                <w:rFonts w:ascii="Calibri" w:hAnsi="Calibri"/>
+                <w:sz w:val="20"/>
+              </w:rPr>
+              <w:t xml:space="default">0.018</w:t>
             </w:r>
           </w:p>
         </w:tc>
@@ -5220,7 +5220,7 @@
                 <w:rFonts w:ascii="Calibri" w:hAnsi="Calibri"/>
                 <w:sz w:val="20"/>
               </w:rPr>
-              <w:t xml:space="default">0.124</w:t>
+              <w:t xml:space="default">0.117</w:t>
             </w:r>
           </w:p>
         </w:tc>
@@ -5321,7 +5321,7 @@
                 <w:rFonts w:ascii="Calibri" w:hAnsi="Calibri"/>
                 <w:sz w:val="20"/>
               </w:rPr>
-              <w:t xml:space="default">-0.528</w:t>
+              <w:t xml:space="default">-0.537</w:t>
             </w:r>
           </w:p>
         </w:tc>
@@ -5537,79 +5537,79 @@
                 <w:rFonts w:ascii="Calibri" w:hAnsi="Calibri"/>
                 <w:sz w:val="20"/>
               </w:rPr>
-              <w:t xml:space="default">-338.807</w:t>
-            </w:r>
-          </w:p>
-        </w:tc>
-        <w:tc>
-          <w:tcPr>
-            <w:tcBorders>
-              <w:top w:val="single" w:space="0" w:color="D3D3D3"/>
-              <w:bottom w:val="single" w:space="0" w:color="D3D3D3"/>
-              <w:start w:val="single" w:space="0" w:color="D3D3D3"/>
-              <w:end w:val="single" w:space="0" w:color="D3D3D3"/>
-            </w:tcBorders>
-          </w:tcPr>
-          <w:p>
-            <w:pPr>
-              <w:spacing w:before="0" w:after="60"/>
-              <w:keepNext/>
-              <w:jc w:val="end"/>
-            </w:pPr>
-            <w:r>
-              <w:rPr>
-                <w:rFonts w:ascii="Calibri" w:hAnsi="Calibri"/>
-                <w:sz w:val="20"/>
-              </w:rPr>
-              <w:t xml:space="default">689.954</w:t>
-            </w:r>
-          </w:p>
-        </w:tc>
-        <w:tc>
-          <w:tcPr>
-            <w:tcBorders>
-              <w:top w:val="single" w:space="0" w:color="D3D3D3"/>
-              <w:bottom w:val="single" w:space="0" w:color="D3D3D3"/>
-              <w:start w:val="single" w:space="0" w:color="D3D3D3"/>
-              <w:end w:val="single" w:space="0" w:color="D3D3D3"/>
-            </w:tcBorders>
-          </w:tcPr>
-          <w:p>
-            <w:pPr>
-              <w:spacing w:before="0" w:after="60"/>
-              <w:keepNext/>
-              <w:jc w:val="end"/>
-            </w:pPr>
-            <w:r>
-              <w:rPr>
-                <w:rFonts w:ascii="Calibri" w:hAnsi="Calibri"/>
-                <w:sz w:val="20"/>
-              </w:rPr>
-              <w:t xml:space="default">5.063</w:t>
-            </w:r>
-          </w:p>
-        </w:tc>
-        <w:tc>
-          <w:tcPr>
-            <w:tcBorders>
-              <w:top w:val="single" w:space="0" w:color="D3D3D3"/>
-              <w:bottom w:val="single" w:space="0" w:color="D3D3D3"/>
-              <w:start w:val="single" w:space="0" w:color="D3D3D3"/>
-              <w:end w:val="single" w:space="0" w:color="D3D3D3"/>
-            </w:tcBorders>
-          </w:tcPr>
-          <w:p>
-            <w:pPr>
-              <w:spacing w:before="0" w:after="60"/>
-              <w:keepNext/>
-              <w:jc w:val="center"/>
-            </w:pPr>
-            <w:r>
-              <w:rPr>
-                <w:rFonts w:ascii="Calibri" w:hAnsi="Calibri"/>
-                <w:sz w:val="20"/>
-              </w:rPr>
-              <w:t xml:space="default">0.018</w:t>
+              <w:t xml:space="default">-339.186</w:t>
+            </w:r>
+          </w:p>
+        </w:tc>
+        <w:tc>
+          <w:tcPr>
+            <w:tcBorders>
+              <w:top w:val="single" w:space="0" w:color="D3D3D3"/>
+              <w:bottom w:val="single" w:space="0" w:color="D3D3D3"/>
+              <w:start w:val="single" w:space="0" w:color="D3D3D3"/>
+              <w:end w:val="single" w:space="0" w:color="D3D3D3"/>
+            </w:tcBorders>
+          </w:tcPr>
+          <w:p>
+            <w:pPr>
+              <w:spacing w:before="0" w:after="60"/>
+              <w:keepNext/>
+              <w:jc w:val="end"/>
+            </w:pPr>
+            <w:r>
+              <w:rPr>
+                <w:rFonts w:ascii="Calibri" w:hAnsi="Calibri"/>
+                <w:sz w:val="20"/>
+              </w:rPr>
+              <w:t xml:space="default">690.711</w:t>
+            </w:r>
+          </w:p>
+        </w:tc>
+        <w:tc>
+          <w:tcPr>
+            <w:tcBorders>
+              <w:top w:val="single" w:space="0" w:color="D3D3D3"/>
+              <w:bottom w:val="single" w:space="0" w:color="D3D3D3"/>
+              <w:start w:val="single" w:space="0" w:color="D3D3D3"/>
+              <w:end w:val="single" w:space="0" w:color="D3D3D3"/>
+            </w:tcBorders>
+          </w:tcPr>
+          <w:p>
+            <w:pPr>
+              <w:spacing w:before="0" w:after="60"/>
+              <w:keepNext/>
+              <w:jc w:val="end"/>
+            </w:pPr>
+            <w:r>
+              <w:rPr>
+                <w:rFonts w:ascii="Calibri" w:hAnsi="Calibri"/>
+                <w:sz w:val="20"/>
+              </w:rPr>
+              <w:t xml:space="default">5.634</w:t>
+            </w:r>
+          </w:p>
+        </w:tc>
+        <w:tc>
+          <w:tcPr>
+            <w:tcBorders>
+              <w:top w:val="single" w:space="0" w:color="D3D3D3"/>
+              <w:bottom w:val="single" w:space="0" w:color="D3D3D3"/>
+              <w:start w:val="single" w:space="0" w:color="D3D3D3"/>
+              <w:end w:val="single" w:space="0" w:color="D3D3D3"/>
+            </w:tcBorders>
+          </w:tcPr>
+          <w:p>
+            <w:pPr>
+              <w:spacing w:before="0" w:after="60"/>
+              <w:keepNext/>
+              <w:jc w:val="center"/>
+            </w:pPr>
+            <w:r>
+              <w:rPr>
+                <w:rFonts w:ascii="Calibri" w:hAnsi="Calibri"/>
+                <w:sz w:val="20"/>
+              </w:rPr>
+              <w:t xml:space="default">0.016</w:t>
             </w:r>
           </w:p>
         </w:tc>
@@ -5657,7 +5657,7 @@
                 <w:rFonts w:ascii="Calibri" w:hAnsi="Calibri"/>
                 <w:sz w:val="20"/>
               </w:rPr>
-              <w:t xml:space="default">0.139</w:t>
+              <w:t xml:space="default">0.132</w:t>
             </w:r>
           </w:p>
         </w:tc>
@@ -5710,31 +5710,31 @@
                 <w:rFonts w:ascii="Calibri" w:hAnsi="Calibri"/>
                 <w:sz w:val="20"/>
               </w:rPr>
-              <w:t xml:space="default">0.003</w:t>
-            </w:r>
-          </w:p>
-        </w:tc>
-        <w:tc>
-          <w:tcPr>
-            <w:tcBorders>
-              <w:top w:val="single" w:space="0" w:color="D3D3D3"/>
-              <w:bottom w:val="single" w:space="0" w:color="D3D3D3"/>
-              <w:start w:val="single" w:space="0" w:color="D3D3D3"/>
-              <w:end w:val="single" w:space="0" w:color="D3D3D3"/>
-            </w:tcBorders>
-          </w:tcPr>
-          <w:p>
-            <w:pPr>
-              <w:spacing w:before="0" w:after="60"/>
-              <w:keepNext/>
-              <w:jc w:val="end"/>
-            </w:pPr>
-            <w:r>
-              <w:rPr>
-                <w:rFonts w:ascii="Calibri" w:hAnsi="Calibri"/>
-                <w:sz w:val="20"/>
-              </w:rPr>
-              <w:t xml:space="default">0.006</w:t>
+              <w:t xml:space="default">0.002</w:t>
+            </w:r>
+          </w:p>
+        </w:tc>
+        <w:tc>
+          <w:tcPr>
+            <w:tcBorders>
+              <w:top w:val="single" w:space="0" w:color="D3D3D3"/>
+              <w:bottom w:val="single" w:space="0" w:color="D3D3D3"/>
+              <w:start w:val="single" w:space="0" w:color="D3D3D3"/>
+              <w:end w:val="single" w:space="0" w:color="D3D3D3"/>
+            </w:tcBorders>
+          </w:tcPr>
+          <w:p>
+            <w:pPr>
+              <w:spacing w:before="0" w:after="60"/>
+              <w:keepNext/>
+              <w:jc w:val="end"/>
+            </w:pPr>
+            <w:r>
+              <w:rPr>
+                <w:rFonts w:ascii="Calibri" w:hAnsi="Calibri"/>
+                <w:sz w:val="20"/>
+              </w:rPr>
+              <w:t xml:space="default">0.007</w:t>
             </w:r>
           </w:p>
         </w:tc>
@@ -5974,79 +5974,79 @@
                 <w:rFonts w:ascii="Calibri" w:hAnsi="Calibri"/>
                 <w:sz w:val="20"/>
               </w:rPr>
-              <w:t xml:space="default">-337.393</w:t>
-            </w:r>
-          </w:p>
-        </w:tc>
-        <w:tc>
-          <w:tcPr>
-            <w:tcBorders>
-              <w:top w:val="single" w:space="0" w:color="D3D3D3"/>
-              <w:bottom w:val="single" w:space="0" w:color="D3D3D3"/>
-              <w:start w:val="single" w:space="0" w:color="D3D3D3"/>
-              <w:end w:val="single" w:space="0" w:color="D3D3D3"/>
-            </w:tcBorders>
-          </w:tcPr>
-          <w:p>
-            <w:pPr>
-              <w:spacing w:before="0" w:after="60"/>
-              <w:keepNext/>
-              <w:jc w:val="end"/>
-            </w:pPr>
-            <w:r>
-              <w:rPr>
-                <w:rFonts w:ascii="Calibri" w:hAnsi="Calibri"/>
-                <w:sz w:val="20"/>
-              </w:rPr>
-              <w:t xml:space="default">691.374</w:t>
-            </w:r>
-          </w:p>
-        </w:tc>
-        <w:tc>
-          <w:tcPr>
-            <w:tcBorders>
-              <w:top w:val="single" w:space="0" w:color="D3D3D3"/>
-              <w:bottom w:val="single" w:space="0" w:color="D3D3D3"/>
-              <w:start w:val="single" w:space="0" w:color="D3D3D3"/>
-              <w:end w:val="single" w:space="0" w:color="D3D3D3"/>
-            </w:tcBorders>
-          </w:tcPr>
-          <w:p>
-            <w:pPr>
-              <w:spacing w:before="0" w:after="60"/>
-              <w:keepNext/>
-              <w:jc w:val="end"/>
-            </w:pPr>
-            <w:r>
-              <w:rPr>
-                <w:rFonts w:ascii="Calibri" w:hAnsi="Calibri"/>
-                <w:sz w:val="20"/>
-              </w:rPr>
-              <w:t xml:space="default">6.484</w:t>
-            </w:r>
-          </w:p>
-        </w:tc>
-        <w:tc>
-          <w:tcPr>
-            <w:tcBorders>
-              <w:top w:val="single" w:space="0" w:color="D3D3D3"/>
-              <w:bottom w:val="single" w:space="0" w:color="D3D3D3"/>
-              <w:start w:val="single" w:space="0" w:color="D3D3D3"/>
-              <w:end w:val="single" w:space="0" w:color="D3D3D3"/>
-            </w:tcBorders>
-          </w:tcPr>
-          <w:p>
-            <w:pPr>
-              <w:spacing w:before="0" w:after="60"/>
-              <w:keepNext/>
-              <w:jc w:val="center"/>
-            </w:pPr>
-            <w:r>
-              <w:rPr>
-                <w:rFonts w:ascii="Calibri" w:hAnsi="Calibri"/>
-                <w:sz w:val="20"/>
-              </w:rPr>
-              <w:t xml:space="default">0.009</w:t>
+              <w:t xml:space="default">-337.523</w:t>
+            </w:r>
+          </w:p>
+        </w:tc>
+        <w:tc>
+          <w:tcPr>
+            <w:tcBorders>
+              <w:top w:val="single" w:space="0" w:color="D3D3D3"/>
+              <w:bottom w:val="single" w:space="0" w:color="D3D3D3"/>
+              <w:start w:val="single" w:space="0" w:color="D3D3D3"/>
+              <w:end w:val="single" w:space="0" w:color="D3D3D3"/>
+            </w:tcBorders>
+          </w:tcPr>
+          <w:p>
+            <w:pPr>
+              <w:spacing w:before="0" w:after="60"/>
+              <w:keepNext/>
+              <w:jc w:val="end"/>
+            </w:pPr>
+            <w:r>
+              <w:rPr>
+                <w:rFonts w:ascii="Calibri" w:hAnsi="Calibri"/>
+                <w:sz w:val="20"/>
+              </w:rPr>
+              <w:t xml:space="default">691.633</w:t>
+            </w:r>
+          </w:p>
+        </w:tc>
+        <w:tc>
+          <w:tcPr>
+            <w:tcBorders>
+              <w:top w:val="single" w:space="0" w:color="D3D3D3"/>
+              <w:bottom w:val="single" w:space="0" w:color="D3D3D3"/>
+              <w:start w:val="single" w:space="0" w:color="D3D3D3"/>
+              <w:end w:val="single" w:space="0" w:color="D3D3D3"/>
+            </w:tcBorders>
+          </w:tcPr>
+          <w:p>
+            <w:pPr>
+              <w:spacing w:before="0" w:after="60"/>
+              <w:keepNext/>
+              <w:jc w:val="end"/>
+            </w:pPr>
+            <w:r>
+              <w:rPr>
+                <w:rFonts w:ascii="Calibri" w:hAnsi="Calibri"/>
+                <w:sz w:val="20"/>
+              </w:rPr>
+              <w:t xml:space="default">6.555</w:t>
+            </w:r>
+          </w:p>
+        </w:tc>
+        <w:tc>
+          <w:tcPr>
+            <w:tcBorders>
+              <w:top w:val="single" w:space="0" w:color="D3D3D3"/>
+              <w:bottom w:val="single" w:space="0" w:color="D3D3D3"/>
+              <w:start w:val="single" w:space="0" w:color="D3D3D3"/>
+              <w:end w:val="single" w:space="0" w:color="D3D3D3"/>
+            </w:tcBorders>
+          </w:tcPr>
+          <w:p>
+            <w:pPr>
+              <w:spacing w:before="0" w:after="60"/>
+              <w:keepNext/>
+              <w:jc w:val="center"/>
+            </w:pPr>
+            <w:r>
+              <w:rPr>
+                <w:rFonts w:ascii="Calibri" w:hAnsi="Calibri"/>
+                <w:sz w:val="20"/>
+              </w:rPr>
+              <w:t xml:space="default">0.010</w:t>
             </w:r>
           </w:p>
         </w:tc>
@@ -6094,7 +6094,7 @@
                 <w:rFonts w:ascii="Calibri" w:hAnsi="Calibri"/>
                 <w:sz w:val="20"/>
               </w:rPr>
-              <w:t xml:space="default">0.090</w:t>
+              <w:t xml:space="default">0.093</w:t>
             </w:r>
           </w:p>
         </w:tc>
@@ -6171,7 +6171,7 @@
                 <w:rFonts w:ascii="Calibri" w:hAnsi="Calibri"/>
                 <w:sz w:val="20"/>
               </w:rPr>
-              <w:t xml:space="default">0.005</w:t>
+              <w:t xml:space="default">0.006</w:t>
             </w:r>
           </w:p>
         </w:tc>
@@ -6411,55 +6411,55 @@
                 <w:rFonts w:ascii="Calibri" w:hAnsi="Calibri"/>
                 <w:sz w:val="20"/>
               </w:rPr>
-              <w:t xml:space="default">-339.605</w:t>
-            </w:r>
-          </w:p>
-        </w:tc>
-        <w:tc>
-          <w:tcPr>
-            <w:tcBorders>
-              <w:top w:val="single" w:space="0" w:color="D3D3D3"/>
-              <w:bottom w:val="single" w:space="0" w:color="D3D3D3"/>
-              <w:start w:val="single" w:space="0" w:color="D3D3D3"/>
-              <w:end w:val="single" w:space="0" w:color="D3D3D3"/>
-            </w:tcBorders>
-          </w:tcPr>
-          <w:p>
-            <w:pPr>
-              <w:spacing w:before="0" w:after="60"/>
-              <w:keepNext/>
-              <w:jc w:val="end"/>
-            </w:pPr>
-            <w:r>
-              <w:rPr>
-                <w:rFonts w:ascii="Calibri" w:hAnsi="Calibri"/>
-                <w:sz w:val="20"/>
-              </w:rPr>
-              <w:t xml:space="default">691.550</w:t>
-            </w:r>
-          </w:p>
-        </w:tc>
-        <w:tc>
-          <w:tcPr>
-            <w:tcBorders>
-              <w:top w:val="single" w:space="0" w:color="D3D3D3"/>
-              <w:bottom w:val="single" w:space="0" w:color="D3D3D3"/>
-              <w:start w:val="single" w:space="0" w:color="D3D3D3"/>
-              <w:end w:val="single" w:space="0" w:color="D3D3D3"/>
-            </w:tcBorders>
-          </w:tcPr>
-          <w:p>
-            <w:pPr>
-              <w:spacing w:before="0" w:after="60"/>
-              <w:keepNext/>
-              <w:jc w:val="end"/>
-            </w:pPr>
-            <w:r>
-              <w:rPr>
-                <w:rFonts w:ascii="Calibri" w:hAnsi="Calibri"/>
-                <w:sz w:val="20"/>
-              </w:rPr>
-              <w:t xml:space="default">6.659</w:t>
+              <w:t xml:space="default">-339.947</w:t>
+            </w:r>
+          </w:p>
+        </w:tc>
+        <w:tc>
+          <w:tcPr>
+            <w:tcBorders>
+              <w:top w:val="single" w:space="0" w:color="D3D3D3"/>
+              <w:bottom w:val="single" w:space="0" w:color="D3D3D3"/>
+              <w:start w:val="single" w:space="0" w:color="D3D3D3"/>
+              <w:end w:val="single" w:space="0" w:color="D3D3D3"/>
+            </w:tcBorders>
+          </w:tcPr>
+          <w:p>
+            <w:pPr>
+              <w:spacing w:before="0" w:after="60"/>
+              <w:keepNext/>
+              <w:jc w:val="end"/>
+            </w:pPr>
+            <w:r>
+              <w:rPr>
+                <w:rFonts w:ascii="Calibri" w:hAnsi="Calibri"/>
+                <w:sz w:val="20"/>
+              </w:rPr>
+              <w:t xml:space="default">692.235</w:t>
+            </w:r>
+          </w:p>
+        </w:tc>
+        <w:tc>
+          <w:tcPr>
+            <w:tcBorders>
+              <w:top w:val="single" w:space="0" w:color="D3D3D3"/>
+              <w:bottom w:val="single" w:space="0" w:color="D3D3D3"/>
+              <w:start w:val="single" w:space="0" w:color="D3D3D3"/>
+              <w:end w:val="single" w:space="0" w:color="D3D3D3"/>
+            </w:tcBorders>
+          </w:tcPr>
+          <w:p>
+            <w:pPr>
+              <w:spacing w:before="0" w:after="60"/>
+              <w:keepNext/>
+              <w:jc w:val="end"/>
+            </w:pPr>
+            <w:r>
+              <w:rPr>
+                <w:rFonts w:ascii="Calibri" w:hAnsi="Calibri"/>
+                <w:sz w:val="20"/>
+              </w:rPr>
+              <w:t xml:space="default">7.157</w:t>
             </w:r>
           </w:p>
         </w:tc>
@@ -6531,7 +6531,7 @@
                 <w:rFonts w:ascii="Calibri" w:hAnsi="Calibri"/>
                 <w:sz w:val="20"/>
               </w:rPr>
-              <w:t xml:space="default">0.106</w:t>
+              <w:t xml:space="default">0.099</w:t>
             </w:r>
           </w:p>
         </w:tc>
@@ -6584,7 +6584,7 @@
                 <w:rFonts w:ascii="Calibri" w:hAnsi="Calibri"/>
                 <w:sz w:val="20"/>
               </w:rPr>
-              <w:t xml:space="default">0.003</w:t>
+              <w:t xml:space="default">0.002</w:t>
             </w:r>
           </w:p>
         </w:tc>
@@ -6848,55 +6848,55 @@
                 <w:rFonts w:ascii="Calibri" w:hAnsi="Calibri"/>
                 <w:sz w:val="20"/>
               </w:rPr>
-              <w:t xml:space="default">-338.724</w:t>
-            </w:r>
-          </w:p>
-        </w:tc>
-        <w:tc>
-          <w:tcPr>
-            <w:tcBorders>
-              <w:top w:val="single" w:space="0" w:color="D3D3D3"/>
-              <w:bottom w:val="single" w:space="0" w:color="D3D3D3"/>
-              <w:start w:val="single" w:space="0" w:color="D3D3D3"/>
-              <w:end w:val="single" w:space="0" w:color="D3D3D3"/>
-            </w:tcBorders>
-          </w:tcPr>
-          <w:p>
-            <w:pPr>
-              <w:spacing w:before="0" w:after="60"/>
-              <w:keepNext/>
-              <w:jc w:val="end"/>
-            </w:pPr>
-            <w:r>
-              <w:rPr>
-                <w:rFonts w:ascii="Calibri" w:hAnsi="Calibri"/>
-                <w:sz w:val="20"/>
-              </w:rPr>
-              <w:t xml:space="default">691.903</w:t>
-            </w:r>
-          </w:p>
-        </w:tc>
-        <w:tc>
-          <w:tcPr>
-            <w:tcBorders>
-              <w:top w:val="single" w:space="0" w:color="D3D3D3"/>
-              <w:bottom w:val="single" w:space="0" w:color="D3D3D3"/>
-              <w:start w:val="single" w:space="0" w:color="D3D3D3"/>
-              <w:end w:val="single" w:space="0" w:color="D3D3D3"/>
-            </w:tcBorders>
-          </w:tcPr>
-          <w:p>
-            <w:pPr>
-              <w:spacing w:before="0" w:after="60"/>
-              <w:keepNext/>
-              <w:jc w:val="end"/>
-            </w:pPr>
-            <w:r>
-              <w:rPr>
-                <w:rFonts w:ascii="Calibri" w:hAnsi="Calibri"/>
-                <w:sz w:val="20"/>
-              </w:rPr>
-              <w:t xml:space="default">7.013</w:t>
+              <w:t xml:space="default">-338.967</w:t>
+            </w:r>
+          </w:p>
+        </w:tc>
+        <w:tc>
+          <w:tcPr>
+            <w:tcBorders>
+              <w:top w:val="single" w:space="0" w:color="D3D3D3"/>
+              <w:bottom w:val="single" w:space="0" w:color="D3D3D3"/>
+              <w:start w:val="single" w:space="0" w:color="D3D3D3"/>
+              <w:end w:val="single" w:space="0" w:color="D3D3D3"/>
+            </w:tcBorders>
+          </w:tcPr>
+          <w:p>
+            <w:pPr>
+              <w:spacing w:before="0" w:after="60"/>
+              <w:keepNext/>
+              <w:jc w:val="end"/>
+            </w:pPr>
+            <w:r>
+              <w:rPr>
+                <w:rFonts w:ascii="Calibri" w:hAnsi="Calibri"/>
+                <w:sz w:val="20"/>
+              </w:rPr>
+              <w:t xml:space="default">692.390</w:t>
+            </w:r>
+          </w:p>
+        </w:tc>
+        <w:tc>
+          <w:tcPr>
+            <w:tcBorders>
+              <w:top w:val="single" w:space="0" w:color="D3D3D3"/>
+              <w:bottom w:val="single" w:space="0" w:color="D3D3D3"/>
+              <w:start w:val="single" w:space="0" w:color="D3D3D3"/>
+              <w:end w:val="single" w:space="0" w:color="D3D3D3"/>
+            </w:tcBorders>
+          </w:tcPr>
+          <w:p>
+            <w:pPr>
+              <w:spacing w:before="0" w:after="60"/>
+              <w:keepNext/>
+              <w:jc w:val="end"/>
+            </w:pPr>
+            <w:r>
+              <w:rPr>
+                <w:rFonts w:ascii="Calibri" w:hAnsi="Calibri"/>
+                <w:sz w:val="20"/>
+              </w:rPr>
+              <w:t xml:space="default">7.313</w:t>
             </w:r>
           </w:p>
         </w:tc>
@@ -6968,7 +6968,7 @@
                 <w:rFonts w:ascii="Calibri" w:hAnsi="Calibri"/>
                 <w:sz w:val="20"/>
               </w:rPr>
-              <w:t xml:space="default">0.102</w:t>
+              <w:t xml:space="default">0.100</w:t>
             </w:r>
           </w:p>
         </w:tc>
@@ -7285,55 +7285,55 @@
                 <w:rFonts w:ascii="Calibri" w:hAnsi="Calibri"/>
                 <w:sz w:val="20"/>
               </w:rPr>
-              <w:t xml:space="default">-340.902</w:t>
-            </w:r>
-          </w:p>
-        </w:tc>
-        <w:tc>
-          <w:tcPr>
-            <w:tcBorders>
-              <w:top w:val="single" w:space="0" w:color="D3D3D3"/>
-              <w:bottom w:val="single" w:space="0" w:color="D3D3D3"/>
-              <w:start w:val="single" w:space="0" w:color="D3D3D3"/>
-              <w:end w:val="single" w:space="0" w:color="D3D3D3"/>
-            </w:tcBorders>
-          </w:tcPr>
-          <w:p>
-            <w:pPr>
-              <w:spacing w:before="0" w:after="60"/>
-              <w:keepNext/>
-              <w:jc w:val="end"/>
-            </w:pPr>
-            <w:r>
-              <w:rPr>
-                <w:rFonts w:ascii="Calibri" w:hAnsi="Calibri"/>
-                <w:sz w:val="20"/>
-              </w:rPr>
-              <w:t xml:space="default">692.045</w:t>
-            </w:r>
-          </w:p>
-        </w:tc>
-        <w:tc>
-          <w:tcPr>
-            <w:tcBorders>
-              <w:top w:val="single" w:space="0" w:color="D3D3D3"/>
-              <w:bottom w:val="single" w:space="0" w:color="D3D3D3"/>
-              <w:start w:val="single" w:space="0" w:color="D3D3D3"/>
-              <w:end w:val="single" w:space="0" w:color="D3D3D3"/>
-            </w:tcBorders>
-          </w:tcPr>
-          <w:p>
-            <w:pPr>
-              <w:spacing w:before="0" w:after="60"/>
-              <w:keepNext/>
-              <w:jc w:val="end"/>
-            </w:pPr>
-            <w:r>
-              <w:rPr>
-                <w:rFonts w:ascii="Calibri" w:hAnsi="Calibri"/>
-                <w:sz w:val="20"/>
-              </w:rPr>
-              <w:t xml:space="default">7.155</w:t>
+              <w:t xml:space="default">-341.307</w:t>
+            </w:r>
+          </w:p>
+        </w:tc>
+        <w:tc>
+          <w:tcPr>
+            <w:tcBorders>
+              <w:top w:val="single" w:space="0" w:color="D3D3D3"/>
+              <w:bottom w:val="single" w:space="0" w:color="D3D3D3"/>
+              <w:start w:val="single" w:space="0" w:color="D3D3D3"/>
+              <w:end w:val="single" w:space="0" w:color="D3D3D3"/>
+            </w:tcBorders>
+          </w:tcPr>
+          <w:p>
+            <w:pPr>
+              <w:spacing w:before="0" w:after="60"/>
+              <w:keepNext/>
+              <w:jc w:val="end"/>
+            </w:pPr>
+            <w:r>
+              <w:rPr>
+                <w:rFonts w:ascii="Calibri" w:hAnsi="Calibri"/>
+                <w:sz w:val="20"/>
+              </w:rPr>
+              <w:t xml:space="default">692.855</w:t>
+            </w:r>
+          </w:p>
+        </w:tc>
+        <w:tc>
+          <w:tcPr>
+            <w:tcBorders>
+              <w:top w:val="single" w:space="0" w:color="D3D3D3"/>
+              <w:bottom w:val="single" w:space="0" w:color="D3D3D3"/>
+              <w:start w:val="single" w:space="0" w:color="D3D3D3"/>
+              <w:end w:val="single" w:space="0" w:color="D3D3D3"/>
+            </w:tcBorders>
+          </w:tcPr>
+          <w:p>
+            <w:pPr>
+              <w:spacing w:before="0" w:after="60"/>
+              <w:keepNext/>
+              <w:jc w:val="end"/>
+            </w:pPr>
+            <w:r>
+              <w:rPr>
+                <w:rFonts w:ascii="Calibri" w:hAnsi="Calibri"/>
+                <w:sz w:val="20"/>
+              </w:rPr>
+              <w:t xml:space="default">7.778</w:t>
             </w:r>
           </w:p>
         </w:tc>
@@ -7405,7 +7405,7 @@
                 <w:rFonts w:ascii="Calibri" w:hAnsi="Calibri"/>
                 <w:sz w:val="20"/>
               </w:rPr>
-              <w:t xml:space="default">0.118</w:t>
+              <w:t xml:space="default">0.110</w:t>
             </w:r>
           </w:p>
         </w:tc>

</xml_diff>

<commit_message>
lots of changes to code for heterogeneity analysis - particularly generating model selection and coefficient tables for all models and new figures for supplementary materials
</commit_message>
<xml_diff>
--- a/figures/for_paper/abundance_selection_table.docx
+++ b/figures/for_paper/abundance_selection_table.docx
@@ -466,55 +466,55 @@
                 <w:rFonts w:ascii="Calibri" w:hAnsi="Calibri"/>
                 <w:sz w:val="20"/>
               </w:rPr>
-              <w:t xml:space="default">-0.001</w:t>
-            </w:r>
-          </w:p>
-        </w:tc>
-        <w:tc>
-          <w:tcPr>
-            <w:tcBorders>
-              <w:top w:val="single" w:space="0" w:color="D3D3D3"/>
-              <w:bottom w:val="single" w:space="0" w:color="D3D3D3"/>
-              <w:start w:val="single" w:space="0" w:color="D3D3D3"/>
-              <w:end w:val="single" w:space="0" w:color="D3D3D3"/>
-            </w:tcBorders>
-          </w:tcPr>
-          <w:p>
-            <w:pPr>
-              <w:spacing w:before="0" w:after="60"/>
-              <w:keepNext/>
-              <w:jc w:val="end"/>
-            </w:pPr>
-            <w:r>
-              <w:rPr>
-                <w:rFonts w:ascii="Calibri" w:hAnsi="Calibri"/>
-                <w:sz w:val="20"/>
-              </w:rPr>
-              <w:t xml:space="default">0.007</w:t>
-            </w:r>
-          </w:p>
-        </w:tc>
-        <w:tc>
-          <w:tcPr>
-            <w:tcBorders>
-              <w:top w:val="single" w:space="0" w:color="D3D3D3"/>
-              <w:bottom w:val="single" w:space="0" w:color="D3D3D3"/>
-              <w:start w:val="single" w:space="0" w:color="D3D3D3"/>
-              <w:end w:val="single" w:space="0" w:color="D3D3D3"/>
-            </w:tcBorders>
-          </w:tcPr>
-          <w:p>
-            <w:pPr>
-              <w:spacing w:before="0" w:after="60"/>
-              <w:keepNext/>
-              <w:jc w:val="end"/>
-            </w:pPr>
-            <w:r>
-              <w:rPr>
-                <w:rFonts w:ascii="Calibri" w:hAnsi="Calibri"/>
-                <w:sz w:val="20"/>
-              </w:rPr>
-              <w:t xml:space="default">-0.491</w:t>
+              <w:t xml:space="default">NaN</w:t>
+            </w:r>
+          </w:p>
+        </w:tc>
+        <w:tc>
+          <w:tcPr>
+            <w:tcBorders>
+              <w:top w:val="single" w:space="0" w:color="D3D3D3"/>
+              <w:bottom w:val="single" w:space="0" w:color="D3D3D3"/>
+              <w:start w:val="single" w:space="0" w:color="D3D3D3"/>
+              <w:end w:val="single" w:space="0" w:color="D3D3D3"/>
+            </w:tcBorders>
+          </w:tcPr>
+          <w:p>
+            <w:pPr>
+              <w:spacing w:before="0" w:after="60"/>
+              <w:keepNext/>
+              <w:jc w:val="end"/>
+            </w:pPr>
+            <w:r>
+              <w:rPr>
+                <w:rFonts w:ascii="Calibri" w:hAnsi="Calibri"/>
+                <w:sz w:val="20"/>
+              </w:rPr>
+              <w:t xml:space="default">NaN</w:t>
+            </w:r>
+          </w:p>
+        </w:tc>
+        <w:tc>
+          <w:tcPr>
+            <w:tcBorders>
+              <w:top w:val="single" w:space="0" w:color="D3D3D3"/>
+              <w:bottom w:val="single" w:space="0" w:color="D3D3D3"/>
+              <w:start w:val="single" w:space="0" w:color="D3D3D3"/>
+              <w:end w:val="single" w:space="0" w:color="D3D3D3"/>
+            </w:tcBorders>
+          </w:tcPr>
+          <w:p>
+            <w:pPr>
+              <w:spacing w:before="0" w:after="60"/>
+              <w:keepNext/>
+              <w:jc w:val="end"/>
+            </w:pPr>
+            <w:r>
+              <w:rPr>
+                <w:rFonts w:ascii="Calibri" w:hAnsi="Calibri"/>
+                <w:sz w:val="20"/>
+              </w:rPr>
+              <w:t xml:space="default">NaN</w:t>
             </w:r>
           </w:p>
         </w:tc>
@@ -903,55 +903,55 @@
                 <w:rFonts w:ascii="Calibri" w:hAnsi="Calibri"/>
                 <w:sz w:val="20"/>
               </w:rPr>
-              <w:t xml:space="default">-0.001</w:t>
-            </w:r>
-          </w:p>
-        </w:tc>
-        <w:tc>
-          <w:tcPr>
-            <w:tcBorders>
-              <w:top w:val="single" w:space="0" w:color="D3D3D3"/>
-              <w:bottom w:val="single" w:space="0" w:color="D3D3D3"/>
-              <w:start w:val="single" w:space="0" w:color="D3D3D3"/>
-              <w:end w:val="single" w:space="0" w:color="D3D3D3"/>
-            </w:tcBorders>
-          </w:tcPr>
-          <w:p>
-            <w:pPr>
-              <w:spacing w:before="0" w:after="60"/>
-              <w:keepNext/>
-              <w:jc w:val="end"/>
-            </w:pPr>
-            <w:r>
-              <w:rPr>
-                <w:rFonts w:ascii="Calibri" w:hAnsi="Calibri"/>
-                <w:sz w:val="20"/>
-              </w:rPr>
-              <w:t xml:space="default">NA</w:t>
-            </w:r>
-          </w:p>
-        </w:tc>
-        <w:tc>
-          <w:tcPr>
-            <w:tcBorders>
-              <w:top w:val="single" w:space="0" w:color="D3D3D3"/>
-              <w:bottom w:val="single" w:space="0" w:color="D3D3D3"/>
-              <w:start w:val="single" w:space="0" w:color="D3D3D3"/>
-              <w:end w:val="single" w:space="0" w:color="D3D3D3"/>
-            </w:tcBorders>
-          </w:tcPr>
-          <w:p>
-            <w:pPr>
-              <w:spacing w:before="0" w:after="60"/>
-              <w:keepNext/>
-              <w:jc w:val="end"/>
-            </w:pPr>
-            <w:r>
-              <w:rPr>
-                <w:rFonts w:ascii="Calibri" w:hAnsi="Calibri"/>
-                <w:sz w:val="20"/>
-              </w:rPr>
-              <w:t xml:space="default">-0.574</w:t>
+              <w:t xml:space="default">NaN</w:t>
+            </w:r>
+          </w:p>
+        </w:tc>
+        <w:tc>
+          <w:tcPr>
+            <w:tcBorders>
+              <w:top w:val="single" w:space="0" w:color="D3D3D3"/>
+              <w:bottom w:val="single" w:space="0" w:color="D3D3D3"/>
+              <w:start w:val="single" w:space="0" w:color="D3D3D3"/>
+              <w:end w:val="single" w:space="0" w:color="D3D3D3"/>
+            </w:tcBorders>
+          </w:tcPr>
+          <w:p>
+            <w:pPr>
+              <w:spacing w:before="0" w:after="60"/>
+              <w:keepNext/>
+              <w:jc w:val="end"/>
+            </w:pPr>
+            <w:r>
+              <w:rPr>
+                <w:rFonts w:ascii="Calibri" w:hAnsi="Calibri"/>
+                <w:sz w:val="20"/>
+              </w:rPr>
+              <w:t xml:space="default">NA</w:t>
+            </w:r>
+          </w:p>
+        </w:tc>
+        <w:tc>
+          <w:tcPr>
+            <w:tcBorders>
+              <w:top w:val="single" w:space="0" w:color="D3D3D3"/>
+              <w:bottom w:val="single" w:space="0" w:color="D3D3D3"/>
+              <w:start w:val="single" w:space="0" w:color="D3D3D3"/>
+              <w:end w:val="single" w:space="0" w:color="D3D3D3"/>
+            </w:tcBorders>
+          </w:tcPr>
+          <w:p>
+            <w:pPr>
+              <w:spacing w:before="0" w:after="60"/>
+              <w:keepNext/>
+              <w:jc w:val="end"/>
+            </w:pPr>
+            <w:r>
+              <w:rPr>
+                <w:rFonts w:ascii="Calibri" w:hAnsi="Calibri"/>
+                <w:sz w:val="20"/>
+              </w:rPr>
+              <w:t xml:space="default">NaN</w:t>
             </w:r>
           </w:p>
         </w:tc>
@@ -1340,31 +1340,31 @@
                 <w:rFonts w:ascii="Calibri" w:hAnsi="Calibri"/>
                 <w:sz w:val="20"/>
               </w:rPr>
-              <w:t xml:space="default">-0.001</w:t>
-            </w:r>
-          </w:p>
-        </w:tc>
-        <w:tc>
-          <w:tcPr>
-            <w:tcBorders>
-              <w:top w:val="single" w:space="0" w:color="D3D3D3"/>
-              <w:bottom w:val="single" w:space="0" w:color="D3D3D3"/>
-              <w:start w:val="single" w:space="0" w:color="D3D3D3"/>
-              <w:end w:val="single" w:space="0" w:color="D3D3D3"/>
-            </w:tcBorders>
-          </w:tcPr>
-          <w:p>
-            <w:pPr>
-              <w:spacing w:before="0" w:after="60"/>
-              <w:keepNext/>
-              <w:jc w:val="end"/>
-            </w:pPr>
-            <w:r>
-              <w:rPr>
-                <w:rFonts w:ascii="Calibri" w:hAnsi="Calibri"/>
-                <w:sz w:val="20"/>
-              </w:rPr>
-              <w:t xml:space="default">0.010</w:t>
+              <w:t xml:space="default">NaN</w:t>
+            </w:r>
+          </w:p>
+        </w:tc>
+        <w:tc>
+          <w:tcPr>
+            <w:tcBorders>
+              <w:top w:val="single" w:space="0" w:color="D3D3D3"/>
+              <w:bottom w:val="single" w:space="0" w:color="D3D3D3"/>
+              <w:start w:val="single" w:space="0" w:color="D3D3D3"/>
+              <w:end w:val="single" w:space="0" w:color="D3D3D3"/>
+            </w:tcBorders>
+          </w:tcPr>
+          <w:p>
+            <w:pPr>
+              <w:spacing w:before="0" w:after="60"/>
+              <w:keepNext/>
+              <w:jc w:val="end"/>
+            </w:pPr>
+            <w:r>
+              <w:rPr>
+                <w:rFonts w:ascii="Calibri" w:hAnsi="Calibri"/>
+                <w:sz w:val="20"/>
+              </w:rPr>
+              <w:t xml:space="default">NaN</w:t>
             </w:r>
           </w:p>
         </w:tc>
@@ -1777,7 +1777,7 @@
                 <w:rFonts w:ascii="Calibri" w:hAnsi="Calibri"/>
                 <w:sz w:val="20"/>
               </w:rPr>
-              <w:t xml:space="default">-0.001</w:t>
+              <w:t xml:space="default">NaN</w:t>
             </w:r>
           </w:p>
         </w:tc>
@@ -2214,55 +2214,55 @@
                 <w:rFonts w:ascii="Calibri" w:hAnsi="Calibri"/>
                 <w:sz w:val="20"/>
               </w:rPr>
-              <w:t xml:space="default">0.002</w:t>
-            </w:r>
-          </w:p>
-        </w:tc>
-        <w:tc>
-          <w:tcPr>
-            <w:tcBorders>
-              <w:top w:val="single" w:space="0" w:color="D3D3D3"/>
-              <w:bottom w:val="single" w:space="0" w:color="D3D3D3"/>
-              <w:start w:val="single" w:space="0" w:color="D3D3D3"/>
-              <w:end w:val="single" w:space="0" w:color="D3D3D3"/>
-            </w:tcBorders>
-          </w:tcPr>
-          <w:p>
-            <w:pPr>
-              <w:spacing w:before="0" w:after="60"/>
-              <w:keepNext/>
-              <w:jc w:val="end"/>
-            </w:pPr>
-            <w:r>
-              <w:rPr>
-                <w:rFonts w:ascii="Calibri" w:hAnsi="Calibri"/>
-                <w:sz w:val="20"/>
-              </w:rPr>
-              <w:t xml:space="default">0.003</w:t>
-            </w:r>
-          </w:p>
-        </w:tc>
-        <w:tc>
-          <w:tcPr>
-            <w:tcBorders>
-              <w:top w:val="single" w:space="0" w:color="D3D3D3"/>
-              <w:bottom w:val="single" w:space="0" w:color="D3D3D3"/>
-              <w:start w:val="single" w:space="0" w:color="D3D3D3"/>
-              <w:end w:val="single" w:space="0" w:color="D3D3D3"/>
-            </w:tcBorders>
-          </w:tcPr>
-          <w:p>
-            <w:pPr>
-              <w:spacing w:before="0" w:after="60"/>
-              <w:keepNext/>
-              <w:jc w:val="end"/>
-            </w:pPr>
-            <w:r>
-              <w:rPr>
-                <w:rFonts w:ascii="Calibri" w:hAnsi="Calibri"/>
-                <w:sz w:val="20"/>
-              </w:rPr>
-              <w:t xml:space="default">-0.476</w:t>
+              <w:t xml:space="default">NaN</w:t>
+            </w:r>
+          </w:p>
+        </w:tc>
+        <w:tc>
+          <w:tcPr>
+            <w:tcBorders>
+              <w:top w:val="single" w:space="0" w:color="D3D3D3"/>
+              <w:bottom w:val="single" w:space="0" w:color="D3D3D3"/>
+              <w:start w:val="single" w:space="0" w:color="D3D3D3"/>
+              <w:end w:val="single" w:space="0" w:color="D3D3D3"/>
+            </w:tcBorders>
+          </w:tcPr>
+          <w:p>
+            <w:pPr>
+              <w:spacing w:before="0" w:after="60"/>
+              <w:keepNext/>
+              <w:jc w:val="end"/>
+            </w:pPr>
+            <w:r>
+              <w:rPr>
+                <w:rFonts w:ascii="Calibri" w:hAnsi="Calibri"/>
+                <w:sz w:val="20"/>
+              </w:rPr>
+              <w:t xml:space="default">NaN</w:t>
+            </w:r>
+          </w:p>
+        </w:tc>
+        <w:tc>
+          <w:tcPr>
+            <w:tcBorders>
+              <w:top w:val="single" w:space="0" w:color="D3D3D3"/>
+              <w:bottom w:val="single" w:space="0" w:color="D3D3D3"/>
+              <w:start w:val="single" w:space="0" w:color="D3D3D3"/>
+              <w:end w:val="single" w:space="0" w:color="D3D3D3"/>
+            </w:tcBorders>
+          </w:tcPr>
+          <w:p>
+            <w:pPr>
+              <w:spacing w:before="0" w:after="60"/>
+              <w:keepNext/>
+              <w:jc w:val="end"/>
+            </w:pPr>
+            <w:r>
+              <w:rPr>
+                <w:rFonts w:ascii="Calibri" w:hAnsi="Calibri"/>
+                <w:sz w:val="20"/>
+              </w:rPr>
+              <w:t xml:space="default">NaN</w:t>
             </w:r>
           </w:p>
         </w:tc>
@@ -2651,55 +2651,55 @@
                 <w:rFonts w:ascii="Calibri" w:hAnsi="Calibri"/>
                 <w:sz w:val="20"/>
               </w:rPr>
-              <w:t xml:space="default">0.002</w:t>
-            </w:r>
-          </w:p>
-        </w:tc>
-        <w:tc>
-          <w:tcPr>
-            <w:tcBorders>
-              <w:top w:val="single" w:space="0" w:color="D3D3D3"/>
-              <w:bottom w:val="single" w:space="0" w:color="D3D3D3"/>
-              <w:start w:val="single" w:space="0" w:color="D3D3D3"/>
-              <w:end w:val="single" w:space="0" w:color="D3D3D3"/>
-            </w:tcBorders>
-          </w:tcPr>
-          <w:p>
-            <w:pPr>
-              <w:spacing w:before="0" w:after="60"/>
-              <w:keepNext/>
-              <w:jc w:val="end"/>
-            </w:pPr>
-            <w:r>
-              <w:rPr>
-                <w:rFonts w:ascii="Calibri" w:hAnsi="Calibri"/>
-                <w:sz w:val="20"/>
-              </w:rPr>
-              <w:t xml:space="default">NA</w:t>
-            </w:r>
-          </w:p>
-        </w:tc>
-        <w:tc>
-          <w:tcPr>
-            <w:tcBorders>
-              <w:top w:val="single" w:space="0" w:color="D3D3D3"/>
-              <w:bottom w:val="single" w:space="0" w:color="D3D3D3"/>
-              <w:start w:val="single" w:space="0" w:color="D3D3D3"/>
-              <w:end w:val="single" w:space="0" w:color="D3D3D3"/>
-            </w:tcBorders>
-          </w:tcPr>
-          <w:p>
-            <w:pPr>
-              <w:spacing w:before="0" w:after="60"/>
-              <w:keepNext/>
-              <w:jc w:val="end"/>
-            </w:pPr>
-            <w:r>
-              <w:rPr>
-                <w:rFonts w:ascii="Calibri" w:hAnsi="Calibri"/>
-                <w:sz w:val="20"/>
-              </w:rPr>
-              <w:t xml:space="default">-0.491</w:t>
+              <w:t xml:space="default">NaN</w:t>
+            </w:r>
+          </w:p>
+        </w:tc>
+        <w:tc>
+          <w:tcPr>
+            <w:tcBorders>
+              <w:top w:val="single" w:space="0" w:color="D3D3D3"/>
+              <w:bottom w:val="single" w:space="0" w:color="D3D3D3"/>
+              <w:start w:val="single" w:space="0" w:color="D3D3D3"/>
+              <w:end w:val="single" w:space="0" w:color="D3D3D3"/>
+            </w:tcBorders>
+          </w:tcPr>
+          <w:p>
+            <w:pPr>
+              <w:spacing w:before="0" w:after="60"/>
+              <w:keepNext/>
+              <w:jc w:val="end"/>
+            </w:pPr>
+            <w:r>
+              <w:rPr>
+                <w:rFonts w:ascii="Calibri" w:hAnsi="Calibri"/>
+                <w:sz w:val="20"/>
+              </w:rPr>
+              <w:t xml:space="default">NA</w:t>
+            </w:r>
+          </w:p>
+        </w:tc>
+        <w:tc>
+          <w:tcPr>
+            <w:tcBorders>
+              <w:top w:val="single" w:space="0" w:color="D3D3D3"/>
+              <w:bottom w:val="single" w:space="0" w:color="D3D3D3"/>
+              <w:start w:val="single" w:space="0" w:color="D3D3D3"/>
+              <w:end w:val="single" w:space="0" w:color="D3D3D3"/>
+            </w:tcBorders>
+          </w:tcPr>
+          <w:p>
+            <w:pPr>
+              <w:spacing w:before="0" w:after="60"/>
+              <w:keepNext/>
+              <w:jc w:val="end"/>
+            </w:pPr>
+            <w:r>
+              <w:rPr>
+                <w:rFonts w:ascii="Calibri" w:hAnsi="Calibri"/>
+                <w:sz w:val="20"/>
+              </w:rPr>
+              <w:t xml:space="default">NaN</w:t>
             </w:r>
           </w:p>
         </w:tc>
@@ -3088,31 +3088,31 @@
                 <w:rFonts w:ascii="Calibri" w:hAnsi="Calibri"/>
                 <w:sz w:val="20"/>
               </w:rPr>
-              <w:t xml:space="default">0.002</w:t>
-            </w:r>
-          </w:p>
-        </w:tc>
-        <w:tc>
-          <w:tcPr>
-            <w:tcBorders>
-              <w:top w:val="single" w:space="0" w:color="D3D3D3"/>
-              <w:bottom w:val="single" w:space="0" w:color="D3D3D3"/>
-              <w:start w:val="single" w:space="0" w:color="D3D3D3"/>
-              <w:end w:val="single" w:space="0" w:color="D3D3D3"/>
-            </w:tcBorders>
-          </w:tcPr>
-          <w:p>
-            <w:pPr>
-              <w:spacing w:before="0" w:after="60"/>
-              <w:keepNext/>
-              <w:jc w:val="end"/>
-            </w:pPr>
-            <w:r>
-              <w:rPr>
-                <w:rFonts w:ascii="Calibri" w:hAnsi="Calibri"/>
-                <w:sz w:val="20"/>
-              </w:rPr>
-              <w:t xml:space="default">0.004</w:t>
+              <w:t xml:space="default">NaN</w:t>
+            </w:r>
+          </w:p>
+        </w:tc>
+        <w:tc>
+          <w:tcPr>
+            <w:tcBorders>
+              <w:top w:val="single" w:space="0" w:color="D3D3D3"/>
+              <w:bottom w:val="single" w:space="0" w:color="D3D3D3"/>
+              <w:start w:val="single" w:space="0" w:color="D3D3D3"/>
+              <w:end w:val="single" w:space="0" w:color="D3D3D3"/>
+            </w:tcBorders>
+          </w:tcPr>
+          <w:p>
+            <w:pPr>
+              <w:spacing w:before="0" w:after="60"/>
+              <w:keepNext/>
+              <w:jc w:val="end"/>
+            </w:pPr>
+            <w:r>
+              <w:rPr>
+                <w:rFonts w:ascii="Calibri" w:hAnsi="Calibri"/>
+                <w:sz w:val="20"/>
+              </w:rPr>
+              <w:t xml:space="default">NaN</w:t>
             </w:r>
           </w:p>
         </w:tc>
@@ -3525,7 +3525,7 @@
                 <w:rFonts w:ascii="Calibri" w:hAnsi="Calibri"/>
                 <w:sz w:val="20"/>
               </w:rPr>
-              <w:t xml:space="default">0.002</w:t>
+              <w:t xml:space="default">NaN</w:t>
             </w:r>
           </w:p>
         </w:tc>
@@ -3962,55 +3962,55 @@
                 <w:rFonts w:ascii="Calibri" w:hAnsi="Calibri"/>
                 <w:sz w:val="20"/>
               </w:rPr>
-              <w:t xml:space="default">0.002</w:t>
-            </w:r>
-          </w:p>
-        </w:tc>
-        <w:tc>
-          <w:tcPr>
-            <w:tcBorders>
-              <w:top w:val="single" w:space="0" w:color="D3D3D3"/>
-              <w:bottom w:val="single" w:space="0" w:color="D3D3D3"/>
-              <w:start w:val="single" w:space="0" w:color="D3D3D3"/>
-              <w:end w:val="single" w:space="0" w:color="D3D3D3"/>
-            </w:tcBorders>
-          </w:tcPr>
-          <w:p>
-            <w:pPr>
-              <w:spacing w:before="0" w:after="60"/>
-              <w:keepNext/>
-              <w:jc w:val="end"/>
-            </w:pPr>
-            <w:r>
-              <w:rPr>
-                <w:rFonts w:ascii="Calibri" w:hAnsi="Calibri"/>
-                <w:sz w:val="20"/>
-              </w:rPr>
-              <w:t xml:space="default">0.005</w:t>
-            </w:r>
-          </w:p>
-        </w:tc>
-        <w:tc>
-          <w:tcPr>
-            <w:tcBorders>
-              <w:top w:val="single" w:space="0" w:color="D3D3D3"/>
-              <w:bottom w:val="single" w:space="0" w:color="D3D3D3"/>
-              <w:start w:val="single" w:space="0" w:color="D3D3D3"/>
-              <w:end w:val="single" w:space="0" w:color="D3D3D3"/>
-            </w:tcBorders>
-          </w:tcPr>
-          <w:p>
-            <w:pPr>
-              <w:spacing w:before="0" w:after="60"/>
-              <w:keepNext/>
-              <w:jc w:val="end"/>
-            </w:pPr>
-            <w:r>
-              <w:rPr>
-                <w:rFonts w:ascii="Calibri" w:hAnsi="Calibri"/>
-                <w:sz w:val="20"/>
-              </w:rPr>
-              <w:t xml:space="default">-0.534</w:t>
+              <w:t xml:space="default">NaN</w:t>
+            </w:r>
+          </w:p>
+        </w:tc>
+        <w:tc>
+          <w:tcPr>
+            <w:tcBorders>
+              <w:top w:val="single" w:space="0" w:color="D3D3D3"/>
+              <w:bottom w:val="single" w:space="0" w:color="D3D3D3"/>
+              <w:start w:val="single" w:space="0" w:color="D3D3D3"/>
+              <w:end w:val="single" w:space="0" w:color="D3D3D3"/>
+            </w:tcBorders>
+          </w:tcPr>
+          <w:p>
+            <w:pPr>
+              <w:spacing w:before="0" w:after="60"/>
+              <w:keepNext/>
+              <w:jc w:val="end"/>
+            </w:pPr>
+            <w:r>
+              <w:rPr>
+                <w:rFonts w:ascii="Calibri" w:hAnsi="Calibri"/>
+                <w:sz w:val="20"/>
+              </w:rPr>
+              <w:t xml:space="default">NaN</w:t>
+            </w:r>
+          </w:p>
+        </w:tc>
+        <w:tc>
+          <w:tcPr>
+            <w:tcBorders>
+              <w:top w:val="single" w:space="0" w:color="D3D3D3"/>
+              <w:bottom w:val="single" w:space="0" w:color="D3D3D3"/>
+              <w:start w:val="single" w:space="0" w:color="D3D3D3"/>
+              <w:end w:val="single" w:space="0" w:color="D3D3D3"/>
+            </w:tcBorders>
+          </w:tcPr>
+          <w:p>
+            <w:pPr>
+              <w:spacing w:before="0" w:after="60"/>
+              <w:keepNext/>
+              <w:jc w:val="end"/>
+            </w:pPr>
+            <w:r>
+              <w:rPr>
+                <w:rFonts w:ascii="Calibri" w:hAnsi="Calibri"/>
+                <w:sz w:val="20"/>
+              </w:rPr>
+              <w:t xml:space="default">NaN</w:t>
             </w:r>
           </w:p>
         </w:tc>
@@ -4399,55 +4399,55 @@
                 <w:rFonts w:ascii="Calibri" w:hAnsi="Calibri"/>
                 <w:sz w:val="20"/>
               </w:rPr>
-              <w:t xml:space="default">0.002</w:t>
-            </w:r>
-          </w:p>
-        </w:tc>
-        <w:tc>
-          <w:tcPr>
-            <w:tcBorders>
-              <w:top w:val="single" w:space="0" w:color="D3D3D3"/>
-              <w:bottom w:val="single" w:space="0" w:color="D3D3D3"/>
-              <w:start w:val="single" w:space="0" w:color="D3D3D3"/>
-              <w:end w:val="single" w:space="0" w:color="D3D3D3"/>
-            </w:tcBorders>
-          </w:tcPr>
-          <w:p>
-            <w:pPr>
-              <w:spacing w:before="0" w:after="60"/>
-              <w:keepNext/>
-              <w:jc w:val="end"/>
-            </w:pPr>
-            <w:r>
-              <w:rPr>
-                <w:rFonts w:ascii="Calibri" w:hAnsi="Calibri"/>
-                <w:sz w:val="20"/>
-              </w:rPr>
-              <w:t xml:space="default">NA</w:t>
-            </w:r>
-          </w:p>
-        </w:tc>
-        <w:tc>
-          <w:tcPr>
-            <w:tcBorders>
-              <w:top w:val="single" w:space="0" w:color="D3D3D3"/>
-              <w:bottom w:val="single" w:space="0" w:color="D3D3D3"/>
-              <w:start w:val="single" w:space="0" w:color="D3D3D3"/>
-              <w:end w:val="single" w:space="0" w:color="D3D3D3"/>
-            </w:tcBorders>
-          </w:tcPr>
-          <w:p>
-            <w:pPr>
-              <w:spacing w:before="0" w:after="60"/>
-              <w:keepNext/>
-              <w:jc w:val="end"/>
-            </w:pPr>
-            <w:r>
-              <w:rPr>
-                <w:rFonts w:ascii="Calibri" w:hAnsi="Calibri"/>
-                <w:sz w:val="20"/>
-              </w:rPr>
-              <w:t xml:space="default">-0.593</w:t>
+              <w:t xml:space="default">NaN</w:t>
+            </w:r>
+          </w:p>
+        </w:tc>
+        <w:tc>
+          <w:tcPr>
+            <w:tcBorders>
+              <w:top w:val="single" w:space="0" w:color="D3D3D3"/>
+              <w:bottom w:val="single" w:space="0" w:color="D3D3D3"/>
+              <w:start w:val="single" w:space="0" w:color="D3D3D3"/>
+              <w:end w:val="single" w:space="0" w:color="D3D3D3"/>
+            </w:tcBorders>
+          </w:tcPr>
+          <w:p>
+            <w:pPr>
+              <w:spacing w:before="0" w:after="60"/>
+              <w:keepNext/>
+              <w:jc w:val="end"/>
+            </w:pPr>
+            <w:r>
+              <w:rPr>
+                <w:rFonts w:ascii="Calibri" w:hAnsi="Calibri"/>
+                <w:sz w:val="20"/>
+              </w:rPr>
+              <w:t xml:space="default">NA</w:t>
+            </w:r>
+          </w:p>
+        </w:tc>
+        <w:tc>
+          <w:tcPr>
+            <w:tcBorders>
+              <w:top w:val="single" w:space="0" w:color="D3D3D3"/>
+              <w:bottom w:val="single" w:space="0" w:color="D3D3D3"/>
+              <w:start w:val="single" w:space="0" w:color="D3D3D3"/>
+              <w:end w:val="single" w:space="0" w:color="D3D3D3"/>
+            </w:tcBorders>
+          </w:tcPr>
+          <w:p>
+            <w:pPr>
+              <w:spacing w:before="0" w:after="60"/>
+              <w:keepNext/>
+              <w:jc w:val="end"/>
+            </w:pPr>
+            <w:r>
+              <w:rPr>
+                <w:rFonts w:ascii="Calibri" w:hAnsi="Calibri"/>
+                <w:sz w:val="20"/>
+              </w:rPr>
+              <w:t xml:space="default">NaN</w:t>
             </w:r>
           </w:p>
         </w:tc>
@@ -4836,55 +4836,55 @@
                 <w:rFonts w:ascii="Calibri" w:hAnsi="Calibri"/>
                 <w:sz w:val="20"/>
               </w:rPr>
-              <w:t xml:space="default">0.003</w:t>
-            </w:r>
-          </w:p>
-        </w:tc>
-        <w:tc>
-          <w:tcPr>
-            <w:tcBorders>
-              <w:top w:val="single" w:space="0" w:color="D3D3D3"/>
-              <w:bottom w:val="single" w:space="0" w:color="D3D3D3"/>
-              <w:start w:val="single" w:space="0" w:color="D3D3D3"/>
-              <w:end w:val="single" w:space="0" w:color="D3D3D3"/>
-            </w:tcBorders>
-          </w:tcPr>
-          <w:p>
-            <w:pPr>
-              <w:spacing w:before="0" w:after="60"/>
-              <w:keepNext/>
-              <w:jc w:val="end"/>
-            </w:pPr>
-            <w:r>
-              <w:rPr>
-                <w:rFonts w:ascii="Calibri" w:hAnsi="Calibri"/>
-                <w:sz w:val="20"/>
-              </w:rPr>
-              <w:t xml:space="default">0.005</w:t>
-            </w:r>
-          </w:p>
-        </w:tc>
-        <w:tc>
-          <w:tcPr>
-            <w:tcBorders>
-              <w:top w:val="single" w:space="0" w:color="D3D3D3"/>
-              <w:bottom w:val="single" w:space="0" w:color="D3D3D3"/>
-              <w:start w:val="single" w:space="0" w:color="D3D3D3"/>
-              <w:end w:val="single" w:space="0" w:color="D3D3D3"/>
-            </w:tcBorders>
-          </w:tcPr>
-          <w:p>
-            <w:pPr>
-              <w:spacing w:before="0" w:after="60"/>
-              <w:keepNext/>
-              <w:jc w:val="end"/>
-            </w:pPr>
-            <w:r>
-              <w:rPr>
-                <w:rFonts w:ascii="Calibri" w:hAnsi="Calibri"/>
-                <w:sz w:val="20"/>
-              </w:rPr>
-              <w:t xml:space="default">-0.500</w:t>
+              <w:t xml:space="default">NaN</w:t>
+            </w:r>
+          </w:p>
+        </w:tc>
+        <w:tc>
+          <w:tcPr>
+            <w:tcBorders>
+              <w:top w:val="single" w:space="0" w:color="D3D3D3"/>
+              <w:bottom w:val="single" w:space="0" w:color="D3D3D3"/>
+              <w:start w:val="single" w:space="0" w:color="D3D3D3"/>
+              <w:end w:val="single" w:space="0" w:color="D3D3D3"/>
+            </w:tcBorders>
+          </w:tcPr>
+          <w:p>
+            <w:pPr>
+              <w:spacing w:before="0" w:after="60"/>
+              <w:keepNext/>
+              <w:jc w:val="end"/>
+            </w:pPr>
+            <w:r>
+              <w:rPr>
+                <w:rFonts w:ascii="Calibri" w:hAnsi="Calibri"/>
+                <w:sz w:val="20"/>
+              </w:rPr>
+              <w:t xml:space="default">NaN</w:t>
+            </w:r>
+          </w:p>
+        </w:tc>
+        <w:tc>
+          <w:tcPr>
+            <w:tcBorders>
+              <w:top w:val="single" w:space="0" w:color="D3D3D3"/>
+              <w:bottom w:val="single" w:space="0" w:color="D3D3D3"/>
+              <w:start w:val="single" w:space="0" w:color="D3D3D3"/>
+              <w:end w:val="single" w:space="0" w:color="D3D3D3"/>
+            </w:tcBorders>
+          </w:tcPr>
+          <w:p>
+            <w:pPr>
+              <w:spacing w:before="0" w:after="60"/>
+              <w:keepNext/>
+              <w:jc w:val="end"/>
+            </w:pPr>
+            <w:r>
+              <w:rPr>
+                <w:rFonts w:ascii="Calibri" w:hAnsi="Calibri"/>
+                <w:sz w:val="20"/>
+              </w:rPr>
+              <w:t xml:space="default">NaN</w:t>
             </w:r>
           </w:p>
         </w:tc>
@@ -5273,55 +5273,55 @@
                 <w:rFonts w:ascii="Calibri" w:hAnsi="Calibri"/>
                 <w:sz w:val="20"/>
               </w:rPr>
-              <w:t xml:space="default">0.003</w:t>
-            </w:r>
-          </w:p>
-        </w:tc>
-        <w:tc>
-          <w:tcPr>
-            <w:tcBorders>
-              <w:top w:val="single" w:space="0" w:color="D3D3D3"/>
-              <w:bottom w:val="single" w:space="0" w:color="D3D3D3"/>
-              <w:start w:val="single" w:space="0" w:color="D3D3D3"/>
-              <w:end w:val="single" w:space="0" w:color="D3D3D3"/>
-            </w:tcBorders>
-          </w:tcPr>
-          <w:p>
-            <w:pPr>
-              <w:spacing w:before="0" w:after="60"/>
-              <w:keepNext/>
-              <w:jc w:val="end"/>
-            </w:pPr>
-            <w:r>
-              <w:rPr>
-                <w:rFonts w:ascii="Calibri" w:hAnsi="Calibri"/>
-                <w:sz w:val="20"/>
-              </w:rPr>
-              <w:t xml:space="default">NA</w:t>
-            </w:r>
-          </w:p>
-        </w:tc>
-        <w:tc>
-          <w:tcPr>
-            <w:tcBorders>
-              <w:top w:val="single" w:space="0" w:color="D3D3D3"/>
-              <w:bottom w:val="single" w:space="0" w:color="D3D3D3"/>
-              <w:start w:val="single" w:space="0" w:color="D3D3D3"/>
-              <w:end w:val="single" w:space="0" w:color="D3D3D3"/>
-            </w:tcBorders>
-          </w:tcPr>
-          <w:p>
-            <w:pPr>
-              <w:spacing w:before="0" w:after="60"/>
-              <w:keepNext/>
-              <w:jc w:val="end"/>
-            </w:pPr>
-            <w:r>
-              <w:rPr>
-                <w:rFonts w:ascii="Calibri" w:hAnsi="Calibri"/>
-                <w:sz w:val="20"/>
-              </w:rPr>
-              <w:t xml:space="default">-0.537</w:t>
+              <w:t xml:space="default">NaN</w:t>
+            </w:r>
+          </w:p>
+        </w:tc>
+        <w:tc>
+          <w:tcPr>
+            <w:tcBorders>
+              <w:top w:val="single" w:space="0" w:color="D3D3D3"/>
+              <w:bottom w:val="single" w:space="0" w:color="D3D3D3"/>
+              <w:start w:val="single" w:space="0" w:color="D3D3D3"/>
+              <w:end w:val="single" w:space="0" w:color="D3D3D3"/>
+            </w:tcBorders>
+          </w:tcPr>
+          <w:p>
+            <w:pPr>
+              <w:spacing w:before="0" w:after="60"/>
+              <w:keepNext/>
+              <w:jc w:val="end"/>
+            </w:pPr>
+            <w:r>
+              <w:rPr>
+                <w:rFonts w:ascii="Calibri" w:hAnsi="Calibri"/>
+                <w:sz w:val="20"/>
+              </w:rPr>
+              <w:t xml:space="default">NA</w:t>
+            </w:r>
+          </w:p>
+        </w:tc>
+        <w:tc>
+          <w:tcPr>
+            <w:tcBorders>
+              <w:top w:val="single" w:space="0" w:color="D3D3D3"/>
+              <w:bottom w:val="single" w:space="0" w:color="D3D3D3"/>
+              <w:start w:val="single" w:space="0" w:color="D3D3D3"/>
+              <w:end w:val="single" w:space="0" w:color="D3D3D3"/>
+            </w:tcBorders>
+          </w:tcPr>
+          <w:p>
+            <w:pPr>
+              <w:spacing w:before="0" w:after="60"/>
+              <w:keepNext/>
+              <w:jc w:val="end"/>
+            </w:pPr>
+            <w:r>
+              <w:rPr>
+                <w:rFonts w:ascii="Calibri" w:hAnsi="Calibri"/>
+                <w:sz w:val="20"/>
+              </w:rPr>
+              <w:t xml:space="default">NaN</w:t>
             </w:r>
           </w:p>
         </w:tc>
@@ -5710,31 +5710,31 @@
                 <w:rFonts w:ascii="Calibri" w:hAnsi="Calibri"/>
                 <w:sz w:val="20"/>
               </w:rPr>
-              <w:t xml:space="default">0.002</w:t>
-            </w:r>
-          </w:p>
-        </w:tc>
-        <w:tc>
-          <w:tcPr>
-            <w:tcBorders>
-              <w:top w:val="single" w:space="0" w:color="D3D3D3"/>
-              <w:bottom w:val="single" w:space="0" w:color="D3D3D3"/>
-              <w:start w:val="single" w:space="0" w:color="D3D3D3"/>
-              <w:end w:val="single" w:space="0" w:color="D3D3D3"/>
-            </w:tcBorders>
-          </w:tcPr>
-          <w:p>
-            <w:pPr>
-              <w:spacing w:before="0" w:after="60"/>
-              <w:keepNext/>
-              <w:jc w:val="end"/>
-            </w:pPr>
-            <w:r>
-              <w:rPr>
-                <w:rFonts w:ascii="Calibri" w:hAnsi="Calibri"/>
-                <w:sz w:val="20"/>
-              </w:rPr>
-              <w:t xml:space="default">0.007</w:t>
+              <w:t xml:space="default">NaN</w:t>
+            </w:r>
+          </w:p>
+        </w:tc>
+        <w:tc>
+          <w:tcPr>
+            <w:tcBorders>
+              <w:top w:val="single" w:space="0" w:color="D3D3D3"/>
+              <w:bottom w:val="single" w:space="0" w:color="D3D3D3"/>
+              <w:start w:val="single" w:space="0" w:color="D3D3D3"/>
+              <w:end w:val="single" w:space="0" w:color="D3D3D3"/>
+            </w:tcBorders>
+          </w:tcPr>
+          <w:p>
+            <w:pPr>
+              <w:spacing w:before="0" w:after="60"/>
+              <w:keepNext/>
+              <w:jc w:val="end"/>
+            </w:pPr>
+            <w:r>
+              <w:rPr>
+                <w:rFonts w:ascii="Calibri" w:hAnsi="Calibri"/>
+                <w:sz w:val="20"/>
+              </w:rPr>
+              <w:t xml:space="default">NaN</w:t>
             </w:r>
           </w:p>
         </w:tc>
@@ -6147,31 +6147,31 @@
                 <w:rFonts w:ascii="Calibri" w:hAnsi="Calibri"/>
                 <w:sz w:val="20"/>
               </w:rPr>
-              <w:t xml:space="default">0.003</w:t>
-            </w:r>
-          </w:p>
-        </w:tc>
-        <w:tc>
-          <w:tcPr>
-            <w:tcBorders>
-              <w:top w:val="single" w:space="0" w:color="D3D3D3"/>
-              <w:bottom w:val="single" w:space="0" w:color="D3D3D3"/>
-              <w:start w:val="single" w:space="0" w:color="D3D3D3"/>
-              <w:end w:val="single" w:space="0" w:color="D3D3D3"/>
-            </w:tcBorders>
-          </w:tcPr>
-          <w:p>
-            <w:pPr>
-              <w:spacing w:before="0" w:after="60"/>
-              <w:keepNext/>
-              <w:jc w:val="end"/>
-            </w:pPr>
-            <w:r>
-              <w:rPr>
-                <w:rFonts w:ascii="Calibri" w:hAnsi="Calibri"/>
-                <w:sz w:val="20"/>
-              </w:rPr>
-              <w:t xml:space="default">0.006</w:t>
+              <w:t xml:space="default">NaN</w:t>
+            </w:r>
+          </w:p>
+        </w:tc>
+        <w:tc>
+          <w:tcPr>
+            <w:tcBorders>
+              <w:top w:val="single" w:space="0" w:color="D3D3D3"/>
+              <w:bottom w:val="single" w:space="0" w:color="D3D3D3"/>
+              <w:start w:val="single" w:space="0" w:color="D3D3D3"/>
+              <w:end w:val="single" w:space="0" w:color="D3D3D3"/>
+            </w:tcBorders>
+          </w:tcPr>
+          <w:p>
+            <w:pPr>
+              <w:spacing w:before="0" w:after="60"/>
+              <w:keepNext/>
+              <w:jc w:val="end"/>
+            </w:pPr>
+            <w:r>
+              <w:rPr>
+                <w:rFonts w:ascii="Calibri" w:hAnsi="Calibri"/>
+                <w:sz w:val="20"/>
+              </w:rPr>
+              <w:t xml:space="default">NaN</w:t>
             </w:r>
           </w:p>
         </w:tc>
@@ -6584,7 +6584,7 @@
                 <w:rFonts w:ascii="Calibri" w:hAnsi="Calibri"/>
                 <w:sz w:val="20"/>
               </w:rPr>
-              <w:t xml:space="default">0.002</w:t>
+              <w:t xml:space="default">NaN</w:t>
             </w:r>
           </w:p>
         </w:tc>
@@ -7021,7 +7021,7 @@
                 <w:rFonts w:ascii="Calibri" w:hAnsi="Calibri"/>
                 <w:sz w:val="20"/>
               </w:rPr>
-              <w:t xml:space="default">0.003</w:t>
+              <w:t xml:space="default">NaN</w:t>
             </w:r>
           </w:p>
         </w:tc>

</xml_diff>

<commit_message>
made changes to size of points in figures
</commit_message>
<xml_diff>
--- a/figures/for_paper/abundance_selection_table.docx
+++ b/figures/for_paper/abundance_selection_table.docx
@@ -1072,103 +1072,103 @@
                 <w:rFonts w:ascii="Calibri" w:hAnsi="Calibri"/>
                 <w:sz w:val="20"/>
               </w:rPr>
-              <w:t xml:space="default">~perc_annual_dist*above_below+sqrt_inv_n_tilda-1</w:t>
-            </w:r>
-          </w:p>
-        </w:tc>
-        <w:tc>
-          <w:tcPr>
-            <w:tcBorders>
-              <w:top w:val="single" w:space="0" w:color="D3D3D3"/>
-              <w:bottom w:val="single" w:space="0" w:color="D3D3D3"/>
-              <w:start w:val="single" w:space="0" w:color="D3D3D3"/>
-              <w:end w:val="single" w:space="0" w:color="D3D3D3"/>
-            </w:tcBorders>
-          </w:tcPr>
-          <w:p>
-            <w:pPr>
-              <w:spacing w:before="0" w:after="60"/>
-              <w:keepNext/>
-              <w:jc w:val="end"/>
-            </w:pPr>
-            <w:r>
-              <w:rPr>
-                <w:rFonts w:ascii="Calibri" w:hAnsi="Calibri"/>
-                <w:sz w:val="20"/>
-              </w:rPr>
-              <w:t xml:space="default">8</w:t>
-            </w:r>
-          </w:p>
-        </w:tc>
-        <w:tc>
-          <w:tcPr>
-            <w:tcBorders>
-              <w:top w:val="single" w:space="0" w:color="D3D3D3"/>
-              <w:bottom w:val="single" w:space="0" w:color="D3D3D3"/>
-              <w:start w:val="single" w:space="0" w:color="D3D3D3"/>
-              <w:end w:val="single" w:space="0" w:color="D3D3D3"/>
-            </w:tcBorders>
-          </w:tcPr>
-          <w:p>
-            <w:pPr>
-              <w:spacing w:before="0" w:after="60"/>
-              <w:keepNext/>
-              <w:jc w:val="end"/>
-            </w:pPr>
-            <w:r>
-              <w:rPr>
-                <w:rFonts w:ascii="Calibri" w:hAnsi="Calibri"/>
-                <w:sz w:val="20"/>
-              </w:rPr>
-              <w:t xml:space="default">-404.95</w:t>
-            </w:r>
-          </w:p>
-        </w:tc>
-        <w:tc>
-          <w:tcPr>
-            <w:tcBorders>
-              <w:top w:val="single" w:space="0" w:color="D3D3D3"/>
-              <w:bottom w:val="single" w:space="0" w:color="D3D3D3"/>
-              <w:start w:val="single" w:space="0" w:color="D3D3D3"/>
-              <w:end w:val="single" w:space="0" w:color="D3D3D3"/>
-            </w:tcBorders>
-          </w:tcPr>
-          <w:p>
-            <w:pPr>
-              <w:spacing w:before="0" w:after="60"/>
-              <w:keepNext/>
-              <w:jc w:val="end"/>
-            </w:pPr>
-            <w:r>
-              <w:rPr>
-                <w:rFonts w:ascii="Calibri" w:hAnsi="Calibri"/>
-                <w:sz w:val="20"/>
-              </w:rPr>
-              <w:t xml:space="default">826.39</w:t>
-            </w:r>
-          </w:p>
-        </w:tc>
-        <w:tc>
-          <w:tcPr>
-            <w:tcBorders>
-              <w:top w:val="single" w:space="0" w:color="D3D3D3"/>
-              <w:bottom w:val="single" w:space="0" w:color="D3D3D3"/>
-              <w:start w:val="single" w:space="0" w:color="D3D3D3"/>
-              <w:end w:val="single" w:space="0" w:color="D3D3D3"/>
-            </w:tcBorders>
-          </w:tcPr>
-          <w:p>
-            <w:pPr>
-              <w:spacing w:before="0" w:after="60"/>
-              <w:keepNext/>
-              <w:jc w:val="end"/>
-            </w:pPr>
-            <w:r>
-              <w:rPr>
-                <w:rFonts w:ascii="Calibri" w:hAnsi="Calibri"/>
-                <w:sz w:val="20"/>
-              </w:rPr>
-              <w:t xml:space="default">6.17</w:t>
+              <w:t xml:space="default">~perc_annual_dist*arid_class+I(perc_annual_dist^2)*arid_class+</w:t>
+            </w:r>
+          </w:p>
+        </w:tc>
+        <w:tc>
+          <w:tcPr>
+            <w:tcBorders>
+              <w:top w:val="single" w:space="0" w:color="D3D3D3"/>
+              <w:bottom w:val="single" w:space="0" w:color="D3D3D3"/>
+              <w:start w:val="single" w:space="0" w:color="D3D3D3"/>
+              <w:end w:val="single" w:space="0" w:color="D3D3D3"/>
+            </w:tcBorders>
+          </w:tcPr>
+          <w:p>
+            <w:pPr>
+              <w:spacing w:before="0" w:after="60"/>
+              <w:keepNext/>
+              <w:jc w:val="end"/>
+            </w:pPr>
+            <w:r>
+              <w:rPr>
+                <w:rFonts w:ascii="Calibri" w:hAnsi="Calibri"/>
+                <w:sz w:val="20"/>
+              </w:rPr>
+              <w:t xml:space="default">11</w:t>
+            </w:r>
+          </w:p>
+        </w:tc>
+        <w:tc>
+          <w:tcPr>
+            <w:tcBorders>
+              <w:top w:val="single" w:space="0" w:color="D3D3D3"/>
+              <w:bottom w:val="single" w:space="0" w:color="D3D3D3"/>
+              <w:start w:val="single" w:space="0" w:color="D3D3D3"/>
+              <w:end w:val="single" w:space="0" w:color="D3D3D3"/>
+            </w:tcBorders>
+          </w:tcPr>
+          <w:p>
+            <w:pPr>
+              <w:spacing w:before="0" w:after="60"/>
+              <w:keepNext/>
+              <w:jc w:val="end"/>
+            </w:pPr>
+            <w:r>
+              <w:rPr>
+                <w:rFonts w:ascii="Calibri" w:hAnsi="Calibri"/>
+                <w:sz w:val="20"/>
+              </w:rPr>
+              <w:t xml:space="default">-401.49</w:t>
+            </w:r>
+          </w:p>
+        </w:tc>
+        <w:tc>
+          <w:tcPr>
+            <w:tcBorders>
+              <w:top w:val="single" w:space="0" w:color="D3D3D3"/>
+              <w:bottom w:val="single" w:space="0" w:color="D3D3D3"/>
+              <w:start w:val="single" w:space="0" w:color="D3D3D3"/>
+              <w:end w:val="single" w:space="0" w:color="D3D3D3"/>
+            </w:tcBorders>
+          </w:tcPr>
+          <w:p>
+            <w:pPr>
+              <w:spacing w:before="0" w:after="60"/>
+              <w:keepNext/>
+              <w:jc w:val="end"/>
+            </w:pPr>
+            <w:r>
+              <w:rPr>
+                <w:rFonts w:ascii="Calibri" w:hAnsi="Calibri"/>
+                <w:sz w:val="20"/>
+              </w:rPr>
+              <w:t xml:space="default">825.89</w:t>
+            </w:r>
+          </w:p>
+        </w:tc>
+        <w:tc>
+          <w:tcPr>
+            <w:tcBorders>
+              <w:top w:val="single" w:space="0" w:color="D3D3D3"/>
+              <w:bottom w:val="single" w:space="0" w:color="D3D3D3"/>
+              <w:start w:val="single" w:space="0" w:color="D3D3D3"/>
+              <w:end w:val="single" w:space="0" w:color="D3D3D3"/>
+            </w:tcBorders>
+          </w:tcPr>
+          <w:p>
+            <w:pPr>
+              <w:spacing w:before="0" w:after="60"/>
+              <w:keepNext/>
+              <w:jc w:val="end"/>
+            </w:pPr>
+            <w:r>
+              <w:rPr>
+                <w:rFonts w:ascii="Calibri" w:hAnsi="Calibri"/>
+                <w:sz w:val="20"/>
+              </w:rPr>
+              <w:t xml:space="default">5.67</w:t>
             </w:r>
           </w:p>
         </w:tc>
@@ -1192,7 +1192,7 @@
                 <w:rFonts w:ascii="Calibri" w:hAnsi="Calibri"/>
                 <w:sz w:val="20"/>
               </w:rPr>
-              <w:t xml:space="default">M7</w:t>
+              <w:t xml:space="default">M20</w:t>
             </w:r>
           </w:p>
         </w:tc>
@@ -1221,103 +1221,103 @@
                 <w:rFonts w:ascii="Calibri" w:hAnsi="Calibri"/>
                 <w:sz w:val="20"/>
               </w:rPr>
-              <w:t xml:space="default">~perc_annual_dist*above_below-1</w:t>
-            </w:r>
-          </w:p>
-        </w:tc>
-        <w:tc>
-          <w:tcPr>
-            <w:tcBorders>
-              <w:top w:val="single" w:space="0" w:color="D3D3D3"/>
-              <w:bottom w:val="single" w:space="0" w:color="D3D3D3"/>
-              <w:start w:val="single" w:space="0" w:color="D3D3D3"/>
-              <w:end w:val="single" w:space="0" w:color="D3D3D3"/>
-            </w:tcBorders>
-          </w:tcPr>
-          <w:p>
-            <w:pPr>
-              <w:spacing w:before="0" w:after="60"/>
-              <w:keepNext/>
-              <w:jc w:val="end"/>
-            </w:pPr>
-            <w:r>
-              <w:rPr>
-                <w:rFonts w:ascii="Calibri" w:hAnsi="Calibri"/>
-                <w:sz w:val="20"/>
-              </w:rPr>
-              <w:t xml:space="default">7</w:t>
-            </w:r>
-          </w:p>
-        </w:tc>
-        <w:tc>
-          <w:tcPr>
-            <w:tcBorders>
-              <w:top w:val="single" w:space="0" w:color="D3D3D3"/>
-              <w:bottom w:val="single" w:space="0" w:color="D3D3D3"/>
-              <w:start w:val="single" w:space="0" w:color="D3D3D3"/>
-              <w:end w:val="single" w:space="0" w:color="D3D3D3"/>
-            </w:tcBorders>
-          </w:tcPr>
-          <w:p>
-            <w:pPr>
-              <w:spacing w:before="0" w:after="60"/>
-              <w:keepNext/>
-              <w:jc w:val="end"/>
-            </w:pPr>
-            <w:r>
-              <w:rPr>
-                <w:rFonts w:ascii="Calibri" w:hAnsi="Calibri"/>
-                <w:sz w:val="20"/>
-              </w:rPr>
-              <w:t xml:space="default">-406.28</w:t>
-            </w:r>
-          </w:p>
-        </w:tc>
-        <w:tc>
-          <w:tcPr>
-            <w:tcBorders>
-              <w:top w:val="single" w:space="0" w:color="D3D3D3"/>
-              <w:bottom w:val="single" w:space="0" w:color="D3D3D3"/>
-              <w:start w:val="single" w:space="0" w:color="D3D3D3"/>
-              <w:end w:val="single" w:space="0" w:color="D3D3D3"/>
-            </w:tcBorders>
-          </w:tcPr>
-          <w:p>
-            <w:pPr>
-              <w:spacing w:before="0" w:after="60"/>
-              <w:keepNext/>
-              <w:jc w:val="end"/>
-            </w:pPr>
-            <w:r>
-              <w:rPr>
-                <w:rFonts w:ascii="Calibri" w:hAnsi="Calibri"/>
-                <w:sz w:val="20"/>
-              </w:rPr>
-              <w:t xml:space="default">826.94</w:t>
-            </w:r>
-          </w:p>
-        </w:tc>
-        <w:tc>
-          <w:tcPr>
-            <w:tcBorders>
-              <w:top w:val="single" w:space="0" w:color="D3D3D3"/>
-              <w:bottom w:val="single" w:space="0" w:color="D3D3D3"/>
-              <w:start w:val="single" w:space="0" w:color="D3D3D3"/>
-              <w:end w:val="single" w:space="0" w:color="D3D3D3"/>
-            </w:tcBorders>
-          </w:tcPr>
-          <w:p>
-            <w:pPr>
-              <w:spacing w:before="0" w:after="60"/>
-              <w:keepNext/>
-              <w:jc w:val="end"/>
-            </w:pPr>
-            <w:r>
-              <w:rPr>
-                <w:rFonts w:ascii="Calibri" w:hAnsi="Calibri"/>
-                <w:sz w:val="20"/>
-              </w:rPr>
-              <w:t xml:space="default">6.72</w:t>
+              <w:t xml:space="default">~perc_annual_dist*arid_class+I(perc_annual_dist^2)*arid_class+</w:t>
+            </w:r>
+          </w:p>
+        </w:tc>
+        <w:tc>
+          <w:tcPr>
+            <w:tcBorders>
+              <w:top w:val="single" w:space="0" w:color="D3D3D3"/>
+              <w:bottom w:val="single" w:space="0" w:color="D3D3D3"/>
+              <w:start w:val="single" w:space="0" w:color="D3D3D3"/>
+              <w:end w:val="single" w:space="0" w:color="D3D3D3"/>
+            </w:tcBorders>
+          </w:tcPr>
+          <w:p>
+            <w:pPr>
+              <w:spacing w:before="0" w:after="60"/>
+              <w:keepNext/>
+              <w:jc w:val="end"/>
+            </w:pPr>
+            <w:r>
+              <w:rPr>
+                <w:rFonts w:ascii="Calibri" w:hAnsi="Calibri"/>
+                <w:sz w:val="20"/>
+              </w:rPr>
+              <w:t xml:space="default">10</w:t>
+            </w:r>
+          </w:p>
+        </w:tc>
+        <w:tc>
+          <w:tcPr>
+            <w:tcBorders>
+              <w:top w:val="single" w:space="0" w:color="D3D3D3"/>
+              <w:bottom w:val="single" w:space="0" w:color="D3D3D3"/>
+              <w:start w:val="single" w:space="0" w:color="D3D3D3"/>
+              <w:end w:val="single" w:space="0" w:color="D3D3D3"/>
+            </w:tcBorders>
+          </w:tcPr>
+          <w:p>
+            <w:pPr>
+              <w:spacing w:before="0" w:after="60"/>
+              <w:keepNext/>
+              <w:jc w:val="end"/>
+            </w:pPr>
+            <w:r>
+              <w:rPr>
+                <w:rFonts w:ascii="Calibri" w:hAnsi="Calibri"/>
+                <w:sz w:val="20"/>
+              </w:rPr>
+              <w:t xml:space="default">-402.69</w:t>
+            </w:r>
+          </w:p>
+        </w:tc>
+        <w:tc>
+          <w:tcPr>
+            <w:tcBorders>
+              <w:top w:val="single" w:space="0" w:color="D3D3D3"/>
+              <w:bottom w:val="single" w:space="0" w:color="D3D3D3"/>
+              <w:start w:val="single" w:space="0" w:color="D3D3D3"/>
+              <w:end w:val="single" w:space="0" w:color="D3D3D3"/>
+            </w:tcBorders>
+          </w:tcPr>
+          <w:p>
+            <w:pPr>
+              <w:spacing w:before="0" w:after="60"/>
+              <w:keepNext/>
+              <w:jc w:val="end"/>
+            </w:pPr>
+            <w:r>
+              <w:rPr>
+                <w:rFonts w:ascii="Calibri" w:hAnsi="Calibri"/>
+                <w:sz w:val="20"/>
+              </w:rPr>
+              <w:t xml:space="default">826.14</w:t>
+            </w:r>
+          </w:p>
+        </w:tc>
+        <w:tc>
+          <w:tcPr>
+            <w:tcBorders>
+              <w:top w:val="single" w:space="0" w:color="D3D3D3"/>
+              <w:bottom w:val="single" w:space="0" w:color="D3D3D3"/>
+              <w:start w:val="single" w:space="0" w:color="D3D3D3"/>
+              <w:end w:val="single" w:space="0" w:color="D3D3D3"/>
+            </w:tcBorders>
+          </w:tcPr>
+          <w:p>
+            <w:pPr>
+              <w:spacing w:before="0" w:after="60"/>
+              <w:keepNext/>
+              <w:jc w:val="end"/>
+            </w:pPr>
+            <w:r>
+              <w:rPr>
+                <w:rFonts w:ascii="Calibri" w:hAnsi="Calibri"/>
+                <w:sz w:val="20"/>
+              </w:rPr>
+              <w:t xml:space="default">5.92</w:t>
             </w:r>
           </w:p>
         </w:tc>
@@ -1341,7 +1341,7 @@
                 <w:rFonts w:ascii="Calibri" w:hAnsi="Calibri"/>
                 <w:sz w:val="20"/>
               </w:rPr>
-              <w:t xml:space="default">M5</w:t>
+              <w:t xml:space="default">M18</w:t>
             </w:r>
           </w:p>
         </w:tc>
@@ -1370,103 +1370,103 @@
                 <w:rFonts w:ascii="Calibri" w:hAnsi="Calibri"/>
                 <w:sz w:val="20"/>
               </w:rPr>
-              <w:t xml:space="default">~perc_annual_dist*arid_class+year.c+sqrt_inv_n_tilda-</w:t>
-            </w:r>
-          </w:p>
-        </w:tc>
-        <w:tc>
-          <w:tcPr>
-            <w:tcBorders>
-              <w:top w:val="single" w:space="0" w:color="D3D3D3"/>
-              <w:bottom w:val="single" w:space="0" w:color="D3D3D3"/>
-              <w:start w:val="single" w:space="0" w:color="D3D3D3"/>
-              <w:end w:val="single" w:space="0" w:color="D3D3D3"/>
-            </w:tcBorders>
-          </w:tcPr>
-          <w:p>
-            <w:pPr>
-              <w:spacing w:before="0" w:after="60"/>
-              <w:keepNext/>
-              <w:jc w:val="end"/>
-            </w:pPr>
-            <w:r>
-              <w:rPr>
-                <w:rFonts w:ascii="Calibri" w:hAnsi="Calibri"/>
-                <w:sz w:val="20"/>
-              </w:rPr>
-              <w:t xml:space="default">9</w:t>
-            </w:r>
-          </w:p>
-        </w:tc>
-        <w:tc>
-          <w:tcPr>
-            <w:tcBorders>
-              <w:top w:val="single" w:space="0" w:color="D3D3D3"/>
-              <w:bottom w:val="single" w:space="0" w:color="D3D3D3"/>
-              <w:start w:val="single" w:space="0" w:color="D3D3D3"/>
-              <w:end w:val="single" w:space="0" w:color="D3D3D3"/>
-            </w:tcBorders>
-          </w:tcPr>
-          <w:p>
-            <w:pPr>
-              <w:spacing w:before="0" w:after="60"/>
-              <w:keepNext/>
-              <w:jc w:val="end"/>
-            </w:pPr>
-            <w:r>
-              <w:rPr>
-                <w:rFonts w:ascii="Calibri" w:hAnsi="Calibri"/>
-                <w:sz w:val="20"/>
-              </w:rPr>
-              <w:t xml:space="default">-404.31</w:t>
-            </w:r>
-          </w:p>
-        </w:tc>
-        <w:tc>
-          <w:tcPr>
-            <w:tcBorders>
-              <w:top w:val="single" w:space="0" w:color="D3D3D3"/>
-              <w:bottom w:val="single" w:space="0" w:color="D3D3D3"/>
-              <w:start w:val="single" w:space="0" w:color="D3D3D3"/>
-              <w:end w:val="single" w:space="0" w:color="D3D3D3"/>
-            </w:tcBorders>
-          </w:tcPr>
-          <w:p>
-            <w:pPr>
-              <w:spacing w:before="0" w:after="60"/>
-              <w:keepNext/>
-              <w:jc w:val="end"/>
-            </w:pPr>
-            <w:r>
-              <w:rPr>
-                <w:rFonts w:ascii="Calibri" w:hAnsi="Calibri"/>
-                <w:sz w:val="20"/>
-              </w:rPr>
-              <w:t xml:space="default">827.23</w:t>
-            </w:r>
-          </w:p>
-        </w:tc>
-        <w:tc>
-          <w:tcPr>
-            <w:tcBorders>
-              <w:top w:val="single" w:space="0" w:color="D3D3D3"/>
-              <w:bottom w:val="single" w:space="0" w:color="D3D3D3"/>
-              <w:start w:val="single" w:space="0" w:color="D3D3D3"/>
-              <w:end w:val="single" w:space="0" w:color="D3D3D3"/>
-            </w:tcBorders>
-          </w:tcPr>
-          <w:p>
-            <w:pPr>
-              <w:spacing w:before="0" w:after="60"/>
-              <w:keepNext/>
-              <w:jc w:val="end"/>
-            </w:pPr>
-            <w:r>
-              <w:rPr>
-                <w:rFonts w:ascii="Calibri" w:hAnsi="Calibri"/>
-                <w:sz w:val="20"/>
-              </w:rPr>
-              <w:t xml:space="default">7.01</w:t>
+              <w:t xml:space="default">~perc_annual_dist*above_below+sqrt_inv_n_tilda-1</w:t>
+            </w:r>
+          </w:p>
+        </w:tc>
+        <w:tc>
+          <w:tcPr>
+            <w:tcBorders>
+              <w:top w:val="single" w:space="0" w:color="D3D3D3"/>
+              <w:bottom w:val="single" w:space="0" w:color="D3D3D3"/>
+              <w:start w:val="single" w:space="0" w:color="D3D3D3"/>
+              <w:end w:val="single" w:space="0" w:color="D3D3D3"/>
+            </w:tcBorders>
+          </w:tcPr>
+          <w:p>
+            <w:pPr>
+              <w:spacing w:before="0" w:after="60"/>
+              <w:keepNext/>
+              <w:jc w:val="end"/>
+            </w:pPr>
+            <w:r>
+              <w:rPr>
+                <w:rFonts w:ascii="Calibri" w:hAnsi="Calibri"/>
+                <w:sz w:val="20"/>
+              </w:rPr>
+              <w:t xml:space="default">8</w:t>
+            </w:r>
+          </w:p>
+        </w:tc>
+        <w:tc>
+          <w:tcPr>
+            <w:tcBorders>
+              <w:top w:val="single" w:space="0" w:color="D3D3D3"/>
+              <w:bottom w:val="single" w:space="0" w:color="D3D3D3"/>
+              <w:start w:val="single" w:space="0" w:color="D3D3D3"/>
+              <w:end w:val="single" w:space="0" w:color="D3D3D3"/>
+            </w:tcBorders>
+          </w:tcPr>
+          <w:p>
+            <w:pPr>
+              <w:spacing w:before="0" w:after="60"/>
+              <w:keepNext/>
+              <w:jc w:val="end"/>
+            </w:pPr>
+            <w:r>
+              <w:rPr>
+                <w:rFonts w:ascii="Calibri" w:hAnsi="Calibri"/>
+                <w:sz w:val="20"/>
+              </w:rPr>
+              <w:t xml:space="default">-404.95</w:t>
+            </w:r>
+          </w:p>
+        </w:tc>
+        <w:tc>
+          <w:tcPr>
+            <w:tcBorders>
+              <w:top w:val="single" w:space="0" w:color="D3D3D3"/>
+              <w:bottom w:val="single" w:space="0" w:color="D3D3D3"/>
+              <w:start w:val="single" w:space="0" w:color="D3D3D3"/>
+              <w:end w:val="single" w:space="0" w:color="D3D3D3"/>
+            </w:tcBorders>
+          </w:tcPr>
+          <w:p>
+            <w:pPr>
+              <w:spacing w:before="0" w:after="60"/>
+              <w:keepNext/>
+              <w:jc w:val="end"/>
+            </w:pPr>
+            <w:r>
+              <w:rPr>
+                <w:rFonts w:ascii="Calibri" w:hAnsi="Calibri"/>
+                <w:sz w:val="20"/>
+              </w:rPr>
+              <w:t xml:space="default">826.39</w:t>
+            </w:r>
+          </w:p>
+        </w:tc>
+        <w:tc>
+          <w:tcPr>
+            <w:tcBorders>
+              <w:top w:val="single" w:space="0" w:color="D3D3D3"/>
+              <w:bottom w:val="single" w:space="0" w:color="D3D3D3"/>
+              <w:start w:val="single" w:space="0" w:color="D3D3D3"/>
+              <w:end w:val="single" w:space="0" w:color="D3D3D3"/>
+            </w:tcBorders>
+          </w:tcPr>
+          <w:p>
+            <w:pPr>
+              <w:spacing w:before="0" w:after="60"/>
+              <w:keepNext/>
+              <w:jc w:val="end"/>
+            </w:pPr>
+            <w:r>
+              <w:rPr>
+                <w:rFonts w:ascii="Calibri" w:hAnsi="Calibri"/>
+                <w:sz w:val="20"/>
+              </w:rPr>
+              <w:t xml:space="default">6.17</w:t>
             </w:r>
           </w:p>
         </w:tc>
@@ -1490,7 +1490,7 @@
                 <w:rFonts w:ascii="Calibri" w:hAnsi="Calibri"/>
                 <w:sz w:val="20"/>
               </w:rPr>
-              <w:t xml:space="default">M20</w:t>
+              <w:t xml:space="default">M7</w:t>
             </w:r>
           </w:p>
         </w:tc>
@@ -1519,103 +1519,103 @@
                 <w:rFonts w:ascii="Calibri" w:hAnsi="Calibri"/>
                 <w:sz w:val="20"/>
               </w:rPr>
-              <w:t xml:space="default">~perc_annual_dist*exoskeleton+year.c+sqrt_inv_n_tilda-</w:t>
-            </w:r>
-          </w:p>
-        </w:tc>
-        <w:tc>
-          <w:tcPr>
-            <w:tcBorders>
-              <w:top w:val="single" w:space="0" w:color="D3D3D3"/>
-              <w:bottom w:val="single" w:space="0" w:color="D3D3D3"/>
-              <w:start w:val="single" w:space="0" w:color="D3D3D3"/>
-              <w:end w:val="single" w:space="0" w:color="D3D3D3"/>
-            </w:tcBorders>
-          </w:tcPr>
-          <w:p>
-            <w:pPr>
-              <w:spacing w:before="0" w:after="60"/>
-              <w:keepNext/>
-              <w:jc w:val="end"/>
-            </w:pPr>
-            <w:r>
-              <w:rPr>
-                <w:rFonts w:ascii="Calibri" w:hAnsi="Calibri"/>
-                <w:sz w:val="20"/>
-              </w:rPr>
-              <w:t xml:space="default">9</w:t>
-            </w:r>
-          </w:p>
-        </w:tc>
-        <w:tc>
-          <w:tcPr>
-            <w:tcBorders>
-              <w:top w:val="single" w:space="0" w:color="D3D3D3"/>
-              <w:bottom w:val="single" w:space="0" w:color="D3D3D3"/>
-              <w:start w:val="single" w:space="0" w:color="D3D3D3"/>
-              <w:end w:val="single" w:space="0" w:color="D3D3D3"/>
-            </w:tcBorders>
-          </w:tcPr>
-          <w:p>
-            <w:pPr>
-              <w:spacing w:before="0" w:after="60"/>
-              <w:keepNext/>
-              <w:jc w:val="end"/>
-            </w:pPr>
-            <w:r>
-              <w:rPr>
-                <w:rFonts w:ascii="Calibri" w:hAnsi="Calibri"/>
-                <w:sz w:val="20"/>
-              </w:rPr>
-              <w:t xml:space="default">-404.40</w:t>
-            </w:r>
-          </w:p>
-        </w:tc>
-        <w:tc>
-          <w:tcPr>
-            <w:tcBorders>
-              <w:top w:val="single" w:space="0" w:color="D3D3D3"/>
-              <w:bottom w:val="single" w:space="0" w:color="D3D3D3"/>
-              <w:start w:val="single" w:space="0" w:color="D3D3D3"/>
-              <w:end w:val="single" w:space="0" w:color="D3D3D3"/>
-            </w:tcBorders>
-          </w:tcPr>
-          <w:p>
-            <w:pPr>
-              <w:spacing w:before="0" w:after="60"/>
-              <w:keepNext/>
-              <w:jc w:val="end"/>
-            </w:pPr>
-            <w:r>
-              <w:rPr>
-                <w:rFonts w:ascii="Calibri" w:hAnsi="Calibri"/>
-                <w:sz w:val="20"/>
-              </w:rPr>
-              <w:t xml:space="default">827.42</w:t>
-            </w:r>
-          </w:p>
-        </w:tc>
-        <w:tc>
-          <w:tcPr>
-            <w:tcBorders>
-              <w:top w:val="single" w:space="0" w:color="D3D3D3"/>
-              <w:bottom w:val="single" w:space="0" w:color="D3D3D3"/>
-              <w:start w:val="single" w:space="0" w:color="D3D3D3"/>
-              <w:end w:val="single" w:space="0" w:color="D3D3D3"/>
-            </w:tcBorders>
-          </w:tcPr>
-          <w:p>
-            <w:pPr>
-              <w:spacing w:before="0" w:after="60"/>
-              <w:keepNext/>
-              <w:jc w:val="end"/>
-            </w:pPr>
-            <w:r>
-              <w:rPr>
-                <w:rFonts w:ascii="Calibri" w:hAnsi="Calibri"/>
-                <w:sz w:val="20"/>
-              </w:rPr>
-              <w:t xml:space="default">7.20</w:t>
+              <w:t xml:space="default">~perc_annual_dist*arid_class+I(perc_annual_dist^2)*arid_class+</w:t>
+            </w:r>
+          </w:p>
+        </w:tc>
+        <w:tc>
+          <w:tcPr>
+            <w:tcBorders>
+              <w:top w:val="single" w:space="0" w:color="D3D3D3"/>
+              <w:bottom w:val="single" w:space="0" w:color="D3D3D3"/>
+              <w:start w:val="single" w:space="0" w:color="D3D3D3"/>
+              <w:end w:val="single" w:space="0" w:color="D3D3D3"/>
+            </w:tcBorders>
+          </w:tcPr>
+          <w:p>
+            <w:pPr>
+              <w:spacing w:before="0" w:after="60"/>
+              <w:keepNext/>
+              <w:jc w:val="end"/>
+            </w:pPr>
+            <w:r>
+              <w:rPr>
+                <w:rFonts w:ascii="Calibri" w:hAnsi="Calibri"/>
+                <w:sz w:val="20"/>
+              </w:rPr>
+              <w:t xml:space="default">10</w:t>
+            </w:r>
+          </w:p>
+        </w:tc>
+        <w:tc>
+          <w:tcPr>
+            <w:tcBorders>
+              <w:top w:val="single" w:space="0" w:color="D3D3D3"/>
+              <w:bottom w:val="single" w:space="0" w:color="D3D3D3"/>
+              <w:start w:val="single" w:space="0" w:color="D3D3D3"/>
+              <w:end w:val="single" w:space="0" w:color="D3D3D3"/>
+            </w:tcBorders>
+          </w:tcPr>
+          <w:p>
+            <w:pPr>
+              <w:spacing w:before="0" w:after="60"/>
+              <w:keepNext/>
+              <w:jc w:val="end"/>
+            </w:pPr>
+            <w:r>
+              <w:rPr>
+                <w:rFonts w:ascii="Calibri" w:hAnsi="Calibri"/>
+                <w:sz w:val="20"/>
+              </w:rPr>
+              <w:t xml:space="default">-403.01</w:t>
+            </w:r>
+          </w:p>
+        </w:tc>
+        <w:tc>
+          <w:tcPr>
+            <w:tcBorders>
+              <w:top w:val="single" w:space="0" w:color="D3D3D3"/>
+              <w:bottom w:val="single" w:space="0" w:color="D3D3D3"/>
+              <w:start w:val="single" w:space="0" w:color="D3D3D3"/>
+              <w:end w:val="single" w:space="0" w:color="D3D3D3"/>
+            </w:tcBorders>
+          </w:tcPr>
+          <w:p>
+            <w:pPr>
+              <w:spacing w:before="0" w:after="60"/>
+              <w:keepNext/>
+              <w:jc w:val="end"/>
+            </w:pPr>
+            <w:r>
+              <w:rPr>
+                <w:rFonts w:ascii="Calibri" w:hAnsi="Calibri"/>
+                <w:sz w:val="20"/>
+              </w:rPr>
+              <w:t xml:space="default">826.77</w:t>
+            </w:r>
+          </w:p>
+        </w:tc>
+        <w:tc>
+          <w:tcPr>
+            <w:tcBorders>
+              <w:top w:val="single" w:space="0" w:color="D3D3D3"/>
+              <w:bottom w:val="single" w:space="0" w:color="D3D3D3"/>
+              <w:start w:val="single" w:space="0" w:color="D3D3D3"/>
+              <w:end w:val="single" w:space="0" w:color="D3D3D3"/>
+            </w:tcBorders>
+          </w:tcPr>
+          <w:p>
+            <w:pPr>
+              <w:spacing w:before="0" w:after="60"/>
+              <w:keepNext/>
+              <w:jc w:val="end"/>
+            </w:pPr>
+            <w:r>
+              <w:rPr>
+                <w:rFonts w:ascii="Calibri" w:hAnsi="Calibri"/>
+                <w:sz w:val="20"/>
+              </w:rPr>
+              <w:t xml:space="default">6.55</w:t>
             </w:r>
           </w:p>
         </w:tc>
@@ -1639,7 +1639,7 @@
                 <w:rFonts w:ascii="Calibri" w:hAnsi="Calibri"/>
                 <w:sz w:val="20"/>
               </w:rPr>
-              <w:t xml:space="default">M16</w:t>
+              <w:t xml:space="default">M19</w:t>
             </w:r>
           </w:p>
         </w:tc>
@@ -1668,103 +1668,103 @@
                 <w:rFonts w:ascii="Calibri" w:hAnsi="Calibri"/>
                 <w:sz w:val="20"/>
               </w:rPr>
-              <w:t xml:space="default">~perc_annual_dist*arid_class+year.c-1</w:t>
-            </w:r>
-          </w:p>
-        </w:tc>
-        <w:tc>
-          <w:tcPr>
-            <w:tcBorders>
-              <w:top w:val="single" w:space="0" w:color="D3D3D3"/>
-              <w:bottom w:val="single" w:space="0" w:color="D3D3D3"/>
-              <w:start w:val="single" w:space="0" w:color="D3D3D3"/>
-              <w:end w:val="single" w:space="0" w:color="D3D3D3"/>
-            </w:tcBorders>
-          </w:tcPr>
-          <w:p>
-            <w:pPr>
-              <w:spacing w:before="0" w:after="60"/>
-              <w:keepNext/>
-              <w:jc w:val="end"/>
-            </w:pPr>
-            <w:r>
-              <w:rPr>
-                <w:rFonts w:ascii="Calibri" w:hAnsi="Calibri"/>
-                <w:sz w:val="20"/>
-              </w:rPr>
-              <w:t xml:space="default">8</w:t>
-            </w:r>
-          </w:p>
-        </w:tc>
-        <w:tc>
-          <w:tcPr>
-            <w:tcBorders>
-              <w:top w:val="single" w:space="0" w:color="D3D3D3"/>
-              <w:bottom w:val="single" w:space="0" w:color="D3D3D3"/>
-              <w:start w:val="single" w:space="0" w:color="D3D3D3"/>
-              <w:end w:val="single" w:space="0" w:color="D3D3D3"/>
-            </w:tcBorders>
-          </w:tcPr>
-          <w:p>
-            <w:pPr>
-              <w:spacing w:before="0" w:after="60"/>
-              <w:keepNext/>
-              <w:jc w:val="end"/>
-            </w:pPr>
-            <w:r>
-              <w:rPr>
-                <w:rFonts w:ascii="Calibri" w:hAnsi="Calibri"/>
-                <w:sz w:val="20"/>
-              </w:rPr>
-              <w:t xml:space="default">-405.49</w:t>
-            </w:r>
-          </w:p>
-        </w:tc>
-        <w:tc>
-          <w:tcPr>
-            <w:tcBorders>
-              <w:top w:val="single" w:space="0" w:color="D3D3D3"/>
-              <w:bottom w:val="single" w:space="0" w:color="D3D3D3"/>
-              <w:start w:val="single" w:space="0" w:color="D3D3D3"/>
-              <w:end w:val="single" w:space="0" w:color="D3D3D3"/>
-            </w:tcBorders>
-          </w:tcPr>
-          <w:p>
-            <w:pPr>
-              <w:spacing w:before="0" w:after="60"/>
-              <w:keepNext/>
-              <w:jc w:val="end"/>
-            </w:pPr>
-            <w:r>
-              <w:rPr>
-                <w:rFonts w:ascii="Calibri" w:hAnsi="Calibri"/>
-                <w:sz w:val="20"/>
-              </w:rPr>
-              <w:t xml:space="default">827.48</w:t>
-            </w:r>
-          </w:p>
-        </w:tc>
-        <w:tc>
-          <w:tcPr>
-            <w:tcBorders>
-              <w:top w:val="single" w:space="0" w:color="D3D3D3"/>
-              <w:bottom w:val="single" w:space="0" w:color="D3D3D3"/>
-              <w:start w:val="single" w:space="0" w:color="D3D3D3"/>
-              <w:end w:val="single" w:space="0" w:color="D3D3D3"/>
-            </w:tcBorders>
-          </w:tcPr>
-          <w:p>
-            <w:pPr>
-              <w:spacing w:before="0" w:after="60"/>
-              <w:keepNext/>
-              <w:jc w:val="end"/>
-            </w:pPr>
-            <w:r>
-              <w:rPr>
-                <w:rFonts w:ascii="Calibri" w:hAnsi="Calibri"/>
-                <w:sz w:val="20"/>
-              </w:rPr>
-              <w:t xml:space="default">7.25</w:t>
+              <w:t xml:space="default">~perc_annual_dist*above_below-1</w:t>
+            </w:r>
+          </w:p>
+        </w:tc>
+        <w:tc>
+          <w:tcPr>
+            <w:tcBorders>
+              <w:top w:val="single" w:space="0" w:color="D3D3D3"/>
+              <w:bottom w:val="single" w:space="0" w:color="D3D3D3"/>
+              <w:start w:val="single" w:space="0" w:color="D3D3D3"/>
+              <w:end w:val="single" w:space="0" w:color="D3D3D3"/>
+            </w:tcBorders>
+          </w:tcPr>
+          <w:p>
+            <w:pPr>
+              <w:spacing w:before="0" w:after="60"/>
+              <w:keepNext/>
+              <w:jc w:val="end"/>
+            </w:pPr>
+            <w:r>
+              <w:rPr>
+                <w:rFonts w:ascii="Calibri" w:hAnsi="Calibri"/>
+                <w:sz w:val="20"/>
+              </w:rPr>
+              <w:t xml:space="default">7</w:t>
+            </w:r>
+          </w:p>
+        </w:tc>
+        <w:tc>
+          <w:tcPr>
+            <w:tcBorders>
+              <w:top w:val="single" w:space="0" w:color="D3D3D3"/>
+              <w:bottom w:val="single" w:space="0" w:color="D3D3D3"/>
+              <w:start w:val="single" w:space="0" w:color="D3D3D3"/>
+              <w:end w:val="single" w:space="0" w:color="D3D3D3"/>
+            </w:tcBorders>
+          </w:tcPr>
+          <w:p>
+            <w:pPr>
+              <w:spacing w:before="0" w:after="60"/>
+              <w:keepNext/>
+              <w:jc w:val="end"/>
+            </w:pPr>
+            <w:r>
+              <w:rPr>
+                <w:rFonts w:ascii="Calibri" w:hAnsi="Calibri"/>
+                <w:sz w:val="20"/>
+              </w:rPr>
+              <w:t xml:space="default">-406.28</w:t>
+            </w:r>
+          </w:p>
+        </w:tc>
+        <w:tc>
+          <w:tcPr>
+            <w:tcBorders>
+              <w:top w:val="single" w:space="0" w:color="D3D3D3"/>
+              <w:bottom w:val="single" w:space="0" w:color="D3D3D3"/>
+              <w:start w:val="single" w:space="0" w:color="D3D3D3"/>
+              <w:end w:val="single" w:space="0" w:color="D3D3D3"/>
+            </w:tcBorders>
+          </w:tcPr>
+          <w:p>
+            <w:pPr>
+              <w:spacing w:before="0" w:after="60"/>
+              <w:keepNext/>
+              <w:jc w:val="end"/>
+            </w:pPr>
+            <w:r>
+              <w:rPr>
+                <w:rFonts w:ascii="Calibri" w:hAnsi="Calibri"/>
+                <w:sz w:val="20"/>
+              </w:rPr>
+              <w:t xml:space="default">826.94</w:t>
+            </w:r>
+          </w:p>
+        </w:tc>
+        <w:tc>
+          <w:tcPr>
+            <w:tcBorders>
+              <w:top w:val="single" w:space="0" w:color="D3D3D3"/>
+              <w:bottom w:val="single" w:space="0" w:color="D3D3D3"/>
+              <w:start w:val="single" w:space="0" w:color="D3D3D3"/>
+              <w:end w:val="single" w:space="0" w:color="D3D3D3"/>
+            </w:tcBorders>
+          </w:tcPr>
+          <w:p>
+            <w:pPr>
+              <w:spacing w:before="0" w:after="60"/>
+              <w:keepNext/>
+              <w:jc w:val="end"/>
+            </w:pPr>
+            <w:r>
+              <w:rPr>
+                <w:rFonts w:ascii="Calibri" w:hAnsi="Calibri"/>
+                <w:sz w:val="20"/>
+              </w:rPr>
+              <w:t xml:space="default">6.72</w:t>
             </w:r>
           </w:p>
         </w:tc>
@@ -1788,7 +1788,7 @@
                 <w:rFonts w:ascii="Calibri" w:hAnsi="Calibri"/>
                 <w:sz w:val="20"/>
               </w:rPr>
-              <w:t xml:space="default">M18</w:t>
+              <w:t xml:space="default">M5</w:t>
             </w:r>
           </w:p>
         </w:tc>
@@ -1817,103 +1817,103 @@
                 <w:rFonts w:ascii="Calibri" w:hAnsi="Calibri"/>
                 <w:sz w:val="20"/>
               </w:rPr>
-              <w:t xml:space="default">~perc_annual_dist*exoskeleton+year.c-1</w:t>
-            </w:r>
-          </w:p>
-        </w:tc>
-        <w:tc>
-          <w:tcPr>
-            <w:tcBorders>
-              <w:top w:val="single" w:space="0" w:color="D3D3D3"/>
-              <w:bottom w:val="single" w:space="0" w:color="D3D3D3"/>
-              <w:start w:val="single" w:space="0" w:color="D3D3D3"/>
-              <w:end w:val="single" w:space="0" w:color="D3D3D3"/>
-            </w:tcBorders>
-          </w:tcPr>
-          <w:p>
-            <w:pPr>
-              <w:spacing w:before="0" w:after="60"/>
-              <w:keepNext/>
-              <w:jc w:val="end"/>
-            </w:pPr>
-            <w:r>
-              <w:rPr>
-                <w:rFonts w:ascii="Calibri" w:hAnsi="Calibri"/>
-                <w:sz w:val="20"/>
-              </w:rPr>
-              <w:t xml:space="default">8</w:t>
-            </w:r>
-          </w:p>
-        </w:tc>
-        <w:tc>
-          <w:tcPr>
-            <w:tcBorders>
-              <w:top w:val="single" w:space="0" w:color="D3D3D3"/>
-              <w:bottom w:val="single" w:space="0" w:color="D3D3D3"/>
-              <w:start w:val="single" w:space="0" w:color="D3D3D3"/>
-              <w:end w:val="single" w:space="0" w:color="D3D3D3"/>
-            </w:tcBorders>
-          </w:tcPr>
-          <w:p>
-            <w:pPr>
-              <w:spacing w:before="0" w:after="60"/>
-              <w:keepNext/>
-              <w:jc w:val="end"/>
-            </w:pPr>
-            <w:r>
-              <w:rPr>
-                <w:rFonts w:ascii="Calibri" w:hAnsi="Calibri"/>
-                <w:sz w:val="20"/>
-              </w:rPr>
-              <w:t xml:space="default">-405.85</w:t>
-            </w:r>
-          </w:p>
-        </w:tc>
-        <w:tc>
-          <w:tcPr>
-            <w:tcBorders>
-              <w:top w:val="single" w:space="0" w:color="D3D3D3"/>
-              <w:bottom w:val="single" w:space="0" w:color="D3D3D3"/>
-              <w:start w:val="single" w:space="0" w:color="D3D3D3"/>
-              <w:end w:val="single" w:space="0" w:color="D3D3D3"/>
-            </w:tcBorders>
-          </w:tcPr>
-          <w:p>
-            <w:pPr>
-              <w:spacing w:before="0" w:after="60"/>
-              <w:keepNext/>
-              <w:jc w:val="end"/>
-            </w:pPr>
-            <w:r>
-              <w:rPr>
-                <w:rFonts w:ascii="Calibri" w:hAnsi="Calibri"/>
-                <w:sz w:val="20"/>
-              </w:rPr>
-              <w:t xml:space="default">828.18</w:t>
-            </w:r>
-          </w:p>
-        </w:tc>
-        <w:tc>
-          <w:tcPr>
-            <w:tcBorders>
-              <w:top w:val="single" w:space="0" w:color="D3D3D3"/>
-              <w:bottom w:val="single" w:space="0" w:color="D3D3D3"/>
-              <w:start w:val="single" w:space="0" w:color="D3D3D3"/>
-              <w:end w:val="single" w:space="0" w:color="D3D3D3"/>
-            </w:tcBorders>
-          </w:tcPr>
-          <w:p>
-            <w:pPr>
-              <w:spacing w:before="0" w:after="60"/>
-              <w:keepNext/>
-              <w:jc w:val="end"/>
-            </w:pPr>
-            <w:r>
-              <w:rPr>
-                <w:rFonts w:ascii="Calibri" w:hAnsi="Calibri"/>
-                <w:sz w:val="20"/>
-              </w:rPr>
-              <w:t xml:space="default">7.96</w:t>
+              <w:t xml:space="default">~perc_annual_dist*arid_class+I(perc_annual_dist^2)*arid_class-</w:t>
+            </w:r>
+          </w:p>
+        </w:tc>
+        <w:tc>
+          <w:tcPr>
+            <w:tcBorders>
+              <w:top w:val="single" w:space="0" w:color="D3D3D3"/>
+              <w:bottom w:val="single" w:space="0" w:color="D3D3D3"/>
+              <w:start w:val="single" w:space="0" w:color="D3D3D3"/>
+              <w:end w:val="single" w:space="0" w:color="D3D3D3"/>
+            </w:tcBorders>
+          </w:tcPr>
+          <w:p>
+            <w:pPr>
+              <w:spacing w:before="0" w:after="60"/>
+              <w:keepNext/>
+              <w:jc w:val="end"/>
+            </w:pPr>
+            <w:r>
+              <w:rPr>
+                <w:rFonts w:ascii="Calibri" w:hAnsi="Calibri"/>
+                <w:sz w:val="20"/>
+              </w:rPr>
+              <w:t xml:space="default">9</w:t>
+            </w:r>
+          </w:p>
+        </w:tc>
+        <w:tc>
+          <w:tcPr>
+            <w:tcBorders>
+              <w:top w:val="single" w:space="0" w:color="D3D3D3"/>
+              <w:bottom w:val="single" w:space="0" w:color="D3D3D3"/>
+              <w:start w:val="single" w:space="0" w:color="D3D3D3"/>
+              <w:end w:val="single" w:space="0" w:color="D3D3D3"/>
+            </w:tcBorders>
+          </w:tcPr>
+          <w:p>
+            <w:pPr>
+              <w:spacing w:before="0" w:after="60"/>
+              <w:keepNext/>
+              <w:jc w:val="end"/>
+            </w:pPr>
+            <w:r>
+              <w:rPr>
+                <w:rFonts w:ascii="Calibri" w:hAnsi="Calibri"/>
+                <w:sz w:val="20"/>
+              </w:rPr>
+              <w:t xml:space="default">-404.21</w:t>
+            </w:r>
+          </w:p>
+        </w:tc>
+        <w:tc>
+          <w:tcPr>
+            <w:tcBorders>
+              <w:top w:val="single" w:space="0" w:color="D3D3D3"/>
+              <w:bottom w:val="single" w:space="0" w:color="D3D3D3"/>
+              <w:start w:val="single" w:space="0" w:color="D3D3D3"/>
+              <w:end w:val="single" w:space="0" w:color="D3D3D3"/>
+            </w:tcBorders>
+          </w:tcPr>
+          <w:p>
+            <w:pPr>
+              <w:spacing w:before="0" w:after="60"/>
+              <w:keepNext/>
+              <w:jc w:val="end"/>
+            </w:pPr>
+            <w:r>
+              <w:rPr>
+                <w:rFonts w:ascii="Calibri" w:hAnsi="Calibri"/>
+                <w:sz w:val="20"/>
+              </w:rPr>
+              <w:t xml:space="default">827.03</w:t>
+            </w:r>
+          </w:p>
+        </w:tc>
+        <w:tc>
+          <w:tcPr>
+            <w:tcBorders>
+              <w:top w:val="single" w:space="0" w:color="D3D3D3"/>
+              <w:bottom w:val="single" w:space="0" w:color="D3D3D3"/>
+              <w:start w:val="single" w:space="0" w:color="D3D3D3"/>
+              <w:end w:val="single" w:space="0" w:color="D3D3D3"/>
+            </w:tcBorders>
+          </w:tcPr>
+          <w:p>
+            <w:pPr>
+              <w:spacing w:before="0" w:after="60"/>
+              <w:keepNext/>
+              <w:jc w:val="end"/>
+            </w:pPr>
+            <w:r>
+              <w:rPr>
+                <w:rFonts w:ascii="Calibri" w:hAnsi="Calibri"/>
+                <w:sz w:val="20"/>
+              </w:rPr>
+              <w:t xml:space="default">6.81</w:t>
             </w:r>
           </w:p>
         </w:tc>
@@ -1937,7 +1937,7 @@
                 <w:rFonts w:ascii="Calibri" w:hAnsi="Calibri"/>
                 <w:sz w:val="20"/>
               </w:rPr>
-              <w:t xml:space="default">M14</w:t>
+              <w:t xml:space="default">M17</w:t>
             </w:r>
           </w:p>
         </w:tc>
@@ -1966,103 +1966,103 @@
                 <w:rFonts w:ascii="Calibri" w:hAnsi="Calibri"/>
                 <w:sz w:val="20"/>
               </w:rPr>
-              <w:t xml:space="default">~perc_annual_dist+year.c+sqrt_inv_n_tilda</w:t>
-            </w:r>
-          </w:p>
-        </w:tc>
-        <w:tc>
-          <w:tcPr>
-            <w:tcBorders>
-              <w:top w:val="single" w:space="0" w:color="D3D3D3"/>
-              <w:bottom w:val="single" w:space="0" w:color="D3D3D3"/>
-              <w:start w:val="single" w:space="0" w:color="D3D3D3"/>
-              <w:end w:val="single" w:space="0" w:color="D3D3D3"/>
-            </w:tcBorders>
-          </w:tcPr>
-          <w:p>
-            <w:pPr>
-              <w:spacing w:before="0" w:after="60"/>
-              <w:keepNext/>
-              <w:jc w:val="end"/>
-            </w:pPr>
-            <w:r>
-              <w:rPr>
-                <w:rFonts w:ascii="Calibri" w:hAnsi="Calibri"/>
-                <w:sz w:val="20"/>
-              </w:rPr>
-              <w:t xml:space="default">7</w:t>
-            </w:r>
-          </w:p>
-        </w:tc>
-        <w:tc>
-          <w:tcPr>
-            <w:tcBorders>
-              <w:top w:val="single" w:space="0" w:color="D3D3D3"/>
-              <w:bottom w:val="single" w:space="0" w:color="D3D3D3"/>
-              <w:start w:val="single" w:space="0" w:color="D3D3D3"/>
-              <w:end w:val="single" w:space="0" w:color="D3D3D3"/>
-            </w:tcBorders>
-          </w:tcPr>
-          <w:p>
-            <w:pPr>
-              <w:spacing w:before="0" w:after="60"/>
-              <w:keepNext/>
-              <w:jc w:val="end"/>
-            </w:pPr>
-            <w:r>
-              <w:rPr>
-                <w:rFonts w:ascii="Calibri" w:hAnsi="Calibri"/>
-                <w:sz w:val="20"/>
-              </w:rPr>
-              <w:t xml:space="default">-406.91</w:t>
-            </w:r>
-          </w:p>
-        </w:tc>
-        <w:tc>
-          <w:tcPr>
-            <w:tcBorders>
-              <w:top w:val="single" w:space="0" w:color="D3D3D3"/>
-              <w:bottom w:val="single" w:space="0" w:color="D3D3D3"/>
-              <w:start w:val="single" w:space="0" w:color="D3D3D3"/>
-              <w:end w:val="single" w:space="0" w:color="D3D3D3"/>
-            </w:tcBorders>
-          </w:tcPr>
-          <w:p>
-            <w:pPr>
-              <w:spacing w:before="0" w:after="60"/>
-              <w:keepNext/>
-              <w:jc w:val="end"/>
-            </w:pPr>
-            <w:r>
-              <w:rPr>
-                <w:rFonts w:ascii="Calibri" w:hAnsi="Calibri"/>
-                <w:sz w:val="20"/>
-              </w:rPr>
-              <w:t xml:space="default">828.20</w:t>
-            </w:r>
-          </w:p>
-        </w:tc>
-        <w:tc>
-          <w:tcPr>
-            <w:tcBorders>
-              <w:top w:val="single" w:space="0" w:color="D3D3D3"/>
-              <w:bottom w:val="single" w:space="0" w:color="D3D3D3"/>
-              <w:start w:val="single" w:space="0" w:color="D3D3D3"/>
-              <w:end w:val="single" w:space="0" w:color="D3D3D3"/>
-            </w:tcBorders>
-          </w:tcPr>
-          <w:p>
-            <w:pPr>
-              <w:spacing w:before="0" w:after="60"/>
-              <w:keepNext/>
-              <w:jc w:val="end"/>
-            </w:pPr>
-            <w:r>
-              <w:rPr>
-                <w:rFonts w:ascii="Calibri" w:hAnsi="Calibri"/>
-                <w:sz w:val="20"/>
-              </w:rPr>
-              <w:t xml:space="default">7.98</w:t>
+              <w:t xml:space="default">~perc_annual_dist*exoskeleton+year.c+sqrt_inv_n_tilda-</w:t>
+            </w:r>
+          </w:p>
+        </w:tc>
+        <w:tc>
+          <w:tcPr>
+            <w:tcBorders>
+              <w:top w:val="single" w:space="0" w:color="D3D3D3"/>
+              <w:bottom w:val="single" w:space="0" w:color="D3D3D3"/>
+              <w:start w:val="single" w:space="0" w:color="D3D3D3"/>
+              <w:end w:val="single" w:space="0" w:color="D3D3D3"/>
+            </w:tcBorders>
+          </w:tcPr>
+          <w:p>
+            <w:pPr>
+              <w:spacing w:before="0" w:after="60"/>
+              <w:keepNext/>
+              <w:jc w:val="end"/>
+            </w:pPr>
+            <w:r>
+              <w:rPr>
+                <w:rFonts w:ascii="Calibri" w:hAnsi="Calibri"/>
+                <w:sz w:val="20"/>
+              </w:rPr>
+              <w:t xml:space="default">9</w:t>
+            </w:r>
+          </w:p>
+        </w:tc>
+        <w:tc>
+          <w:tcPr>
+            <w:tcBorders>
+              <w:top w:val="single" w:space="0" w:color="D3D3D3"/>
+              <w:bottom w:val="single" w:space="0" w:color="D3D3D3"/>
+              <w:start w:val="single" w:space="0" w:color="D3D3D3"/>
+              <w:end w:val="single" w:space="0" w:color="D3D3D3"/>
+            </w:tcBorders>
+          </w:tcPr>
+          <w:p>
+            <w:pPr>
+              <w:spacing w:before="0" w:after="60"/>
+              <w:keepNext/>
+              <w:jc w:val="end"/>
+            </w:pPr>
+            <w:r>
+              <w:rPr>
+                <w:rFonts w:ascii="Calibri" w:hAnsi="Calibri"/>
+                <w:sz w:val="20"/>
+              </w:rPr>
+              <w:t xml:space="default">-404.40</w:t>
+            </w:r>
+          </w:p>
+        </w:tc>
+        <w:tc>
+          <w:tcPr>
+            <w:tcBorders>
+              <w:top w:val="single" w:space="0" w:color="D3D3D3"/>
+              <w:bottom w:val="single" w:space="0" w:color="D3D3D3"/>
+              <w:start w:val="single" w:space="0" w:color="D3D3D3"/>
+              <w:end w:val="single" w:space="0" w:color="D3D3D3"/>
+            </w:tcBorders>
+          </w:tcPr>
+          <w:p>
+            <w:pPr>
+              <w:spacing w:before="0" w:after="60"/>
+              <w:keepNext/>
+              <w:jc w:val="end"/>
+            </w:pPr>
+            <w:r>
+              <w:rPr>
+                <w:rFonts w:ascii="Calibri" w:hAnsi="Calibri"/>
+                <w:sz w:val="20"/>
+              </w:rPr>
+              <w:t xml:space="default">827.42</w:t>
+            </w:r>
+          </w:p>
+        </w:tc>
+        <w:tc>
+          <w:tcPr>
+            <w:tcBorders>
+              <w:top w:val="single" w:space="0" w:color="D3D3D3"/>
+              <w:bottom w:val="single" w:space="0" w:color="D3D3D3"/>
+              <w:start w:val="single" w:space="0" w:color="D3D3D3"/>
+              <w:end w:val="single" w:space="0" w:color="D3D3D3"/>
+            </w:tcBorders>
+          </w:tcPr>
+          <w:p>
+            <w:pPr>
+              <w:spacing w:before="0" w:after="60"/>
+              <w:keepNext/>
+              <w:jc w:val="end"/>
+            </w:pPr>
+            <w:r>
+              <w:rPr>
+                <w:rFonts w:ascii="Calibri" w:hAnsi="Calibri"/>
+                <w:sz w:val="20"/>
+              </w:rPr>
+              <w:t xml:space="default">7.20</w:t>
             </w:r>
           </w:p>
         </w:tc>
@@ -2086,7 +2086,7 @@
                 <w:rFonts w:ascii="Calibri" w:hAnsi="Calibri"/>
                 <w:sz w:val="20"/>
               </w:rPr>
-              <w:t xml:space="default">M4</w:t>
+              <w:t xml:space="default">M16</w:t>
             </w:r>
           </w:p>
         </w:tc>
@@ -2115,7 +2115,7 @@
                 <w:rFonts w:ascii="Calibri" w:hAnsi="Calibri"/>
                 <w:sz w:val="20"/>
               </w:rPr>
-              <w:t xml:space="default">~perc_annual_dist*arid_class+sqrt_inv_n_tilda-1</w:t>
+              <w:t xml:space="default">~perc_annual_dist*exoskeleton+year.c-1</w:t>
             </w:r>
           </w:p>
         </w:tc>
@@ -2163,55 +2163,55 @@
                 <w:rFonts w:ascii="Calibri" w:hAnsi="Calibri"/>
                 <w:sz w:val="20"/>
               </w:rPr>
-              <w:t xml:space="default">-405.95</w:t>
-            </w:r>
-          </w:p>
-        </w:tc>
-        <w:tc>
-          <w:tcPr>
-            <w:tcBorders>
-              <w:top w:val="single" w:space="0" w:color="D3D3D3"/>
-              <w:bottom w:val="single" w:space="0" w:color="D3D3D3"/>
-              <w:start w:val="single" w:space="0" w:color="D3D3D3"/>
-              <w:end w:val="single" w:space="0" w:color="D3D3D3"/>
-            </w:tcBorders>
-          </w:tcPr>
-          <w:p>
-            <w:pPr>
-              <w:spacing w:before="0" w:after="60"/>
-              <w:keepNext/>
-              <w:jc w:val="end"/>
-            </w:pPr>
-            <w:r>
-              <w:rPr>
-                <w:rFonts w:ascii="Calibri" w:hAnsi="Calibri"/>
-                <w:sz w:val="20"/>
-              </w:rPr>
-              <w:t xml:space="default">828.38</w:t>
-            </w:r>
-          </w:p>
-        </w:tc>
-        <w:tc>
-          <w:tcPr>
-            <w:tcBorders>
-              <w:top w:val="single" w:space="0" w:color="D3D3D3"/>
-              <w:bottom w:val="single" w:space="0" w:color="D3D3D3"/>
-              <w:start w:val="single" w:space="0" w:color="D3D3D3"/>
-              <w:end w:val="single" w:space="0" w:color="D3D3D3"/>
-            </w:tcBorders>
-          </w:tcPr>
-          <w:p>
-            <w:pPr>
-              <w:spacing w:before="0" w:after="60"/>
-              <w:keepNext/>
-              <w:jc w:val="end"/>
-            </w:pPr>
-            <w:r>
-              <w:rPr>
-                <w:rFonts w:ascii="Calibri" w:hAnsi="Calibri"/>
-                <w:sz w:val="20"/>
-              </w:rPr>
-              <w:t xml:space="default">8.16</w:t>
+              <w:t xml:space="default">-405.85</w:t>
+            </w:r>
+          </w:p>
+        </w:tc>
+        <w:tc>
+          <w:tcPr>
+            <w:tcBorders>
+              <w:top w:val="single" w:space="0" w:color="D3D3D3"/>
+              <w:bottom w:val="single" w:space="0" w:color="D3D3D3"/>
+              <w:start w:val="single" w:space="0" w:color="D3D3D3"/>
+              <w:end w:val="single" w:space="0" w:color="D3D3D3"/>
+            </w:tcBorders>
+          </w:tcPr>
+          <w:p>
+            <w:pPr>
+              <w:spacing w:before="0" w:after="60"/>
+              <w:keepNext/>
+              <w:jc w:val="end"/>
+            </w:pPr>
+            <w:r>
+              <w:rPr>
+                <w:rFonts w:ascii="Calibri" w:hAnsi="Calibri"/>
+                <w:sz w:val="20"/>
+              </w:rPr>
+              <w:t xml:space="default">828.18</w:t>
+            </w:r>
+          </w:p>
+        </w:tc>
+        <w:tc>
+          <w:tcPr>
+            <w:tcBorders>
+              <w:top w:val="single" w:space="0" w:color="D3D3D3"/>
+              <w:bottom w:val="single" w:space="0" w:color="D3D3D3"/>
+              <w:start w:val="single" w:space="0" w:color="D3D3D3"/>
+              <w:end w:val="single" w:space="0" w:color="D3D3D3"/>
+            </w:tcBorders>
+          </w:tcPr>
+          <w:p>
+            <w:pPr>
+              <w:spacing w:before="0" w:after="60"/>
+              <w:keepNext/>
+              <w:jc w:val="end"/>
+            </w:pPr>
+            <w:r>
+              <w:rPr>
+                <w:rFonts w:ascii="Calibri" w:hAnsi="Calibri"/>
+                <w:sz w:val="20"/>
+              </w:rPr>
+              <w:t xml:space="default">7.96</w:t>
             </w:r>
           </w:p>
         </w:tc>
@@ -2235,7 +2235,7 @@
                 <w:rFonts w:ascii="Calibri" w:hAnsi="Calibri"/>
                 <w:sz w:val="20"/>
               </w:rPr>
-              <w:t xml:space="default">M19</w:t>
+              <w:t xml:space="default">M14</w:t>
             </w:r>
           </w:p>
         </w:tc>
@@ -2264,7 +2264,7 @@
                 <w:rFonts w:ascii="Calibri" w:hAnsi="Calibri"/>
                 <w:sz w:val="20"/>
               </w:rPr>
-              <w:t xml:space="default">~perc_annual_dist*arid_class-1</w:t>
+              <w:t xml:space="default">~perc_annual_dist+year.c+sqrt_inv_n_tilda</w:t>
             </w:r>
           </w:p>
         </w:tc>
@@ -2312,55 +2312,55 @@
                 <w:rFonts w:ascii="Calibri" w:hAnsi="Calibri"/>
                 <w:sz w:val="20"/>
               </w:rPr>
-              <w:t xml:space="default">-407.13</w:t>
-            </w:r>
-          </w:p>
-        </w:tc>
-        <w:tc>
-          <w:tcPr>
-            <w:tcBorders>
-              <w:top w:val="single" w:space="0" w:color="D3D3D3"/>
-              <w:bottom w:val="single" w:space="0" w:color="D3D3D3"/>
-              <w:start w:val="single" w:space="0" w:color="D3D3D3"/>
-              <w:end w:val="single" w:space="0" w:color="D3D3D3"/>
-            </w:tcBorders>
-          </w:tcPr>
-          <w:p>
-            <w:pPr>
-              <w:spacing w:before="0" w:after="60"/>
-              <w:keepNext/>
-              <w:jc w:val="end"/>
-            </w:pPr>
-            <w:r>
-              <w:rPr>
-                <w:rFonts w:ascii="Calibri" w:hAnsi="Calibri"/>
-                <w:sz w:val="20"/>
-              </w:rPr>
-              <w:t xml:space="default">828.64</w:t>
-            </w:r>
-          </w:p>
-        </w:tc>
-        <w:tc>
-          <w:tcPr>
-            <w:tcBorders>
-              <w:top w:val="single" w:space="0" w:color="D3D3D3"/>
-              <w:bottom w:val="single" w:space="0" w:color="D3D3D3"/>
-              <w:start w:val="single" w:space="0" w:color="D3D3D3"/>
-              <w:end w:val="single" w:space="0" w:color="D3D3D3"/>
-            </w:tcBorders>
-          </w:tcPr>
-          <w:p>
-            <w:pPr>
-              <w:spacing w:before="0" w:after="60"/>
-              <w:keepNext/>
-              <w:jc w:val="end"/>
-            </w:pPr>
-            <w:r>
-              <w:rPr>
-                <w:rFonts w:ascii="Calibri" w:hAnsi="Calibri"/>
-                <w:sz w:val="20"/>
-              </w:rPr>
-              <w:t xml:space="default">8.41</w:t>
+              <w:t xml:space="default">-406.91</w:t>
+            </w:r>
+          </w:p>
+        </w:tc>
+        <w:tc>
+          <w:tcPr>
+            <w:tcBorders>
+              <w:top w:val="single" w:space="0" w:color="D3D3D3"/>
+              <w:bottom w:val="single" w:space="0" w:color="D3D3D3"/>
+              <w:start w:val="single" w:space="0" w:color="D3D3D3"/>
+              <w:end w:val="single" w:space="0" w:color="D3D3D3"/>
+            </w:tcBorders>
+          </w:tcPr>
+          <w:p>
+            <w:pPr>
+              <w:spacing w:before="0" w:after="60"/>
+              <w:keepNext/>
+              <w:jc w:val="end"/>
+            </w:pPr>
+            <w:r>
+              <w:rPr>
+                <w:rFonts w:ascii="Calibri" w:hAnsi="Calibri"/>
+                <w:sz w:val="20"/>
+              </w:rPr>
+              <w:t xml:space="default">828.20</w:t>
+            </w:r>
+          </w:p>
+        </w:tc>
+        <w:tc>
+          <w:tcPr>
+            <w:tcBorders>
+              <w:top w:val="single" w:space="0" w:color="D3D3D3"/>
+              <w:bottom w:val="single" w:space="0" w:color="D3D3D3"/>
+              <w:start w:val="single" w:space="0" w:color="D3D3D3"/>
+              <w:end w:val="single" w:space="0" w:color="D3D3D3"/>
+            </w:tcBorders>
+          </w:tcPr>
+          <w:p>
+            <w:pPr>
+              <w:spacing w:before="0" w:after="60"/>
+              <w:keepNext/>
+              <w:jc w:val="end"/>
+            </w:pPr>
+            <w:r>
+              <w:rPr>
+                <w:rFonts w:ascii="Calibri" w:hAnsi="Calibri"/>
+                <w:sz w:val="20"/>
+              </w:rPr>
+              <w:t xml:space="default">7.98</w:t>
             </w:r>
           </w:p>
         </w:tc>
@@ -2384,7 +2384,7 @@
                 <w:rFonts w:ascii="Calibri" w:hAnsi="Calibri"/>
                 <w:sz w:val="20"/>
               </w:rPr>
-              <w:t xml:space="default">M17</w:t>
+              <w:t xml:space="default">M4</w:t>
             </w:r>
           </w:p>
         </w:tc>

</xml_diff>